<commit_message>
public String answer; //20.	не понятно зачем answer и key одновремено                           // field answer stores user answer. It's proof! public String key;    // key stored right answer.
</commit_message>
<xml_diff>
--- a/resources/dev/ToDo.docx
+++ b/resources/dev/ToDo.docx
@@ -1,6 +1,6 @@
 
 <file path=word/document.xml><?xml version="1.0" encoding="utf-8"?>
-<w:document xmlns:wpc="http://schemas.microsoft.com/office/word/2010/wordprocessingCanvas" xmlns:mc="http://schemas.openxmlformats.org/markup-compatibility/2006" xmlns:o="urn:schemas-microsoft-com:office:office" xmlns:r="http://schemas.openxmlformats.org/officeDocument/2006/relationships" xmlns:m="http://schemas.openxmlformats.org/officeDocument/2006/math" xmlns:v="urn:schemas-microsoft-com:vml" xmlns:wp14="http://schemas.microsoft.com/office/word/2010/wordprocessingDrawing" xmlns:wp="http://schemas.openxmlformats.org/drawingml/2006/wordprocessingDrawing" xmlns:w10="urn:schemas-microsoft-com:office:word" xmlns:w="http://schemas.openxmlformats.org/wordprocessingml/2006/main" xmlns:w14="http://schemas.microsoft.com/office/word/2010/wordml" xmlns:w15="http://schemas.microsoft.com/office/word/2012/wordml" xmlns:wpg="http://schemas.microsoft.com/office/word/2010/wordprocessingGroup" xmlns:wpi="http://schemas.microsoft.com/office/word/2010/wordprocessingInk" xmlns:wne="http://schemas.microsoft.com/office/word/2006/wordml" xmlns:wps="http://schemas.microsoft.com/office/word/2010/wordprocessingShape" mc:Ignorable="w14 w15 wp14">
+<w:document xmlns:wpc="http://schemas.microsoft.com/office/word/2010/wordprocessingCanvas" xmlns:mc="http://schemas.openxmlformats.org/markup-compatibility/2006" xmlns:o="urn:schemas-microsoft-com:office:office" xmlns:r="http://schemas.openxmlformats.org/officeDocument/2006/relationships" xmlns:m="http://schemas.openxmlformats.org/officeDocument/2006/math" xmlns:v="urn:schemas-microsoft-com:vml" xmlns:wp14="http://schemas.microsoft.com/office/word/2010/wordprocessingDrawing" xmlns:wp="http://schemas.openxmlformats.org/drawingml/2006/wordprocessingDrawing" xmlns:w10="urn:schemas-microsoft-com:office:word" xmlns:w="http://schemas.openxmlformats.org/wordprocessingml/2006/main" xmlns:w14="http://schemas.microsoft.com/office/word/2010/wordml" xmlns:wpg="http://schemas.microsoft.com/office/word/2010/wordprocessingGroup" xmlns:wpi="http://schemas.microsoft.com/office/word/2010/wordprocessingInk" xmlns:wne="http://schemas.microsoft.com/office/word/2006/wordml" xmlns:wps="http://schemas.microsoft.com/office/word/2010/wordprocessingShape" mc:Ignorable="w14 wp14">
   <w:body>
     <w:p>
       <w:pPr>
@@ -310,14 +310,14 @@
         <w:rPr>
           <w:highlight w:val="green"/>
         </w:rPr>
-        <w:t>что</w:t>
-      </w:r>
-      <w:proofErr w:type="spellEnd"/>
-      <w:r>
-        <w:rPr>
-          <w:highlight w:val="green"/>
-        </w:rPr>
-        <w:t xml:space="preserve">-то по </w:t>
+        <w:t>что-то</w:t>
+      </w:r>
+      <w:proofErr w:type="spellEnd"/>
+      <w:r>
+        <w:rPr>
+          <w:highlight w:val="green"/>
+        </w:rPr>
+        <w:t xml:space="preserve"> по </w:t>
       </w:r>
       <w:proofErr w:type="spellStart"/>
       <w:r>
@@ -419,89 +419,155 @@
           <w:ilvl w:val="0"/>
           <w:numId w:val="1"/>
         </w:numPr>
-      </w:pPr>
-      <w:proofErr w:type="spellStart"/>
-      <w:r>
+        <w:rPr>
+          <w:highlight w:val="green"/>
+        </w:rPr>
+      </w:pPr>
+      <w:proofErr w:type="spellStart"/>
+      <w:r>
+        <w:rPr>
+          <w:highlight w:val="green"/>
+        </w:rPr>
         <w:t>коментарий</w:t>
       </w:r>
       <w:proofErr w:type="spellEnd"/>
       <w:r>
+        <w:rPr>
+          <w:highlight w:val="green"/>
+        </w:rPr>
         <w:t xml:space="preserve"> в </w:t>
       </w:r>
       <w:proofErr w:type="spellStart"/>
       <w:r>
+        <w:rPr>
+          <w:highlight w:val="green"/>
+        </w:rPr>
         <w:t>git</w:t>
       </w:r>
       <w:proofErr w:type="spellEnd"/>
       <w:r>
+        <w:rPr>
+          <w:highlight w:val="green"/>
+        </w:rPr>
         <w:t xml:space="preserve"> - </w:t>
       </w:r>
       <w:proofErr w:type="spellStart"/>
       <w:r>
+        <w:rPr>
+          <w:highlight w:val="green"/>
+        </w:rPr>
         <w:t>add</w:t>
       </w:r>
       <w:proofErr w:type="spellEnd"/>
       <w:r>
+        <w:rPr>
+          <w:highlight w:val="green"/>
+        </w:rPr>
         <w:t xml:space="preserve">: </w:t>
       </w:r>
       <w:proofErr w:type="spellStart"/>
       <w:r>
+        <w:rPr>
+          <w:highlight w:val="green"/>
+        </w:rPr>
         <w:t>Completed</w:t>
       </w:r>
       <w:proofErr w:type="spellEnd"/>
       <w:r>
+        <w:rPr>
+          <w:highlight w:val="green"/>
+        </w:rPr>
         <w:t xml:space="preserve"> мало о </w:t>
       </w:r>
       <w:proofErr w:type="spellStart"/>
       <w:r>
+        <w:rPr>
+          <w:highlight w:val="green"/>
+        </w:rPr>
         <w:t>чем</w:t>
       </w:r>
       <w:proofErr w:type="spellEnd"/>
       <w:r>
-        <w:t xml:space="preserve"> </w:t>
-      </w:r>
-      <w:proofErr w:type="spellStart"/>
-      <w:r>
+        <w:rPr>
+          <w:highlight w:val="green"/>
+        </w:rPr>
+        <w:t xml:space="preserve"> </w:t>
+      </w:r>
+      <w:proofErr w:type="spellStart"/>
+      <w:r>
+        <w:rPr>
+          <w:highlight w:val="green"/>
+        </w:rPr>
         <w:t>говорит</w:t>
       </w:r>
       <w:proofErr w:type="spellEnd"/>
       <w:r>
+        <w:rPr>
+          <w:highlight w:val="green"/>
+        </w:rPr>
         <w:t xml:space="preserve">. </w:t>
       </w:r>
       <w:proofErr w:type="spellStart"/>
       <w:r>
+        <w:rPr>
+          <w:highlight w:val="green"/>
+        </w:rPr>
         <w:t>нужно</w:t>
       </w:r>
       <w:proofErr w:type="spellEnd"/>
       <w:r>
-        <w:t xml:space="preserve"> </w:t>
-      </w:r>
-      <w:proofErr w:type="spellStart"/>
-      <w:r>
+        <w:rPr>
+          <w:highlight w:val="green"/>
+        </w:rPr>
+        <w:t xml:space="preserve"> </w:t>
+      </w:r>
+      <w:proofErr w:type="spellStart"/>
+      <w:r>
+        <w:rPr>
+          <w:highlight w:val="green"/>
+        </w:rPr>
         <w:t>писать</w:t>
       </w:r>
       <w:proofErr w:type="spellEnd"/>
       <w:r>
+        <w:rPr>
+          <w:highlight w:val="green"/>
+        </w:rPr>
         <w:t xml:space="preserve">, </w:t>
       </w:r>
       <w:proofErr w:type="spellStart"/>
       <w:r>
+        <w:rPr>
+          <w:highlight w:val="green"/>
+        </w:rPr>
         <w:t>какое</w:t>
       </w:r>
       <w:proofErr w:type="spellEnd"/>
       <w:r>
-        <w:t xml:space="preserve"> </w:t>
-      </w:r>
-      <w:proofErr w:type="spellStart"/>
-      <w:r>
+        <w:rPr>
+          <w:highlight w:val="green"/>
+        </w:rPr>
+        <w:t xml:space="preserve"> </w:t>
+      </w:r>
+      <w:proofErr w:type="spellStart"/>
+      <w:r>
+        <w:rPr>
+          <w:highlight w:val="green"/>
+        </w:rPr>
         <w:t>было</w:t>
       </w:r>
       <w:proofErr w:type="spellEnd"/>
       <w:r>
-        <w:t xml:space="preserve"> </w:t>
-      </w:r>
-      <w:proofErr w:type="spellStart"/>
-      <w:r>
+        <w:rPr>
+          <w:highlight w:val="green"/>
+        </w:rPr>
+        <w:t xml:space="preserve"> </w:t>
+      </w:r>
+      <w:proofErr w:type="spellStart"/>
+      <w:r>
+        <w:rPr>
+          <w:highlight w:val="green"/>
+        </w:rPr>
         <w:t>изменение</w:t>
       </w:r>
       <w:proofErr w:type="spellEnd"/>
@@ -893,6 +959,11 @@
       <w:proofErr w:type="spellEnd"/>
     </w:p>
     <w:p>
+      <w:pPr>
+        <w:rPr>
+          <w:highlight w:val="green"/>
+        </w:rPr>
+      </w:pPr>
       <w:r>
         <w:rPr>
           <w:highlight w:val="green"/>
@@ -985,81 +1056,141 @@
           <w:ilvl w:val="0"/>
           <w:numId w:val="1"/>
         </w:numPr>
-      </w:pPr>
-      <w:proofErr w:type="spellStart"/>
-      <w:r>
+        <w:rPr>
+          <w:highlight w:val="green"/>
+        </w:rPr>
+      </w:pPr>
+      <w:proofErr w:type="spellStart"/>
+      <w:r>
+        <w:rPr>
+          <w:highlight w:val="green"/>
+        </w:rPr>
         <w:t>BufferedReader</w:t>
       </w:r>
       <w:proofErr w:type="spellEnd"/>
       <w:r>
+        <w:rPr>
+          <w:highlight w:val="green"/>
+        </w:rPr>
         <w:t xml:space="preserve">  </w:t>
       </w:r>
       <w:proofErr w:type="spellStart"/>
       <w:r>
+        <w:rPr>
+          <w:highlight w:val="green"/>
+        </w:rPr>
         <w:t>нужно</w:t>
       </w:r>
       <w:proofErr w:type="spellEnd"/>
       <w:r>
-        <w:t xml:space="preserve"> </w:t>
-      </w:r>
-      <w:proofErr w:type="spellStart"/>
-      <w:r>
+        <w:rPr>
+          <w:highlight w:val="green"/>
+        </w:rPr>
+        <w:t xml:space="preserve"> </w:t>
+      </w:r>
+      <w:proofErr w:type="spellStart"/>
+      <w:r>
+        <w:rPr>
+          <w:highlight w:val="green"/>
+        </w:rPr>
         <w:t>закрывать</w:t>
       </w:r>
       <w:proofErr w:type="spellEnd"/>
       <w:r>
+        <w:rPr>
+          <w:highlight w:val="green"/>
+        </w:rPr>
         <w:t xml:space="preserve"> в </w:t>
       </w:r>
       <w:proofErr w:type="spellStart"/>
       <w:r>
+        <w:rPr>
+          <w:highlight w:val="green"/>
+        </w:rPr>
         <w:t>finally</w:t>
       </w:r>
       <w:proofErr w:type="spellEnd"/>
       <w:r>
+        <w:rPr>
+          <w:highlight w:val="green"/>
+        </w:rPr>
         <w:t xml:space="preserve">. </w:t>
       </w:r>
       <w:proofErr w:type="spellStart"/>
       <w:r>
+        <w:rPr>
+          <w:highlight w:val="green"/>
+        </w:rPr>
         <w:t>Cейчас</w:t>
       </w:r>
       <w:proofErr w:type="spellEnd"/>
       <w:r>
-        <w:t xml:space="preserve"> </w:t>
-      </w:r>
-      <w:proofErr w:type="spellStart"/>
-      <w:r>
+        <w:rPr>
+          <w:highlight w:val="green"/>
+        </w:rPr>
+        <w:t xml:space="preserve"> </w:t>
+      </w:r>
+      <w:proofErr w:type="spellStart"/>
+      <w:r>
+        <w:rPr>
+          <w:highlight w:val="green"/>
+        </w:rPr>
         <w:t>совсем</w:t>
       </w:r>
       <w:proofErr w:type="spellEnd"/>
       <w:r>
+        <w:rPr>
+          <w:highlight w:val="green"/>
+        </w:rPr>
         <w:t xml:space="preserve"> не </w:t>
       </w:r>
       <w:proofErr w:type="spellStart"/>
       <w:r>
+        <w:rPr>
+          <w:highlight w:val="green"/>
+        </w:rPr>
         <w:t>закрывается</w:t>
       </w:r>
       <w:proofErr w:type="spellEnd"/>
       <w:r>
+        <w:rPr>
+          <w:highlight w:val="green"/>
+        </w:rPr>
         <w:t xml:space="preserve"> - </w:t>
       </w:r>
       <w:proofErr w:type="spellStart"/>
       <w:r>
+        <w:rPr>
+          <w:highlight w:val="green"/>
+        </w:rPr>
         <w:t>потенциальная</w:t>
       </w:r>
       <w:proofErr w:type="spellEnd"/>
       <w:r>
-        <w:t xml:space="preserve"> </w:t>
-      </w:r>
-      <w:proofErr w:type="spellStart"/>
-      <w:r>
+        <w:rPr>
+          <w:highlight w:val="green"/>
+        </w:rPr>
+        <w:t xml:space="preserve"> </w:t>
+      </w:r>
+      <w:proofErr w:type="spellStart"/>
+      <w:r>
+        <w:rPr>
+          <w:highlight w:val="green"/>
+        </w:rPr>
         <w:t>утечка</w:t>
       </w:r>
       <w:proofErr w:type="spellEnd"/>
       <w:r>
-        <w:t xml:space="preserve"> </w:t>
-      </w:r>
-      <w:proofErr w:type="spellStart"/>
-      <w:r>
+        <w:rPr>
+          <w:highlight w:val="green"/>
+        </w:rPr>
+        <w:t xml:space="preserve"> </w:t>
+      </w:r>
+      <w:proofErr w:type="spellStart"/>
+      <w:r>
+        <w:rPr>
+          <w:highlight w:val="green"/>
+        </w:rPr>
         <w:t>памяти</w:t>
       </w:r>
       <w:proofErr w:type="spellEnd"/>
@@ -1068,24 +1199,42 @@
       <w:pPr>
         <w:pStyle w:val="a4"/>
         <w:ind w:left="1416"/>
-      </w:pPr>
-      <w:r>
+        <w:rPr>
+          <w:highlight w:val="green"/>
+        </w:rPr>
+      </w:pPr>
+      <w:r>
+        <w:rPr>
+          <w:highlight w:val="green"/>
+        </w:rPr>
         <w:t xml:space="preserve">} </w:t>
       </w:r>
       <w:proofErr w:type="spellStart"/>
       <w:r>
+        <w:rPr>
+          <w:highlight w:val="green"/>
+        </w:rPr>
         <w:t>catch</w:t>
       </w:r>
       <w:proofErr w:type="spellEnd"/>
       <w:r>
+        <w:rPr>
+          <w:highlight w:val="green"/>
+        </w:rPr>
         <w:t xml:space="preserve"> (</w:t>
       </w:r>
       <w:proofErr w:type="spellStart"/>
       <w:r>
+        <w:rPr>
+          <w:highlight w:val="green"/>
+        </w:rPr>
         <w:t>IOException</w:t>
       </w:r>
       <w:proofErr w:type="spellEnd"/>
       <w:r>
+        <w:rPr>
+          <w:highlight w:val="green"/>
+        </w:rPr>
         <w:t xml:space="preserve"> e) {</w:t>
       </w:r>
     </w:p>
@@ -1093,16 +1242,28 @@
       <w:pPr>
         <w:pStyle w:val="a4"/>
         <w:ind w:left="1416"/>
-      </w:pPr>
-      <w:r>
+        <w:rPr>
+          <w:highlight w:val="green"/>
+        </w:rPr>
+      </w:pPr>
+      <w:r>
+        <w:rPr>
+          <w:highlight w:val="green"/>
+        </w:rPr>
         <w:t xml:space="preserve">            </w:t>
       </w:r>
       <w:proofErr w:type="spellStart"/>
       <w:r>
+        <w:rPr>
+          <w:highlight w:val="green"/>
+        </w:rPr>
         <w:t>e.printStackTrace</w:t>
       </w:r>
       <w:proofErr w:type="spellEnd"/>
       <w:r>
+        <w:rPr>
+          <w:highlight w:val="green"/>
+        </w:rPr>
         <w:t>();</w:t>
       </w:r>
     </w:p>
@@ -1110,8 +1271,14 @@
       <w:pPr>
         <w:pStyle w:val="a4"/>
         <w:ind w:left="1416"/>
-      </w:pPr>
-      <w:r>
+        <w:rPr>
+          <w:highlight w:val="green"/>
+        </w:rPr>
+      </w:pPr>
+      <w:r>
+        <w:rPr>
+          <w:highlight w:val="green"/>
+        </w:rPr>
         <w:t xml:space="preserve">        }</w:t>
       </w:r>
     </w:p>
@@ -1121,70 +1288,135 @@
       </w:pPr>
       <w:proofErr w:type="spellStart"/>
       <w:r>
+        <w:rPr>
+          <w:highlight w:val="green"/>
+        </w:rPr>
         <w:t>лучше</w:t>
       </w:r>
       <w:proofErr w:type="spellEnd"/>
       <w:r>
+        <w:rPr>
+          <w:highlight w:val="green"/>
+        </w:rPr>
         <w:t xml:space="preserve">, </w:t>
       </w:r>
       <w:proofErr w:type="spellStart"/>
       <w:r>
+        <w:rPr>
+          <w:highlight w:val="green"/>
+        </w:rPr>
         <w:t>чем</w:t>
       </w:r>
       <w:proofErr w:type="spellEnd"/>
       <w:r>
-        <w:t xml:space="preserve"> </w:t>
-      </w:r>
-      <w:proofErr w:type="spellStart"/>
-      <w:r>
+        <w:rPr>
+          <w:highlight w:val="green"/>
+        </w:rPr>
+        <w:t xml:space="preserve"> </w:t>
+      </w:r>
+      <w:proofErr w:type="spellStart"/>
+      <w:r>
+        <w:rPr>
+          <w:highlight w:val="green"/>
+        </w:rPr>
         <w:t>ничего</w:t>
       </w:r>
       <w:proofErr w:type="spellEnd"/>
       <w:r>
-        <w:t xml:space="preserve">, но </w:t>
-      </w:r>
-      <w:proofErr w:type="spellStart"/>
-      <w:r>
+        <w:rPr>
+          <w:highlight w:val="green"/>
+        </w:rPr>
+        <w:t xml:space="preserve">, </w:t>
+      </w:r>
+      <w:proofErr w:type="spellStart"/>
+      <w:r>
+        <w:rPr>
+          <w:highlight w:val="green"/>
+        </w:rPr>
+        <w:t>но</w:t>
+      </w:r>
+      <w:proofErr w:type="spellEnd"/>
+      <w:r>
+        <w:rPr>
+          <w:highlight w:val="green"/>
+        </w:rPr>
+        <w:t xml:space="preserve"> </w:t>
+      </w:r>
+      <w:proofErr w:type="spellStart"/>
+      <w:r>
+        <w:rPr>
+          <w:highlight w:val="green"/>
+        </w:rPr>
         <w:t>нужно</w:t>
       </w:r>
       <w:proofErr w:type="spellEnd"/>
       <w:r>
-        <w:t xml:space="preserve"> </w:t>
-      </w:r>
-      <w:proofErr w:type="spellStart"/>
-      <w:r>
+        <w:rPr>
+          <w:highlight w:val="green"/>
+        </w:rPr>
+        <w:t xml:space="preserve"> </w:t>
+      </w:r>
+      <w:proofErr w:type="spellStart"/>
+      <w:r>
+        <w:rPr>
+          <w:highlight w:val="green"/>
+        </w:rPr>
         <w:t>использовать</w:t>
       </w:r>
       <w:proofErr w:type="spellEnd"/>
       <w:r>
+        <w:rPr>
+          <w:highlight w:val="green"/>
+        </w:rPr>
         <w:t xml:space="preserve"> систему </w:t>
       </w:r>
       <w:proofErr w:type="spellStart"/>
       <w:r>
+        <w:rPr>
+          <w:highlight w:val="green"/>
+        </w:rPr>
         <w:t>логирования</w:t>
       </w:r>
       <w:proofErr w:type="spellEnd"/>
       <w:r>
+        <w:rPr>
+          <w:highlight w:val="green"/>
+        </w:rPr>
         <w:t xml:space="preserve">. я на </w:t>
       </w:r>
       <w:proofErr w:type="spellStart"/>
       <w:r>
+        <w:rPr>
+          <w:highlight w:val="green"/>
+        </w:rPr>
         <w:t>лекциях</w:t>
       </w:r>
       <w:proofErr w:type="spellEnd"/>
       <w:r>
-        <w:t xml:space="preserve"> </w:t>
-      </w:r>
-      <w:proofErr w:type="spellStart"/>
-      <w:r>
+        <w:rPr>
+          <w:highlight w:val="green"/>
+        </w:rPr>
+        <w:t xml:space="preserve"> </w:t>
+      </w:r>
+      <w:proofErr w:type="spellStart"/>
+      <w:r>
+        <w:rPr>
+          <w:highlight w:val="green"/>
+        </w:rPr>
         <w:t>рассказывал</w:t>
       </w:r>
       <w:proofErr w:type="spellEnd"/>
       <w:r>
-        <w:t xml:space="preserve"> </w:t>
-      </w:r>
-      <w:proofErr w:type="spellStart"/>
-      <w:r>
+        <w:rPr>
+          <w:highlight w:val="green"/>
+        </w:rPr>
+        <w:t xml:space="preserve"> </w:t>
+      </w:r>
+      <w:proofErr w:type="spellStart"/>
+      <w:r>
+        <w:rPr>
+          <w:highlight w:val="green"/>
+        </w:rPr>
         <w:t>как</w:t>
       </w:r>
       <w:proofErr w:type="spellEnd"/>
@@ -1398,137 +1630,239 @@
           <w:ilvl w:val="0"/>
           <w:numId w:val="1"/>
         </w:numPr>
-      </w:pPr>
-      <w:proofErr w:type="spellStart"/>
-      <w:r>
+        <w:rPr>
+          <w:highlight w:val="green"/>
+        </w:rPr>
+      </w:pPr>
+      <w:proofErr w:type="spellStart"/>
+      <w:r>
+        <w:rPr>
+          <w:highlight w:val="green"/>
+        </w:rPr>
         <w:t>List</w:t>
       </w:r>
       <w:proofErr w:type="spellEnd"/>
       <w:r>
-        <w:t xml:space="preserve"> </w:t>
-      </w:r>
-      <w:proofErr w:type="spellStart"/>
-      <w:r>
+        <w:rPr>
+          <w:highlight w:val="green"/>
+        </w:rPr>
+        <w:t xml:space="preserve"> </w:t>
+      </w:r>
+      <w:proofErr w:type="spellStart"/>
+      <w:r>
+        <w:rPr>
+          <w:highlight w:val="green"/>
+        </w:rPr>
         <w:t>quizPassing</w:t>
       </w:r>
       <w:proofErr w:type="spellEnd"/>
       <w:r>
+        <w:rPr>
+          <w:highlight w:val="green"/>
+        </w:rPr>
         <w:t>(</w:t>
       </w:r>
       <w:proofErr w:type="spellStart"/>
       <w:r>
+        <w:rPr>
+          <w:highlight w:val="green"/>
+        </w:rPr>
         <w:t>List</w:t>
       </w:r>
       <w:proofErr w:type="spellEnd"/>
       <w:r>
-        <w:t xml:space="preserve"> </w:t>
-      </w:r>
-      <w:proofErr w:type="spellStart"/>
-      <w:r>
+        <w:rPr>
+          <w:highlight w:val="green"/>
+        </w:rPr>
+        <w:t xml:space="preserve"> </w:t>
+      </w:r>
+      <w:proofErr w:type="spellStart"/>
+      <w:r>
+        <w:rPr>
+          <w:highlight w:val="green"/>
+        </w:rPr>
         <w:t>quizGetQuestions</w:t>
       </w:r>
       <w:proofErr w:type="spellEnd"/>
       <w:r>
+        <w:rPr>
+          <w:highlight w:val="green"/>
+        </w:rPr>
         <w:t xml:space="preserve">) -- </w:t>
       </w:r>
       <w:proofErr w:type="spellStart"/>
       <w:r>
+        <w:rPr>
+          <w:highlight w:val="green"/>
+        </w:rPr>
         <w:t>List</w:t>
       </w:r>
       <w:proofErr w:type="spellEnd"/>
       <w:r>
-        <w:t xml:space="preserve"> </w:t>
-      </w:r>
-      <w:proofErr w:type="spellStart"/>
-      <w:r>
+        <w:rPr>
+          <w:highlight w:val="green"/>
+        </w:rPr>
+        <w:t xml:space="preserve"> </w:t>
+      </w:r>
+      <w:proofErr w:type="spellStart"/>
+      <w:r>
+        <w:rPr>
+          <w:highlight w:val="green"/>
+        </w:rPr>
         <w:t>лучше</w:t>
       </w:r>
       <w:proofErr w:type="spellEnd"/>
       <w:r>
-        <w:t xml:space="preserve"> </w:t>
-      </w:r>
-      <w:proofErr w:type="spellStart"/>
-      <w:r>
+        <w:rPr>
+          <w:highlight w:val="green"/>
+        </w:rPr>
+        <w:t xml:space="preserve"> </w:t>
+      </w:r>
+      <w:proofErr w:type="spellStart"/>
+      <w:r>
+        <w:rPr>
+          <w:highlight w:val="green"/>
+        </w:rPr>
         <w:t>указать</w:t>
       </w:r>
       <w:proofErr w:type="spellEnd"/>
       <w:r>
-        <w:t xml:space="preserve"> </w:t>
-      </w:r>
-      <w:proofErr w:type="spellStart"/>
-      <w:r>
+        <w:rPr>
+          <w:highlight w:val="green"/>
+        </w:rPr>
+        <w:t xml:space="preserve"> </w:t>
+      </w:r>
+      <w:proofErr w:type="spellStart"/>
+      <w:r>
+        <w:rPr>
+          <w:highlight w:val="green"/>
+        </w:rPr>
         <w:t>какой</w:t>
       </w:r>
       <w:proofErr w:type="spellEnd"/>
       <w:r>
+        <w:rPr>
+          <w:highlight w:val="green"/>
+        </w:rPr>
         <w:t xml:space="preserve"> тип </w:t>
       </w:r>
       <w:proofErr w:type="spellStart"/>
       <w:r>
+        <w:rPr>
+          <w:highlight w:val="green"/>
+        </w:rPr>
         <w:t>содержит</w:t>
       </w:r>
       <w:proofErr w:type="spellEnd"/>
       <w:r>
+        <w:rPr>
+          <w:highlight w:val="green"/>
+        </w:rPr>
         <w:t xml:space="preserve">. </w:t>
       </w:r>
       <w:proofErr w:type="spellStart"/>
       <w:r>
+        <w:rPr>
+          <w:highlight w:val="green"/>
+        </w:rPr>
         <w:t>добавь</w:t>
       </w:r>
       <w:proofErr w:type="spellEnd"/>
       <w:r>
-        <w:t xml:space="preserve"> </w:t>
-      </w:r>
-      <w:proofErr w:type="spellStart"/>
-      <w:r>
+        <w:rPr>
+          <w:highlight w:val="green"/>
+        </w:rPr>
+        <w:t xml:space="preserve"> </w:t>
+      </w:r>
+      <w:proofErr w:type="spellStart"/>
+      <w:r>
+        <w:rPr>
+          <w:highlight w:val="green"/>
+        </w:rPr>
         <w:t>generics</w:t>
       </w:r>
       <w:proofErr w:type="spellEnd"/>
       <w:r>
+        <w:rPr>
+          <w:highlight w:val="green"/>
+        </w:rPr>
         <w:t xml:space="preserve"> - </w:t>
       </w:r>
       <w:proofErr w:type="spellStart"/>
       <w:r>
+        <w:rPr>
+          <w:highlight w:val="green"/>
+        </w:rPr>
         <w:t>это</w:t>
       </w:r>
       <w:proofErr w:type="spellEnd"/>
       <w:r>
-        <w:t xml:space="preserve"> </w:t>
-      </w:r>
-      <w:proofErr w:type="spellStart"/>
-      <w:r>
+        <w:rPr>
+          <w:highlight w:val="green"/>
+        </w:rPr>
+        <w:t xml:space="preserve"> </w:t>
+      </w:r>
+      <w:proofErr w:type="spellStart"/>
+      <w:r>
+        <w:rPr>
+          <w:highlight w:val="green"/>
+        </w:rPr>
         <w:t>поможет</w:t>
       </w:r>
       <w:proofErr w:type="spellEnd"/>
       <w:r>
+        <w:rPr>
+          <w:highlight w:val="green"/>
+        </w:rPr>
         <w:t xml:space="preserve"> найти </w:t>
       </w:r>
       <w:proofErr w:type="spellStart"/>
       <w:r>
+        <w:rPr>
+          <w:highlight w:val="green"/>
+        </w:rPr>
         <w:t>потенциальные</w:t>
       </w:r>
       <w:proofErr w:type="spellEnd"/>
       <w:r>
-        <w:t xml:space="preserve"> </w:t>
-      </w:r>
-      <w:proofErr w:type="spellStart"/>
-      <w:r>
+        <w:rPr>
+          <w:highlight w:val="green"/>
+        </w:rPr>
+        <w:t xml:space="preserve"> </w:t>
+      </w:r>
+      <w:proofErr w:type="spellStart"/>
+      <w:r>
+        <w:rPr>
+          <w:highlight w:val="green"/>
+        </w:rPr>
         <w:t>ошибки</w:t>
       </w:r>
       <w:proofErr w:type="spellEnd"/>
       <w:r>
+        <w:rPr>
+          <w:highlight w:val="green"/>
+        </w:rPr>
         <w:t xml:space="preserve"> на </w:t>
       </w:r>
       <w:proofErr w:type="spellStart"/>
       <w:r>
+        <w:rPr>
+          <w:highlight w:val="green"/>
+        </w:rPr>
         <w:t>этапе</w:t>
       </w:r>
       <w:proofErr w:type="spellEnd"/>
       <w:r>
-        <w:t xml:space="preserve"> </w:t>
-      </w:r>
-      <w:proofErr w:type="spellStart"/>
-      <w:r>
+        <w:rPr>
+          <w:highlight w:val="green"/>
+        </w:rPr>
+        <w:t xml:space="preserve"> </w:t>
+      </w:r>
+      <w:proofErr w:type="spellStart"/>
+      <w:r>
+        <w:rPr>
+          <w:highlight w:val="green"/>
+        </w:rPr>
         <w:t>компиляции</w:t>
       </w:r>
       <w:proofErr w:type="spellEnd"/>
@@ -1578,45 +1912,78 @@
           <w:ilvl w:val="0"/>
           <w:numId w:val="1"/>
         </w:numPr>
-      </w:pPr>
-      <w:proofErr w:type="spellStart"/>
-      <w:r>
+        <w:rPr>
+          <w:highlight w:val="green"/>
+        </w:rPr>
+      </w:pPr>
+      <w:proofErr w:type="spellStart"/>
+      <w:r>
+        <w:rPr>
+          <w:highlight w:val="green"/>
+        </w:rPr>
         <w:t>String</w:t>
       </w:r>
       <w:proofErr w:type="spellEnd"/>
       <w:r>
-        <w:t xml:space="preserve"> </w:t>
-      </w:r>
-      <w:proofErr w:type="spellStart"/>
-      <w:r>
+        <w:rPr>
+          <w:highlight w:val="green"/>
+        </w:rPr>
+        <w:t xml:space="preserve"> </w:t>
+      </w:r>
+      <w:proofErr w:type="spellStart"/>
+      <w:r>
+        <w:rPr>
+          <w:highlight w:val="green"/>
+        </w:rPr>
         <w:t>filename</w:t>
       </w:r>
       <w:proofErr w:type="spellEnd"/>
       <w:r>
+        <w:rPr>
+          <w:highlight w:val="green"/>
+        </w:rPr>
         <w:t xml:space="preserve"> = "</w:t>
       </w:r>
       <w:proofErr w:type="spellStart"/>
       <w:r>
+        <w:rPr>
+          <w:highlight w:val="green"/>
+        </w:rPr>
         <w:t>config.properties</w:t>
       </w:r>
       <w:proofErr w:type="spellEnd"/>
       <w:r>
+        <w:rPr>
+          <w:highlight w:val="green"/>
+        </w:rPr>
         <w:t xml:space="preserve">" - </w:t>
       </w:r>
       <w:proofErr w:type="spellStart"/>
       <w:r>
+        <w:rPr>
+          <w:highlight w:val="green"/>
+        </w:rPr>
         <w:t>лучше</w:t>
       </w:r>
       <w:proofErr w:type="spellEnd"/>
       <w:r>
-        <w:t xml:space="preserve"> </w:t>
-      </w:r>
-      <w:proofErr w:type="spellStart"/>
-      <w:r>
+        <w:rPr>
+          <w:highlight w:val="green"/>
+        </w:rPr>
+        <w:t xml:space="preserve"> </w:t>
+      </w:r>
+      <w:proofErr w:type="spellStart"/>
+      <w:r>
+        <w:rPr>
+          <w:highlight w:val="green"/>
+        </w:rPr>
         <w:t>вынести</w:t>
       </w:r>
       <w:proofErr w:type="spellEnd"/>
       <w:r>
+        <w:rPr>
+          <w:highlight w:val="green"/>
+        </w:rPr>
         <w:t xml:space="preserve"> в константу</w:t>
       </w:r>
     </w:p>
@@ -1627,57 +1994,99 @@
           <w:ilvl w:val="0"/>
           <w:numId w:val="1"/>
         </w:numPr>
-      </w:pPr>
-      <w:proofErr w:type="spellStart"/>
-      <w:r>
+        <w:rPr>
+          <w:highlight w:val="yellow"/>
+        </w:rPr>
+      </w:pPr>
+      <w:proofErr w:type="spellStart"/>
+      <w:r>
+        <w:rPr>
+          <w:highlight w:val="yellow"/>
+        </w:rPr>
         <w:t>нужно</w:t>
       </w:r>
       <w:proofErr w:type="spellEnd"/>
       <w:r>
-        <w:t xml:space="preserve"> </w:t>
-      </w:r>
-      <w:proofErr w:type="spellStart"/>
-      <w:r>
+        <w:rPr>
+          <w:highlight w:val="yellow"/>
+        </w:rPr>
+        <w:t xml:space="preserve"> </w:t>
+      </w:r>
+      <w:proofErr w:type="spellStart"/>
+      <w:r>
+        <w:rPr>
+          <w:highlight w:val="yellow"/>
+        </w:rPr>
         <w:t>переделать</w:t>
       </w:r>
       <w:proofErr w:type="spellEnd"/>
       <w:r>
+        <w:rPr>
+          <w:highlight w:val="yellow"/>
+        </w:rPr>
         <w:t xml:space="preserve">, </w:t>
       </w:r>
       <w:proofErr w:type="spellStart"/>
       <w:r>
+        <w:rPr>
+          <w:highlight w:val="yellow"/>
+        </w:rPr>
         <w:t>это</w:t>
       </w:r>
       <w:proofErr w:type="spellEnd"/>
       <w:r>
-        <w:t xml:space="preserve"> </w:t>
-      </w:r>
-      <w:proofErr w:type="spellStart"/>
-      <w:r>
+        <w:rPr>
+          <w:highlight w:val="yellow"/>
+        </w:rPr>
+        <w:t xml:space="preserve"> </w:t>
+      </w:r>
+      <w:proofErr w:type="spellStart"/>
+      <w:r>
+        <w:rPr>
+          <w:highlight w:val="yellow"/>
+        </w:rPr>
         <w:t>процедурное</w:t>
       </w:r>
       <w:proofErr w:type="spellEnd"/>
       <w:r>
-        <w:t xml:space="preserve"> </w:t>
-      </w:r>
-      <w:proofErr w:type="spellStart"/>
-      <w:r>
+        <w:rPr>
+          <w:highlight w:val="yellow"/>
+        </w:rPr>
+        <w:t xml:space="preserve"> </w:t>
+      </w:r>
+      <w:proofErr w:type="spellStart"/>
+      <w:r>
+        <w:rPr>
+          <w:highlight w:val="yellow"/>
+        </w:rPr>
         <w:t>програмирование</w:t>
       </w:r>
       <w:proofErr w:type="spellEnd"/>
       <w:r>
+        <w:rPr>
+          <w:highlight w:val="yellow"/>
+        </w:rPr>
         <w:t xml:space="preserve"> на </w:t>
       </w:r>
       <w:proofErr w:type="spellStart"/>
       <w:r>
+        <w:rPr>
+          <w:highlight w:val="yellow"/>
+        </w:rPr>
         <w:t>обьектно-ориентированном</w:t>
       </w:r>
       <w:proofErr w:type="spellEnd"/>
       <w:r>
-        <w:t xml:space="preserve"> </w:t>
-      </w:r>
-      <w:proofErr w:type="spellStart"/>
-      <w:r>
+        <w:rPr>
+          <w:highlight w:val="yellow"/>
+        </w:rPr>
+        <w:t xml:space="preserve"> </w:t>
+      </w:r>
+      <w:proofErr w:type="spellStart"/>
+      <w:r>
+        <w:rPr>
+          <w:highlight w:val="yellow"/>
+        </w:rPr>
         <w:t>языке</w:t>
       </w:r>
       <w:proofErr w:type="spellEnd"/>
@@ -1686,29 +2095,50 @@
       <w:pPr>
         <w:pStyle w:val="a4"/>
         <w:ind w:left="1416"/>
-      </w:pPr>
-      <w:proofErr w:type="spellStart"/>
-      <w:r>
+        <w:rPr>
+          <w:highlight w:val="yellow"/>
+        </w:rPr>
+      </w:pPr>
+      <w:proofErr w:type="spellStart"/>
+      <w:r>
+        <w:rPr>
+          <w:highlight w:val="yellow"/>
+        </w:rPr>
         <w:t>if</w:t>
       </w:r>
       <w:proofErr w:type="spellEnd"/>
       <w:r>
+        <w:rPr>
+          <w:highlight w:val="yellow"/>
+        </w:rPr>
         <w:t xml:space="preserve"> (</w:t>
       </w:r>
       <w:proofErr w:type="spellStart"/>
       <w:r>
+        <w:rPr>
+          <w:highlight w:val="yellow"/>
+        </w:rPr>
         <w:t>request.equals</w:t>
       </w:r>
       <w:proofErr w:type="spellEnd"/>
       <w:r>
+        <w:rPr>
+          <w:highlight w:val="yellow"/>
+        </w:rPr>
         <w:t>("</w:t>
       </w:r>
       <w:proofErr w:type="spellStart"/>
       <w:r>
+        <w:rPr>
+          <w:highlight w:val="yellow"/>
+        </w:rPr>
         <w:t>fileReadLocation</w:t>
       </w:r>
       <w:proofErr w:type="spellEnd"/>
       <w:r>
+        <w:rPr>
+          <w:highlight w:val="yellow"/>
+        </w:rPr>
         <w:t>")){</w:t>
       </w:r>
     </w:p>
@@ -1716,48 +2146,84 @@
       <w:pPr>
         <w:pStyle w:val="a4"/>
         <w:ind w:left="1416"/>
-      </w:pPr>
-      <w:r>
+        <w:rPr>
+          <w:highlight w:val="yellow"/>
+        </w:rPr>
+      </w:pPr>
+      <w:r>
+        <w:rPr>
+          <w:highlight w:val="yellow"/>
+        </w:rPr>
         <w:t xml:space="preserve">            </w:t>
       </w:r>
       <w:proofErr w:type="spellStart"/>
       <w:r>
+        <w:rPr>
+          <w:highlight w:val="yellow"/>
+        </w:rPr>
         <w:t>return</w:t>
       </w:r>
       <w:proofErr w:type="spellEnd"/>
       <w:r>
-        <w:t xml:space="preserve"> </w:t>
-      </w:r>
-      <w:proofErr w:type="spellStart"/>
-      <w:r>
+        <w:rPr>
+          <w:highlight w:val="yellow"/>
+        </w:rPr>
+        <w:t xml:space="preserve"> </w:t>
+      </w:r>
+      <w:proofErr w:type="spellStart"/>
+      <w:r>
+        <w:rPr>
+          <w:highlight w:val="yellow"/>
+        </w:rPr>
         <w:t>quizProperties.getProperty</w:t>
       </w:r>
       <w:proofErr w:type="spellEnd"/>
       <w:r>
+        <w:rPr>
+          <w:highlight w:val="yellow"/>
+        </w:rPr>
         <w:t>("</w:t>
       </w:r>
       <w:proofErr w:type="spellStart"/>
       <w:r>
+        <w:rPr>
+          <w:highlight w:val="yellow"/>
+        </w:rPr>
         <w:t>pathRead</w:t>
       </w:r>
       <w:proofErr w:type="spellEnd"/>
       <w:r>
+        <w:rPr>
+          <w:highlight w:val="yellow"/>
+        </w:rPr>
         <w:t xml:space="preserve">") + </w:t>
       </w:r>
       <w:proofErr w:type="spellStart"/>
       <w:r>
+        <w:rPr>
+          <w:highlight w:val="yellow"/>
+        </w:rPr>
         <w:t>quizProperties.getProperty</w:t>
       </w:r>
       <w:proofErr w:type="spellEnd"/>
       <w:r>
+        <w:rPr>
+          <w:highlight w:val="yellow"/>
+        </w:rPr>
         <w:t>("</w:t>
       </w:r>
       <w:proofErr w:type="spellStart"/>
       <w:r>
+        <w:rPr>
+          <w:highlight w:val="yellow"/>
+        </w:rPr>
         <w:t>fileRead</w:t>
       </w:r>
       <w:proofErr w:type="spellEnd"/>
       <w:r>
+        <w:rPr>
+          <w:highlight w:val="yellow"/>
+        </w:rPr>
         <w:t>");</w:t>
       </w:r>
     </w:p>
@@ -1765,8 +2231,14 @@
       <w:pPr>
         <w:pStyle w:val="a4"/>
         <w:ind w:left="1416"/>
-      </w:pPr>
-      <w:r>
+        <w:rPr>
+          <w:highlight w:val="yellow"/>
+        </w:rPr>
+      </w:pPr>
+      <w:r>
+        <w:rPr>
+          <w:highlight w:val="yellow"/>
+        </w:rPr>
         <w:t xml:space="preserve">        }</w:t>
       </w:r>
     </w:p>
@@ -1774,32 +2246,56 @@
       <w:pPr>
         <w:pStyle w:val="a4"/>
         <w:ind w:left="1416"/>
-      </w:pPr>
-      <w:r>
+        <w:rPr>
+          <w:highlight w:val="yellow"/>
+        </w:rPr>
+      </w:pPr>
+      <w:r>
+        <w:rPr>
+          <w:highlight w:val="yellow"/>
+        </w:rPr>
         <w:t xml:space="preserve">        </w:t>
       </w:r>
       <w:proofErr w:type="spellStart"/>
       <w:r>
+        <w:rPr>
+          <w:highlight w:val="yellow"/>
+        </w:rPr>
         <w:t>if</w:t>
       </w:r>
       <w:proofErr w:type="spellEnd"/>
       <w:r>
+        <w:rPr>
+          <w:highlight w:val="yellow"/>
+        </w:rPr>
         <w:t xml:space="preserve"> (</w:t>
       </w:r>
       <w:proofErr w:type="spellStart"/>
       <w:r>
+        <w:rPr>
+          <w:highlight w:val="yellow"/>
+        </w:rPr>
         <w:t>request.equals</w:t>
       </w:r>
       <w:proofErr w:type="spellEnd"/>
       <w:r>
+        <w:rPr>
+          <w:highlight w:val="yellow"/>
+        </w:rPr>
         <w:t>("</w:t>
       </w:r>
       <w:proofErr w:type="spellStart"/>
       <w:r>
+        <w:rPr>
+          <w:highlight w:val="yellow"/>
+        </w:rPr>
         <w:t>fileWriteLocation</w:t>
       </w:r>
       <w:proofErr w:type="spellEnd"/>
       <w:r>
+        <w:rPr>
+          <w:highlight w:val="yellow"/>
+        </w:rPr>
         <w:t>")){</w:t>
       </w:r>
     </w:p>
@@ -1807,48 +2303,84 @@
       <w:pPr>
         <w:pStyle w:val="a4"/>
         <w:ind w:left="1416"/>
-      </w:pPr>
-      <w:r>
+        <w:rPr>
+          <w:highlight w:val="yellow"/>
+        </w:rPr>
+      </w:pPr>
+      <w:r>
+        <w:rPr>
+          <w:highlight w:val="yellow"/>
+        </w:rPr>
         <w:t xml:space="preserve">            </w:t>
       </w:r>
       <w:proofErr w:type="spellStart"/>
       <w:r>
+        <w:rPr>
+          <w:highlight w:val="yellow"/>
+        </w:rPr>
         <w:t>return</w:t>
       </w:r>
       <w:proofErr w:type="spellEnd"/>
       <w:r>
-        <w:t xml:space="preserve"> </w:t>
-      </w:r>
-      <w:proofErr w:type="spellStart"/>
-      <w:r>
+        <w:rPr>
+          <w:highlight w:val="yellow"/>
+        </w:rPr>
+        <w:t xml:space="preserve"> </w:t>
+      </w:r>
+      <w:proofErr w:type="spellStart"/>
+      <w:r>
+        <w:rPr>
+          <w:highlight w:val="yellow"/>
+        </w:rPr>
         <w:t>quizProperties.getProperty</w:t>
       </w:r>
       <w:proofErr w:type="spellEnd"/>
       <w:r>
+        <w:rPr>
+          <w:highlight w:val="yellow"/>
+        </w:rPr>
         <w:t>("</w:t>
       </w:r>
       <w:proofErr w:type="spellStart"/>
       <w:r>
+        <w:rPr>
+          <w:highlight w:val="yellow"/>
+        </w:rPr>
         <w:t>pathWrite</w:t>
       </w:r>
       <w:proofErr w:type="spellEnd"/>
       <w:r>
+        <w:rPr>
+          <w:highlight w:val="yellow"/>
+        </w:rPr>
         <w:t xml:space="preserve">") + </w:t>
       </w:r>
       <w:proofErr w:type="spellStart"/>
       <w:r>
+        <w:rPr>
+          <w:highlight w:val="yellow"/>
+        </w:rPr>
         <w:t>quizProperties.getProperty</w:t>
       </w:r>
       <w:proofErr w:type="spellEnd"/>
       <w:r>
+        <w:rPr>
+          <w:highlight w:val="yellow"/>
+        </w:rPr>
         <w:t>("</w:t>
       </w:r>
       <w:proofErr w:type="spellStart"/>
       <w:r>
+        <w:rPr>
+          <w:highlight w:val="yellow"/>
+        </w:rPr>
         <w:t>fileWrite</w:t>
       </w:r>
       <w:proofErr w:type="spellEnd"/>
       <w:r>
+        <w:rPr>
+          <w:highlight w:val="yellow"/>
+        </w:rPr>
         <w:t>");</w:t>
       </w:r>
     </w:p>
@@ -1856,8 +2388,14 @@
       <w:pPr>
         <w:pStyle w:val="a4"/>
         <w:ind w:left="1416"/>
-      </w:pPr>
-      <w:r>
+        <w:rPr>
+          <w:highlight w:val="yellow"/>
+        </w:rPr>
+      </w:pPr>
+      <w:r>
+        <w:rPr>
+          <w:highlight w:val="yellow"/>
+        </w:rPr>
         <w:t xml:space="preserve">        }</w:t>
       </w:r>
     </w:p>
@@ -1865,32 +2403,56 @@
       <w:pPr>
         <w:pStyle w:val="a4"/>
         <w:ind w:left="1416"/>
-      </w:pPr>
-      <w:r>
+        <w:rPr>
+          <w:highlight w:val="yellow"/>
+        </w:rPr>
+      </w:pPr>
+      <w:r>
+        <w:rPr>
+          <w:highlight w:val="yellow"/>
+        </w:rPr>
         <w:t xml:space="preserve">        </w:t>
       </w:r>
       <w:proofErr w:type="spellStart"/>
       <w:r>
+        <w:rPr>
+          <w:highlight w:val="yellow"/>
+        </w:rPr>
         <w:t>if</w:t>
       </w:r>
       <w:proofErr w:type="spellEnd"/>
       <w:r>
+        <w:rPr>
+          <w:highlight w:val="yellow"/>
+        </w:rPr>
         <w:t xml:space="preserve"> (</w:t>
       </w:r>
       <w:proofErr w:type="spellStart"/>
       <w:r>
+        <w:rPr>
+          <w:highlight w:val="yellow"/>
+        </w:rPr>
         <w:t>request.equals</w:t>
       </w:r>
       <w:proofErr w:type="spellEnd"/>
       <w:r>
+        <w:rPr>
+          <w:highlight w:val="yellow"/>
+        </w:rPr>
         <w:t>("</w:t>
       </w:r>
       <w:proofErr w:type="spellStart"/>
       <w:r>
+        <w:rPr>
+          <w:highlight w:val="yellow"/>
+        </w:rPr>
         <w:t>regexMask</w:t>
       </w:r>
       <w:proofErr w:type="spellEnd"/>
       <w:r>
+        <w:rPr>
+          <w:highlight w:val="yellow"/>
+        </w:rPr>
         <w:t>")) {</w:t>
       </w:r>
     </w:p>
@@ -1898,32 +2460,56 @@
       <w:pPr>
         <w:pStyle w:val="a4"/>
         <w:ind w:left="1416"/>
-      </w:pPr>
-      <w:r>
+        <w:rPr>
+          <w:highlight w:val="yellow"/>
+        </w:rPr>
+      </w:pPr>
+      <w:r>
+        <w:rPr>
+          <w:highlight w:val="yellow"/>
+        </w:rPr>
         <w:t xml:space="preserve">            </w:t>
       </w:r>
       <w:proofErr w:type="spellStart"/>
       <w:r>
+        <w:rPr>
+          <w:highlight w:val="yellow"/>
+        </w:rPr>
         <w:t>return</w:t>
       </w:r>
       <w:proofErr w:type="spellEnd"/>
       <w:r>
-        <w:t xml:space="preserve"> </w:t>
-      </w:r>
-      <w:proofErr w:type="spellStart"/>
-      <w:r>
+        <w:rPr>
+          <w:highlight w:val="yellow"/>
+        </w:rPr>
+        <w:t xml:space="preserve"> </w:t>
+      </w:r>
+      <w:proofErr w:type="spellStart"/>
+      <w:r>
+        <w:rPr>
+          <w:highlight w:val="yellow"/>
+        </w:rPr>
         <w:t>quizProperties.getProperty</w:t>
       </w:r>
       <w:proofErr w:type="spellEnd"/>
       <w:r>
+        <w:rPr>
+          <w:highlight w:val="yellow"/>
+        </w:rPr>
         <w:t>("</w:t>
       </w:r>
       <w:proofErr w:type="spellStart"/>
       <w:r>
+        <w:rPr>
+          <w:highlight w:val="yellow"/>
+        </w:rPr>
         <w:t>regexMask</w:t>
       </w:r>
       <w:proofErr w:type="spellEnd"/>
       <w:r>
+        <w:rPr>
+          <w:highlight w:val="yellow"/>
+        </w:rPr>
         <w:t>");</w:t>
       </w:r>
     </w:p>
@@ -1931,8 +2517,14 @@
       <w:pPr>
         <w:pStyle w:val="a4"/>
         <w:ind w:left="1416"/>
-      </w:pPr>
-      <w:r>
+        <w:rPr>
+          <w:highlight w:val="yellow"/>
+        </w:rPr>
+      </w:pPr>
+      <w:r>
+        <w:rPr>
+          <w:highlight w:val="yellow"/>
+        </w:rPr>
         <w:t xml:space="preserve">        }</w:t>
       </w:r>
     </w:p>
@@ -1940,16 +2532,28 @@
       <w:pPr>
         <w:pStyle w:val="a4"/>
         <w:ind w:left="1416"/>
-      </w:pPr>
-      <w:r>
+        <w:rPr>
+          <w:highlight w:val="yellow"/>
+        </w:rPr>
+      </w:pPr>
+      <w:r>
+        <w:rPr>
+          <w:highlight w:val="yellow"/>
+        </w:rPr>
         <w:t xml:space="preserve">        </w:t>
       </w:r>
       <w:proofErr w:type="spellStart"/>
       <w:r>
+        <w:rPr>
+          <w:highlight w:val="yellow"/>
+        </w:rPr>
         <w:t>else</w:t>
       </w:r>
       <w:proofErr w:type="spellEnd"/>
       <w:r>
+        <w:rPr>
+          <w:highlight w:val="yellow"/>
+        </w:rPr>
         <w:t xml:space="preserve"> {</w:t>
       </w:r>
     </w:p>
@@ -1957,16 +2561,28 @@
       <w:pPr>
         <w:pStyle w:val="a4"/>
         <w:ind w:left="1416"/>
-      </w:pPr>
-      <w:r>
+        <w:rPr>
+          <w:highlight w:val="yellow"/>
+        </w:rPr>
+      </w:pPr>
+      <w:r>
+        <w:rPr>
+          <w:highlight w:val="yellow"/>
+        </w:rPr>
         <w:t xml:space="preserve">            </w:t>
       </w:r>
       <w:proofErr w:type="spellStart"/>
       <w:r>
+        <w:rPr>
+          <w:highlight w:val="yellow"/>
+        </w:rPr>
         <w:t>return</w:t>
       </w:r>
       <w:proofErr w:type="spellEnd"/>
       <w:r>
+        <w:rPr>
+          <w:highlight w:val="yellow"/>
+        </w:rPr>
         <w:t xml:space="preserve"> "";</w:t>
       </w:r>
     </w:p>
@@ -1976,6 +2592,9 @@
         <w:ind w:left="1416"/>
       </w:pPr>
       <w:r>
+        <w:rPr>
+          <w:highlight w:val="yellow"/>
+        </w:rPr>
         <w:t xml:space="preserve">        }</w:t>
       </w:r>
     </w:p>
@@ -2088,88 +2707,163 @@
           <w:ilvl w:val="0"/>
           <w:numId w:val="1"/>
         </w:numPr>
-      </w:pPr>
-      <w:r>
+        <w:rPr>
+          <w:highlight w:val="green"/>
+        </w:rPr>
+      </w:pPr>
+      <w:r>
+        <w:rPr>
+          <w:highlight w:val="red"/>
+        </w:rPr>
         <w:t xml:space="preserve">в </w:t>
       </w:r>
       <w:proofErr w:type="spellStart"/>
       <w:r>
+        <w:rPr>
+          <w:highlight w:val="red"/>
+        </w:rPr>
         <w:t>QuizQuestion</w:t>
       </w:r>
       <w:proofErr w:type="spellEnd"/>
       <w:r>
+        <w:rPr>
+          <w:highlight w:val="red"/>
+        </w:rPr>
         <w:t xml:space="preserve"> все поля </w:t>
       </w:r>
       <w:proofErr w:type="spellStart"/>
       <w:r>
+        <w:rPr>
+          <w:highlight w:val="red"/>
+        </w:rPr>
         <w:t>public</w:t>
       </w:r>
       <w:proofErr w:type="spellEnd"/>
       <w:r>
+        <w:rPr>
+          <w:highlight w:val="red"/>
+        </w:rPr>
         <w:t xml:space="preserve"> -  </w:t>
       </w:r>
       <w:proofErr w:type="spellStart"/>
       <w:r>
+        <w:rPr>
+          <w:highlight w:val="red"/>
+        </w:rPr>
         <w:t>нарушение</w:t>
       </w:r>
       <w:proofErr w:type="spellEnd"/>
       <w:r>
-        <w:t xml:space="preserve"> </w:t>
-      </w:r>
-      <w:proofErr w:type="spellStart"/>
-      <w:r>
+        <w:rPr>
+          <w:highlight w:val="red"/>
+        </w:rPr>
+        <w:t xml:space="preserve"> </w:t>
+      </w:r>
+      <w:proofErr w:type="spellStart"/>
+      <w:r>
+        <w:rPr>
+          <w:highlight w:val="red"/>
+        </w:rPr>
         <w:t>инкапсуляции</w:t>
       </w:r>
       <w:proofErr w:type="spellEnd"/>
       <w:r>
-        <w:t xml:space="preserve">. к тому же, </w:t>
-      </w:r>
-      <w:proofErr w:type="spellStart"/>
-      <w:r>
+        <w:rPr>
+          <w:highlight w:val="red"/>
+        </w:rPr>
+        <w:t>.</w:t>
+      </w:r>
+      <w:r>
+        <w:t xml:space="preserve"> </w:t>
+      </w:r>
+      <w:r>
+        <w:rPr>
+          <w:highlight w:val="green"/>
+        </w:rPr>
+        <w:t xml:space="preserve">к тому же, </w:t>
+      </w:r>
+      <w:proofErr w:type="spellStart"/>
+      <w:r>
+        <w:rPr>
+          <w:highlight w:val="green"/>
+        </w:rPr>
         <w:t>нельзя</w:t>
       </w:r>
       <w:proofErr w:type="spellEnd"/>
       <w:r>
-        <w:t xml:space="preserve"> </w:t>
-      </w:r>
-      <w:proofErr w:type="spellStart"/>
-      <w:r>
+        <w:rPr>
+          <w:highlight w:val="green"/>
+        </w:rPr>
+        <w:t xml:space="preserve"> </w:t>
+      </w:r>
+      <w:proofErr w:type="spellStart"/>
+      <w:r>
+        <w:rPr>
+          <w:highlight w:val="green"/>
+        </w:rPr>
         <w:t>смешивать</w:t>
       </w:r>
       <w:proofErr w:type="spellEnd"/>
       <w:r>
-        <w:t xml:space="preserve"> </w:t>
-      </w:r>
-      <w:proofErr w:type="spellStart"/>
-      <w:r>
+        <w:rPr>
+          <w:highlight w:val="green"/>
+        </w:rPr>
+        <w:t xml:space="preserve"> </w:t>
+      </w:r>
+      <w:proofErr w:type="spellStart"/>
+      <w:r>
+        <w:rPr>
+          <w:highlight w:val="green"/>
+        </w:rPr>
         <w:t>представление</w:t>
       </w:r>
       <w:proofErr w:type="spellEnd"/>
       <w:r>
+        <w:rPr>
+          <w:highlight w:val="green"/>
+        </w:rPr>
         <w:t xml:space="preserve"> (</w:t>
       </w:r>
       <w:proofErr w:type="spellStart"/>
       <w:r>
+        <w:rPr>
+          <w:highlight w:val="green"/>
+        </w:rPr>
         <w:t>System.out</w:t>
       </w:r>
       <w:proofErr w:type="spellEnd"/>
       <w:r>
+        <w:rPr>
+          <w:highlight w:val="green"/>
+        </w:rPr>
         <w:t xml:space="preserve">) с </w:t>
       </w:r>
       <w:proofErr w:type="spellStart"/>
       <w:r>
+        <w:rPr>
+          <w:highlight w:val="green"/>
+        </w:rPr>
         <w:t>моделью</w:t>
       </w:r>
       <w:proofErr w:type="spellEnd"/>
       <w:r>
+        <w:rPr>
+          <w:highlight w:val="green"/>
+        </w:rPr>
         <w:t xml:space="preserve"> (</w:t>
       </w:r>
       <w:proofErr w:type="spellStart"/>
       <w:r>
+        <w:rPr>
+          <w:highlight w:val="green"/>
+        </w:rPr>
         <w:t>QuizQuestion</w:t>
       </w:r>
       <w:proofErr w:type="spellEnd"/>
       <w:r>
+        <w:rPr>
+          <w:highlight w:val="green"/>
+        </w:rPr>
         <w:t>)</w:t>
       </w:r>
     </w:p>
@@ -2267,7 +2961,15 @@
       </w:r>
       <w:proofErr w:type="spellEnd"/>
       <w:r>
-        <w:t xml:space="preserve"> во все </w:t>
+        <w:t xml:space="preserve"> </w:t>
+      </w:r>
+      <w:proofErr w:type="spellStart"/>
+      <w:r>
+        <w:t>во</w:t>
+      </w:r>
+      <w:proofErr w:type="spellEnd"/>
+      <w:r>
+        <w:t xml:space="preserve"> все </w:t>
       </w:r>
       <w:proofErr w:type="spellStart"/>
       <w:r>
@@ -2286,130 +2988,130 @@
           <w:numId w:val="1"/>
         </w:numPr>
         <w:rPr>
-          <w:highlight w:val="green"/>
-        </w:rPr>
-      </w:pPr>
-      <w:r>
-        <w:rPr>
-          <w:highlight w:val="green"/>
+          <w:highlight w:val="yellow"/>
+        </w:rPr>
+      </w:pPr>
+      <w:r>
+        <w:rPr>
+          <w:highlight w:val="yellow"/>
         </w:rPr>
         <w:t xml:space="preserve">в </w:t>
       </w:r>
       <w:proofErr w:type="spellStart"/>
       <w:r>
         <w:rPr>
-          <w:highlight w:val="green"/>
+          <w:highlight w:val="yellow"/>
         </w:rPr>
         <w:t>quizVerification</w:t>
       </w:r>
       <w:proofErr w:type="spellEnd"/>
       <w:r>
         <w:rPr>
-          <w:highlight w:val="green"/>
+          <w:highlight w:val="yellow"/>
         </w:rPr>
         <w:t xml:space="preserve">() до 7-ми </w:t>
       </w:r>
       <w:proofErr w:type="spellStart"/>
       <w:r>
         <w:rPr>
-          <w:highlight w:val="green"/>
+          <w:highlight w:val="yellow"/>
         </w:rPr>
         <w:t>вложеностей</w:t>
       </w:r>
       <w:proofErr w:type="spellEnd"/>
       <w:r>
         <w:rPr>
-          <w:highlight w:val="green"/>
+          <w:highlight w:val="yellow"/>
         </w:rPr>
         <w:t>!!!!!!</w:t>
       </w:r>
       <w:r>
         <w:rPr>
-          <w:highlight w:val="green"/>
+          <w:highlight w:val="yellow"/>
           <w:lang w:val="ru-RU"/>
         </w:rPr>
         <w:t xml:space="preserve"> </w:t>
       </w:r>
       <w:r>
         <w:rPr>
-          <w:highlight w:val="green"/>
+          <w:highlight w:val="yellow"/>
         </w:rPr>
         <w:t xml:space="preserve">максимум 2-3 </w:t>
       </w:r>
       <w:proofErr w:type="spellStart"/>
       <w:r>
         <w:rPr>
-          <w:highlight w:val="green"/>
+          <w:highlight w:val="yellow"/>
         </w:rPr>
         <w:t>должно</w:t>
       </w:r>
       <w:proofErr w:type="spellEnd"/>
       <w:r>
         <w:rPr>
-          <w:highlight w:val="green"/>
-        </w:rPr>
-        <w:t xml:space="preserve"> </w:t>
-      </w:r>
-      <w:proofErr w:type="spellStart"/>
-      <w:r>
-        <w:rPr>
-          <w:highlight w:val="green"/>
+          <w:highlight w:val="yellow"/>
+        </w:rPr>
+        <w:t xml:space="preserve"> </w:t>
+      </w:r>
+      <w:proofErr w:type="spellStart"/>
+      <w:r>
+        <w:rPr>
+          <w:highlight w:val="yellow"/>
         </w:rPr>
         <w:t>быть</w:t>
       </w:r>
       <w:proofErr w:type="spellEnd"/>
       <w:r>
         <w:rPr>
-          <w:highlight w:val="green"/>
+          <w:highlight w:val="yellow"/>
         </w:rPr>
         <w:t xml:space="preserve">. </w:t>
       </w:r>
       <w:proofErr w:type="spellStart"/>
       <w:r>
         <w:rPr>
-          <w:highlight w:val="green"/>
+          <w:highlight w:val="yellow"/>
         </w:rPr>
         <w:t>разбей</w:t>
       </w:r>
       <w:proofErr w:type="spellEnd"/>
       <w:r>
         <w:rPr>
-          <w:highlight w:val="green"/>
+          <w:highlight w:val="yellow"/>
         </w:rPr>
         <w:t xml:space="preserve"> метод на </w:t>
       </w:r>
       <w:proofErr w:type="spellStart"/>
       <w:r>
         <w:rPr>
-          <w:highlight w:val="green"/>
+          <w:highlight w:val="yellow"/>
         </w:rPr>
         <w:t>более</w:t>
       </w:r>
       <w:proofErr w:type="spellEnd"/>
       <w:r>
         <w:rPr>
-          <w:highlight w:val="green"/>
-        </w:rPr>
-        <w:t xml:space="preserve"> </w:t>
-      </w:r>
-      <w:proofErr w:type="spellStart"/>
-      <w:r>
-        <w:rPr>
-          <w:highlight w:val="green"/>
+          <w:highlight w:val="yellow"/>
+        </w:rPr>
+        <w:t xml:space="preserve"> </w:t>
+      </w:r>
+      <w:proofErr w:type="spellStart"/>
+      <w:r>
+        <w:rPr>
+          <w:highlight w:val="yellow"/>
         </w:rPr>
         <w:t>мелкие</w:t>
       </w:r>
       <w:proofErr w:type="spellEnd"/>
       <w:r>
         <w:rPr>
-          <w:highlight w:val="green"/>
-        </w:rPr>
-        <w:t xml:space="preserve"> </w:t>
-      </w:r>
-      <w:proofErr w:type="spellStart"/>
-      <w:r>
-        <w:rPr>
-          <w:highlight w:val="green"/>
+          <w:highlight w:val="yellow"/>
+        </w:rPr>
+        <w:t xml:space="preserve"> </w:t>
+      </w:r>
+      <w:proofErr w:type="spellStart"/>
+      <w:r>
+        <w:rPr>
+          <w:highlight w:val="yellow"/>
         </w:rPr>
         <w:t>методы</w:t>
       </w:r>
@@ -2500,64 +3202,107 @@
           <w:ilvl w:val="0"/>
           <w:numId w:val="1"/>
         </w:numPr>
-      </w:pPr>
-      <w:proofErr w:type="spellStart"/>
-      <w:r>
+        <w:rPr>
+          <w:highlight w:val="green"/>
+        </w:rPr>
+      </w:pPr>
+      <w:proofErr w:type="spellStart"/>
+      <w:r>
+        <w:rPr>
+          <w:highlight w:val="green"/>
+        </w:rPr>
         <w:lastRenderedPageBreak/>
         <w:t>quizQuestions.json</w:t>
       </w:r>
       <w:proofErr w:type="spellEnd"/>
       <w:r>
         <w:rPr>
+          <w:highlight w:val="green"/>
           <w:lang w:val="ru-RU"/>
         </w:rPr>
         <w:t xml:space="preserve"> </w:t>
       </w:r>
       <w:r>
+        <w:rPr>
+          <w:highlight w:val="green"/>
+        </w:rPr>
         <w:t xml:space="preserve">поле </w:t>
       </w:r>
       <w:proofErr w:type="spellStart"/>
       <w:r>
+        <w:rPr>
+          <w:highlight w:val="green"/>
+        </w:rPr>
         <w:t>id</w:t>
       </w:r>
       <w:proofErr w:type="spellEnd"/>
       <w:r>
+        <w:rPr>
+          <w:highlight w:val="green"/>
+        </w:rPr>
         <w:t xml:space="preserve"> тут мне </w:t>
       </w:r>
       <w:proofErr w:type="spellStart"/>
       <w:r>
+        <w:rPr>
+          <w:highlight w:val="green"/>
+        </w:rPr>
         <w:t>кажется</w:t>
       </w:r>
       <w:proofErr w:type="spellEnd"/>
       <w:r>
-        <w:t xml:space="preserve"> </w:t>
-      </w:r>
-      <w:proofErr w:type="spellStart"/>
-      <w:r>
+        <w:rPr>
+          <w:highlight w:val="green"/>
+        </w:rPr>
+        <w:t xml:space="preserve"> </w:t>
+      </w:r>
+      <w:proofErr w:type="spellStart"/>
+      <w:r>
+        <w:rPr>
+          <w:highlight w:val="green"/>
+        </w:rPr>
         <w:t>излишним</w:t>
       </w:r>
       <w:proofErr w:type="spellEnd"/>
       <w:r>
+        <w:rPr>
+          <w:highlight w:val="green"/>
+        </w:rPr>
         <w:t xml:space="preserve">. </w:t>
       </w:r>
       <w:proofErr w:type="spellStart"/>
       <w:r>
+        <w:rPr>
+          <w:highlight w:val="green"/>
+        </w:rPr>
         <w:t>Поэтому</w:t>
       </w:r>
       <w:proofErr w:type="spellEnd"/>
       <w:r>
-        <w:t xml:space="preserve"> </w:t>
-      </w:r>
-      <w:proofErr w:type="spellStart"/>
-      <w:r>
+        <w:rPr>
+          <w:highlight w:val="green"/>
+        </w:rPr>
+        <w:t xml:space="preserve"> </w:t>
+      </w:r>
+      <w:proofErr w:type="spellStart"/>
+      <w:r>
+        <w:rPr>
+          <w:highlight w:val="green"/>
+        </w:rPr>
         <w:t>лучше</w:t>
       </w:r>
       <w:proofErr w:type="spellEnd"/>
       <w:r>
-        <w:t xml:space="preserve"> </w:t>
-      </w:r>
-      <w:proofErr w:type="spellStart"/>
-      <w:r>
+        <w:rPr>
+          <w:highlight w:val="green"/>
+        </w:rPr>
+        <w:t xml:space="preserve"> </w:t>
+      </w:r>
+      <w:proofErr w:type="spellStart"/>
+      <w:r>
+        <w:rPr>
+          <w:highlight w:val="green"/>
+        </w:rPr>
         <w:t>убрать</w:t>
       </w:r>
       <w:proofErr w:type="spellEnd"/>
@@ -2704,48 +3449,83 @@
           <w:ilvl w:val="0"/>
           <w:numId w:val="1"/>
         </w:numPr>
-      </w:pPr>
-      <w:r>
+        <w:rPr>
+          <w:highlight w:val="green"/>
+        </w:rPr>
+      </w:pPr>
+      <w:bookmarkStart w:id="0" w:name="_GoBack"/>
+      <w:r>
+        <w:rPr>
+          <w:highlight w:val="green"/>
+        </w:rPr>
         <w:t xml:space="preserve">не </w:t>
       </w:r>
       <w:proofErr w:type="spellStart"/>
       <w:r>
+        <w:rPr>
+          <w:highlight w:val="green"/>
+        </w:rPr>
         <w:t>понятно</w:t>
       </w:r>
       <w:proofErr w:type="spellEnd"/>
       <w:r>
-        <w:t xml:space="preserve"> </w:t>
-      </w:r>
-      <w:proofErr w:type="spellStart"/>
-      <w:r>
+        <w:rPr>
+          <w:highlight w:val="green"/>
+        </w:rPr>
+        <w:t xml:space="preserve"> </w:t>
+      </w:r>
+      <w:proofErr w:type="spellStart"/>
+      <w:r>
+        <w:rPr>
+          <w:highlight w:val="green"/>
+        </w:rPr>
         <w:t>зачем</w:t>
       </w:r>
       <w:proofErr w:type="spellEnd"/>
       <w:r>
-        <w:t xml:space="preserve"> </w:t>
-      </w:r>
-      <w:proofErr w:type="spellStart"/>
-      <w:r>
+        <w:rPr>
+          <w:highlight w:val="green"/>
+        </w:rPr>
+        <w:t xml:space="preserve"> </w:t>
+      </w:r>
+      <w:proofErr w:type="spellStart"/>
+      <w:r>
+        <w:rPr>
+          <w:highlight w:val="green"/>
+        </w:rPr>
         <w:t>answer</w:t>
       </w:r>
       <w:proofErr w:type="spellEnd"/>
       <w:r>
+        <w:rPr>
+          <w:highlight w:val="green"/>
+        </w:rPr>
         <w:t xml:space="preserve"> и </w:t>
       </w:r>
       <w:proofErr w:type="spellStart"/>
       <w:r>
+        <w:rPr>
+          <w:highlight w:val="green"/>
+        </w:rPr>
         <w:t>key</w:t>
       </w:r>
       <w:proofErr w:type="spellEnd"/>
       <w:r>
-        <w:t xml:space="preserve"> </w:t>
-      </w:r>
-      <w:proofErr w:type="spellStart"/>
-      <w:r>
+        <w:rPr>
+          <w:highlight w:val="green"/>
+        </w:rPr>
+        <w:t xml:space="preserve"> </w:t>
+      </w:r>
+      <w:proofErr w:type="spellStart"/>
+      <w:r>
+        <w:rPr>
+          <w:highlight w:val="green"/>
+        </w:rPr>
         <w:t>одновремено</w:t>
       </w:r>
       <w:proofErr w:type="spellEnd"/>
     </w:p>
+    <w:bookmarkEnd w:id="0"/>
     <w:p>
       <w:pPr>
         <w:pStyle w:val="a3"/>
@@ -2788,8 +3568,6 @@
           <w:numId w:val="1"/>
         </w:numPr>
       </w:pPr>
-      <w:bookmarkStart w:id="0" w:name="_GoBack"/>
-      <w:bookmarkEnd w:id="0"/>
       <w:r>
         <w:t xml:space="preserve">А </w:t>
       </w:r>
@@ -2927,7 +3705,7 @@
 </file>
 
 <file path=word/numbering.xml><?xml version="1.0" encoding="utf-8"?>
-<w:numbering xmlns:wpc="http://schemas.microsoft.com/office/word/2010/wordprocessingCanvas" xmlns:mc="http://schemas.openxmlformats.org/markup-compatibility/2006" xmlns:o="urn:schemas-microsoft-com:office:office" xmlns:r="http://schemas.openxmlformats.org/officeDocument/2006/relationships" xmlns:m="http://schemas.openxmlformats.org/officeDocument/2006/math" xmlns:v="urn:schemas-microsoft-com:vml" xmlns:wp14="http://schemas.microsoft.com/office/word/2010/wordprocessingDrawing" xmlns:wp="http://schemas.openxmlformats.org/drawingml/2006/wordprocessingDrawing" xmlns:w10="urn:schemas-microsoft-com:office:word" xmlns:w="http://schemas.openxmlformats.org/wordprocessingml/2006/main" xmlns:w14="http://schemas.microsoft.com/office/word/2010/wordml" xmlns:w15="http://schemas.microsoft.com/office/word/2012/wordml" xmlns:wpg="http://schemas.microsoft.com/office/word/2010/wordprocessingGroup" xmlns:wpi="http://schemas.microsoft.com/office/word/2010/wordprocessingInk" xmlns:wne="http://schemas.microsoft.com/office/word/2006/wordml" xmlns:wps="http://schemas.microsoft.com/office/word/2010/wordprocessingShape" mc:Ignorable="w14 w15 wp14">
+<w:numbering xmlns:wpc="http://schemas.microsoft.com/office/word/2010/wordprocessingCanvas" xmlns:mc="http://schemas.openxmlformats.org/markup-compatibility/2006" xmlns:o="urn:schemas-microsoft-com:office:office" xmlns:r="http://schemas.openxmlformats.org/officeDocument/2006/relationships" xmlns:m="http://schemas.openxmlformats.org/officeDocument/2006/math" xmlns:v="urn:schemas-microsoft-com:vml" xmlns:wp14="http://schemas.microsoft.com/office/word/2010/wordprocessingDrawing" xmlns:wp="http://schemas.openxmlformats.org/drawingml/2006/wordprocessingDrawing" xmlns:w10="urn:schemas-microsoft-com:office:word" xmlns:w="http://schemas.openxmlformats.org/wordprocessingml/2006/main" xmlns:w14="http://schemas.microsoft.com/office/word/2010/wordml" xmlns:wpg="http://schemas.microsoft.com/office/word/2010/wordprocessingGroup" xmlns:wpi="http://schemas.microsoft.com/office/word/2010/wordprocessingInk" xmlns:wne="http://schemas.microsoft.com/office/word/2006/wordml" xmlns:wps="http://schemas.microsoft.com/office/word/2010/wordprocessingShape" mc:Ignorable="w14 wp14">
   <w:abstractNum w:abstractNumId="0">
     <w:nsid w:val="00433BED"/>
     <w:multiLevelType w:val="hybridMultilevel"/>
@@ -3659,7 +4437,7 @@
 </file>
 
 <file path=word/styles.xml><?xml version="1.0" encoding="utf-8"?>
-<w:styles xmlns:mc="http://schemas.openxmlformats.org/markup-compatibility/2006" xmlns:r="http://schemas.openxmlformats.org/officeDocument/2006/relationships" xmlns:w="http://schemas.openxmlformats.org/wordprocessingml/2006/main" xmlns:w14="http://schemas.microsoft.com/office/word/2010/wordml" xmlns:w15="http://schemas.microsoft.com/office/word/2012/wordml" mc:Ignorable="w14 w15">
+<w:styles xmlns:mc="http://schemas.openxmlformats.org/markup-compatibility/2006" xmlns:r="http://schemas.openxmlformats.org/officeDocument/2006/relationships" xmlns:w="http://schemas.openxmlformats.org/wordprocessingml/2006/main" xmlns:w14="http://schemas.microsoft.com/office/word/2010/wordml" mc:Ignorable="w14">
   <w:docDefaults>
     <w:rPrDefault>
       <w:rPr>
@@ -3675,378 +4453,354 @@
       </w:pPr>
     </w:pPrDefault>
   </w:docDefaults>
-  <w:latentStyles w:defLockedState="0" w:defUIPriority="99" w:defSemiHidden="0" w:defUnhideWhenUsed="0" w:defQFormat="0" w:count="371">
-    <w:lsdException w:name="Normal" w:uiPriority="0" w:qFormat="1"/>
-    <w:lsdException w:name="heading 1" w:uiPriority="9" w:qFormat="1"/>
-    <w:lsdException w:name="heading 2" w:semiHidden="1" w:uiPriority="9" w:unhideWhenUsed="1" w:qFormat="1"/>
-    <w:lsdException w:name="heading 3" w:semiHidden="1" w:uiPriority="9" w:unhideWhenUsed="1" w:qFormat="1"/>
-    <w:lsdException w:name="heading 4" w:semiHidden="1" w:uiPriority="9" w:unhideWhenUsed="1" w:qFormat="1"/>
-    <w:lsdException w:name="heading 5" w:semiHidden="1" w:uiPriority="9" w:unhideWhenUsed="1" w:qFormat="1"/>
-    <w:lsdException w:name="heading 6" w:semiHidden="1" w:uiPriority="9" w:unhideWhenUsed="1" w:qFormat="1"/>
-    <w:lsdException w:name="heading 7" w:semiHidden="1" w:uiPriority="9" w:unhideWhenUsed="1" w:qFormat="1"/>
-    <w:lsdException w:name="heading 8" w:semiHidden="1" w:uiPriority="9" w:unhideWhenUsed="1" w:qFormat="1"/>
-    <w:lsdException w:name="heading 9" w:semiHidden="1" w:uiPriority="9" w:unhideWhenUsed="1" w:qFormat="1"/>
-    <w:lsdException w:name="index 1" w:semiHidden="1" w:unhideWhenUsed="1"/>
-    <w:lsdException w:name="index 2" w:semiHidden="1" w:unhideWhenUsed="1"/>
-    <w:lsdException w:name="index 3" w:semiHidden="1" w:unhideWhenUsed="1"/>
-    <w:lsdException w:name="index 4" w:semiHidden="1" w:unhideWhenUsed="1"/>
-    <w:lsdException w:name="index 5" w:semiHidden="1" w:unhideWhenUsed="1"/>
-    <w:lsdException w:name="index 6" w:semiHidden="1" w:unhideWhenUsed="1"/>
-    <w:lsdException w:name="index 7" w:semiHidden="1" w:unhideWhenUsed="1"/>
-    <w:lsdException w:name="index 8" w:semiHidden="1" w:unhideWhenUsed="1"/>
-    <w:lsdException w:name="index 9" w:semiHidden="1" w:unhideWhenUsed="1"/>
-    <w:lsdException w:name="toc 1" w:semiHidden="1" w:uiPriority="39" w:unhideWhenUsed="1"/>
-    <w:lsdException w:name="toc 2" w:semiHidden="1" w:uiPriority="39" w:unhideWhenUsed="1"/>
-    <w:lsdException w:name="toc 3" w:semiHidden="1" w:uiPriority="39" w:unhideWhenUsed="1"/>
-    <w:lsdException w:name="toc 4" w:semiHidden="1" w:uiPriority="39" w:unhideWhenUsed="1"/>
-    <w:lsdException w:name="toc 5" w:semiHidden="1" w:uiPriority="39" w:unhideWhenUsed="1"/>
-    <w:lsdException w:name="toc 6" w:semiHidden="1" w:uiPriority="39" w:unhideWhenUsed="1"/>
-    <w:lsdException w:name="toc 7" w:semiHidden="1" w:uiPriority="39" w:unhideWhenUsed="1"/>
-    <w:lsdException w:name="toc 8" w:semiHidden="1" w:uiPriority="39" w:unhideWhenUsed="1"/>
-    <w:lsdException w:name="toc 9" w:semiHidden="1" w:uiPriority="39" w:unhideWhenUsed="1"/>
-    <w:lsdException w:name="Normal Indent" w:semiHidden="1" w:unhideWhenUsed="1"/>
-    <w:lsdException w:name="footnote text" w:semiHidden="1" w:unhideWhenUsed="1"/>
-    <w:lsdException w:name="annotation text" w:semiHidden="1" w:unhideWhenUsed="1"/>
-    <w:lsdException w:name="header" w:semiHidden="1" w:unhideWhenUsed="1"/>
-    <w:lsdException w:name="footer" w:semiHidden="1" w:unhideWhenUsed="1"/>
-    <w:lsdException w:name="index heading" w:semiHidden="1" w:unhideWhenUsed="1"/>
-    <w:lsdException w:name="caption" w:semiHidden="1" w:uiPriority="35" w:unhideWhenUsed="1" w:qFormat="1"/>
-    <w:lsdException w:name="table of figures" w:semiHidden="1" w:unhideWhenUsed="1"/>
-    <w:lsdException w:name="envelope address" w:semiHidden="1" w:unhideWhenUsed="1"/>
-    <w:lsdException w:name="envelope return" w:semiHidden="1" w:unhideWhenUsed="1"/>
-    <w:lsdException w:name="footnote reference" w:semiHidden="1" w:unhideWhenUsed="1"/>
-    <w:lsdException w:name="annotation reference" w:semiHidden="1" w:unhideWhenUsed="1"/>
-    <w:lsdException w:name="line number" w:semiHidden="1" w:unhideWhenUsed="1"/>
-    <w:lsdException w:name="page number" w:semiHidden="1" w:unhideWhenUsed="1"/>
-    <w:lsdException w:name="endnote reference" w:semiHidden="1" w:unhideWhenUsed="1"/>
-    <w:lsdException w:name="endnote text" w:semiHidden="1" w:unhideWhenUsed="1"/>
-    <w:lsdException w:name="table of authorities" w:semiHidden="1" w:unhideWhenUsed="1"/>
-    <w:lsdException w:name="macro" w:semiHidden="1" w:unhideWhenUsed="1"/>
-    <w:lsdException w:name="toa heading" w:semiHidden="1" w:unhideWhenUsed="1"/>
-    <w:lsdException w:name="List" w:semiHidden="1" w:unhideWhenUsed="1"/>
-    <w:lsdException w:name="List Bullet" w:semiHidden="1" w:unhideWhenUsed="1"/>
-    <w:lsdException w:name="List Number" w:semiHidden="1" w:unhideWhenUsed="1"/>
-    <w:lsdException w:name="List 2" w:semiHidden="1" w:unhideWhenUsed="1"/>
-    <w:lsdException w:name="List 3" w:semiHidden="1" w:unhideWhenUsed="1"/>
-    <w:lsdException w:name="List 4" w:semiHidden="1" w:unhideWhenUsed="1"/>
-    <w:lsdException w:name="List 5" w:semiHidden="1" w:unhideWhenUsed="1"/>
-    <w:lsdException w:name="List Bullet 2" w:semiHidden="1" w:unhideWhenUsed="1"/>
-    <w:lsdException w:name="List Bullet 3" w:semiHidden="1" w:unhideWhenUsed="1"/>
-    <w:lsdException w:name="List Bullet 4" w:semiHidden="1" w:unhideWhenUsed="1"/>
-    <w:lsdException w:name="List Bullet 5" w:semiHidden="1" w:unhideWhenUsed="1"/>
-    <w:lsdException w:name="List Number 2" w:semiHidden="1" w:unhideWhenUsed="1"/>
-    <w:lsdException w:name="List Number 3" w:semiHidden="1" w:unhideWhenUsed="1"/>
-    <w:lsdException w:name="List Number 4" w:semiHidden="1" w:unhideWhenUsed="1"/>
-    <w:lsdException w:name="List Number 5" w:semiHidden="1" w:unhideWhenUsed="1"/>
-    <w:lsdException w:name="Title" w:uiPriority="10" w:qFormat="1"/>
-    <w:lsdException w:name="Closing" w:semiHidden="1" w:unhideWhenUsed="1"/>
-    <w:lsdException w:name="Signature" w:semiHidden="1" w:unhideWhenUsed="1"/>
-    <w:lsdException w:name="Default Paragraph Font" w:semiHidden="1" w:uiPriority="1" w:unhideWhenUsed="1"/>
-    <w:lsdException w:name="Body Text" w:semiHidden="1" w:unhideWhenUsed="1"/>
-    <w:lsdException w:name="Body Text Indent" w:semiHidden="1" w:unhideWhenUsed="1"/>
-    <w:lsdException w:name="List Continue" w:semiHidden="1" w:unhideWhenUsed="1"/>
-    <w:lsdException w:name="List Continue 2" w:semiHidden="1" w:unhideWhenUsed="1"/>
-    <w:lsdException w:name="List Continue 3" w:semiHidden="1" w:unhideWhenUsed="1"/>
-    <w:lsdException w:name="List Continue 4" w:semiHidden="1" w:unhideWhenUsed="1"/>
-    <w:lsdException w:name="List Continue 5" w:semiHidden="1" w:unhideWhenUsed="1"/>
-    <w:lsdException w:name="Message Header" w:semiHidden="1" w:unhideWhenUsed="1"/>
-    <w:lsdException w:name="Subtitle" w:uiPriority="11" w:qFormat="1"/>
-    <w:lsdException w:name="Salutation" w:semiHidden="1" w:unhideWhenUsed="1"/>
-    <w:lsdException w:name="Date" w:semiHidden="1" w:unhideWhenUsed="1"/>
-    <w:lsdException w:name="Body Text First Indent" w:semiHidden="1" w:unhideWhenUsed="1"/>
-    <w:lsdException w:name="Body Text First Indent 2" w:semiHidden="1" w:unhideWhenUsed="1"/>
-    <w:lsdException w:name="Note Heading" w:semiHidden="1" w:unhideWhenUsed="1"/>
-    <w:lsdException w:name="Body Text 2" w:semiHidden="1" w:unhideWhenUsed="1"/>
-    <w:lsdException w:name="Body Text 3" w:semiHidden="1" w:unhideWhenUsed="1"/>
-    <w:lsdException w:name="Body Text Indent 2" w:semiHidden="1" w:unhideWhenUsed="1"/>
-    <w:lsdException w:name="Body Text Indent 3" w:semiHidden="1" w:unhideWhenUsed="1"/>
-    <w:lsdException w:name="Block Text" w:semiHidden="1" w:unhideWhenUsed="1"/>
-    <w:lsdException w:name="Hyperlink" w:semiHidden="1" w:unhideWhenUsed="1"/>
-    <w:lsdException w:name="FollowedHyperlink" w:semiHidden="1" w:unhideWhenUsed="1"/>
-    <w:lsdException w:name="Strong" w:uiPriority="22" w:qFormat="1"/>
-    <w:lsdException w:name="Emphasis" w:uiPriority="20" w:qFormat="1"/>
-    <w:lsdException w:name="Document Map" w:semiHidden="1" w:unhideWhenUsed="1"/>
-    <w:lsdException w:name="Plain Text" w:semiHidden="1" w:unhideWhenUsed="1"/>
-    <w:lsdException w:name="E-mail Signature" w:semiHidden="1" w:unhideWhenUsed="1"/>
-    <w:lsdException w:name="HTML Top of Form" w:semiHidden="1" w:unhideWhenUsed="1"/>
-    <w:lsdException w:name="HTML Bottom of Form" w:semiHidden="1" w:unhideWhenUsed="1"/>
-    <w:lsdException w:name="Normal (Web)" w:semiHidden="1" w:unhideWhenUsed="1"/>
-    <w:lsdException w:name="HTML Acronym" w:semiHidden="1" w:unhideWhenUsed="1"/>
-    <w:lsdException w:name="HTML Address" w:semiHidden="1" w:unhideWhenUsed="1"/>
-    <w:lsdException w:name="HTML Cite" w:semiHidden="1" w:unhideWhenUsed="1"/>
-    <w:lsdException w:name="HTML Code" w:semiHidden="1" w:unhideWhenUsed="1"/>
-    <w:lsdException w:name="HTML Definition" w:semiHidden="1" w:unhideWhenUsed="1"/>
-    <w:lsdException w:name="HTML Keyboard" w:semiHidden="1" w:unhideWhenUsed="1"/>
-    <w:lsdException w:name="HTML Preformatted" w:semiHidden="1" w:unhideWhenUsed="1"/>
-    <w:lsdException w:name="HTML Sample" w:semiHidden="1" w:unhideWhenUsed="1"/>
-    <w:lsdException w:name="HTML Typewriter" w:semiHidden="1" w:unhideWhenUsed="1"/>
-    <w:lsdException w:name="HTML Variable" w:semiHidden="1" w:unhideWhenUsed="1"/>
-    <w:lsdException w:name="Normal Table" w:semiHidden="1" w:unhideWhenUsed="1"/>
-    <w:lsdException w:name="annotation subject" w:semiHidden="1" w:unhideWhenUsed="1"/>
-    <w:lsdException w:name="No List" w:semiHidden="1" w:unhideWhenUsed="1"/>
-    <w:lsdException w:name="Outline List 1" w:semiHidden="1" w:unhideWhenUsed="1"/>
-    <w:lsdException w:name="Outline List 2" w:semiHidden="1" w:unhideWhenUsed="1"/>
-    <w:lsdException w:name="Outline List 3" w:semiHidden="1" w:unhideWhenUsed="1"/>
-    <w:lsdException w:name="Table Simple 1" w:semiHidden="1" w:unhideWhenUsed="1"/>
-    <w:lsdException w:name="Table Simple 2" w:semiHidden="1" w:unhideWhenUsed="1"/>
-    <w:lsdException w:name="Table Simple 3" w:semiHidden="1" w:unhideWhenUsed="1"/>
-    <w:lsdException w:name="Table Classic 1" w:semiHidden="1" w:unhideWhenUsed="1"/>
-    <w:lsdException w:name="Table Classic 2" w:semiHidden="1" w:unhideWhenUsed="1"/>
-    <w:lsdException w:name="Table Classic 3" w:semiHidden="1" w:unhideWhenUsed="1"/>
-    <w:lsdException w:name="Table Classic 4" w:semiHidden="1" w:unhideWhenUsed="1"/>
-    <w:lsdException w:name="Table Colorful 1" w:semiHidden="1" w:unhideWhenUsed="1"/>
-    <w:lsdException w:name="Table Colorful 2" w:semiHidden="1" w:unhideWhenUsed="1"/>
-    <w:lsdException w:name="Table Colorful 3" w:semiHidden="1" w:unhideWhenUsed="1"/>
-    <w:lsdException w:name="Table Columns 1" w:semiHidden="1" w:unhideWhenUsed="1"/>
-    <w:lsdException w:name="Table Columns 2" w:semiHidden="1" w:unhideWhenUsed="1"/>
-    <w:lsdException w:name="Table Columns 3" w:semiHidden="1" w:unhideWhenUsed="1"/>
-    <w:lsdException w:name="Table Columns 4" w:semiHidden="1" w:unhideWhenUsed="1"/>
-    <w:lsdException w:name="Table Columns 5" w:semiHidden="1" w:unhideWhenUsed="1"/>
-    <w:lsdException w:name="Table Grid 1" w:semiHidden="1" w:unhideWhenUsed="1"/>
-    <w:lsdException w:name="Table Grid 2" w:semiHidden="1" w:unhideWhenUsed="1"/>
-    <w:lsdException w:name="Table Grid 3" w:semiHidden="1" w:unhideWhenUsed="1"/>
-    <w:lsdException w:name="Table Grid 4" w:semiHidden="1" w:unhideWhenUsed="1"/>
-    <w:lsdException w:name="Table Grid 5" w:semiHidden="1" w:unhideWhenUsed="1"/>
-    <w:lsdException w:name="Table Grid 6" w:semiHidden="1" w:unhideWhenUsed="1"/>
-    <w:lsdException w:name="Table Grid 7" w:semiHidden="1" w:unhideWhenUsed="1"/>
-    <w:lsdException w:name="Table Grid 8" w:semiHidden="1" w:unhideWhenUsed="1"/>
-    <w:lsdException w:name="Table List 1" w:semiHidden="1" w:unhideWhenUsed="1"/>
-    <w:lsdException w:name="Table List 2" w:semiHidden="1" w:unhideWhenUsed="1"/>
-    <w:lsdException w:name="Table List 3" w:semiHidden="1" w:unhideWhenUsed="1"/>
-    <w:lsdException w:name="Table List 4" w:semiHidden="1" w:unhideWhenUsed="1"/>
-    <w:lsdException w:name="Table List 5" w:semiHidden="1" w:unhideWhenUsed="1"/>
-    <w:lsdException w:name="Table List 6" w:semiHidden="1" w:unhideWhenUsed="1"/>
-    <w:lsdException w:name="Table List 7" w:semiHidden="1" w:unhideWhenUsed="1"/>
-    <w:lsdException w:name="Table List 8" w:semiHidden="1" w:unhideWhenUsed="1"/>
-    <w:lsdException w:name="Table 3D effects 1" w:semiHidden="1" w:unhideWhenUsed="1"/>
-    <w:lsdException w:name="Table 3D effects 2" w:semiHidden="1" w:unhideWhenUsed="1"/>
-    <w:lsdException w:name="Table 3D effects 3" w:semiHidden="1" w:unhideWhenUsed="1"/>
-    <w:lsdException w:name="Table Contemporary" w:semiHidden="1" w:unhideWhenUsed="1"/>
-    <w:lsdException w:name="Table Elegant" w:semiHidden="1" w:unhideWhenUsed="1"/>
-    <w:lsdException w:name="Table Professional" w:semiHidden="1" w:unhideWhenUsed="1"/>
-    <w:lsdException w:name="Table Subtle 1" w:semiHidden="1" w:unhideWhenUsed="1"/>
-    <w:lsdException w:name="Table Subtle 2" w:semiHidden="1" w:unhideWhenUsed="1"/>
-    <w:lsdException w:name="Table Web 1" w:semiHidden="1" w:unhideWhenUsed="1"/>
-    <w:lsdException w:name="Table Web 2" w:semiHidden="1" w:unhideWhenUsed="1"/>
-    <w:lsdException w:name="Table Web 3" w:semiHidden="1" w:unhideWhenUsed="1"/>
-    <w:lsdException w:name="Balloon Text" w:semiHidden="1" w:unhideWhenUsed="1"/>
-    <w:lsdException w:name="Table Grid" w:uiPriority="39"/>
-    <w:lsdException w:name="Table Theme" w:semiHidden="1" w:unhideWhenUsed="1"/>
-    <w:lsdException w:name="Placeholder Text" w:semiHidden="1"/>
-    <w:lsdException w:name="No Spacing" w:uiPriority="1" w:qFormat="1"/>
-    <w:lsdException w:name="Light Shading" w:uiPriority="60"/>
-    <w:lsdException w:name="Light List" w:uiPriority="61"/>
-    <w:lsdException w:name="Light Grid" w:uiPriority="62"/>
-    <w:lsdException w:name="Medium Shading 1" w:uiPriority="63"/>
-    <w:lsdException w:name="Medium Shading 2" w:uiPriority="64"/>
-    <w:lsdException w:name="Medium List 1" w:uiPriority="65"/>
-    <w:lsdException w:name="Medium List 2" w:uiPriority="66"/>
-    <w:lsdException w:name="Medium Grid 1" w:uiPriority="67"/>
-    <w:lsdException w:name="Medium Grid 2" w:uiPriority="68"/>
-    <w:lsdException w:name="Medium Grid 3" w:uiPriority="69"/>
-    <w:lsdException w:name="Dark List" w:uiPriority="70"/>
-    <w:lsdException w:name="Colorful Shading" w:uiPriority="71"/>
-    <w:lsdException w:name="Colorful List" w:uiPriority="72"/>
-    <w:lsdException w:name="Colorful Grid" w:uiPriority="73"/>
-    <w:lsdException w:name="Light Shading Accent 1" w:uiPriority="60"/>
-    <w:lsdException w:name="Light List Accent 1" w:uiPriority="61"/>
-    <w:lsdException w:name="Light Grid Accent 1" w:uiPriority="62"/>
-    <w:lsdException w:name="Medium Shading 1 Accent 1" w:uiPriority="63"/>
-    <w:lsdException w:name="Medium Shading 2 Accent 1" w:uiPriority="64"/>
-    <w:lsdException w:name="Medium List 1 Accent 1" w:uiPriority="65"/>
-    <w:lsdException w:name="Revision" w:semiHidden="1"/>
-    <w:lsdException w:name="List Paragraph" w:uiPriority="34" w:qFormat="1"/>
-    <w:lsdException w:name="Quote" w:uiPriority="29" w:qFormat="1"/>
-    <w:lsdException w:name="Intense Quote" w:uiPriority="30" w:qFormat="1"/>
-    <w:lsdException w:name="Medium List 2 Accent 1" w:uiPriority="66"/>
-    <w:lsdException w:name="Medium Grid 1 Accent 1" w:uiPriority="67"/>
-    <w:lsdException w:name="Medium Grid 2 Accent 1" w:uiPriority="68"/>
-    <w:lsdException w:name="Medium Grid 3 Accent 1" w:uiPriority="69"/>
-    <w:lsdException w:name="Dark List Accent 1" w:uiPriority="70"/>
-    <w:lsdException w:name="Colorful Shading Accent 1" w:uiPriority="71"/>
-    <w:lsdException w:name="Colorful List Accent 1" w:uiPriority="72"/>
-    <w:lsdException w:name="Colorful Grid Accent 1" w:uiPriority="73"/>
-    <w:lsdException w:name="Light Shading Accent 2" w:uiPriority="60"/>
-    <w:lsdException w:name="Light List Accent 2" w:uiPriority="61"/>
-    <w:lsdException w:name="Light Grid Accent 2" w:uiPriority="62"/>
-    <w:lsdException w:name="Medium Shading 1 Accent 2" w:uiPriority="63"/>
-    <w:lsdException w:name="Medium Shading 2 Accent 2" w:uiPriority="64"/>
-    <w:lsdException w:name="Medium List 1 Accent 2" w:uiPriority="65"/>
-    <w:lsdException w:name="Medium List 2 Accent 2" w:uiPriority="66"/>
-    <w:lsdException w:name="Medium Grid 1 Accent 2" w:uiPriority="67"/>
-    <w:lsdException w:name="Medium Grid 2 Accent 2" w:uiPriority="68"/>
-    <w:lsdException w:name="Medium Grid 3 Accent 2" w:uiPriority="69"/>
-    <w:lsdException w:name="Dark List Accent 2" w:uiPriority="70"/>
-    <w:lsdException w:name="Colorful Shading Accent 2" w:uiPriority="71"/>
-    <w:lsdException w:name="Colorful List Accent 2" w:uiPriority="72"/>
-    <w:lsdException w:name="Colorful Grid Accent 2" w:uiPriority="73"/>
-    <w:lsdException w:name="Light Shading Accent 3" w:uiPriority="60"/>
-    <w:lsdException w:name="Light List Accent 3" w:uiPriority="61"/>
-    <w:lsdException w:name="Light Grid Accent 3" w:uiPriority="62"/>
-    <w:lsdException w:name="Medium Shading 1 Accent 3" w:uiPriority="63"/>
-    <w:lsdException w:name="Medium Shading 2 Accent 3" w:uiPriority="64"/>
-    <w:lsdException w:name="Medium List 1 Accent 3" w:uiPriority="65"/>
-    <w:lsdException w:name="Medium List 2 Accent 3" w:uiPriority="66"/>
-    <w:lsdException w:name="Medium Grid 1 Accent 3" w:uiPriority="67"/>
-    <w:lsdException w:name="Medium Grid 2 Accent 3" w:uiPriority="68"/>
-    <w:lsdException w:name="Medium Grid 3 Accent 3" w:uiPriority="69"/>
-    <w:lsdException w:name="Dark List Accent 3" w:uiPriority="70"/>
-    <w:lsdException w:name="Colorful Shading Accent 3" w:uiPriority="71"/>
-    <w:lsdException w:name="Colorful List Accent 3" w:uiPriority="72"/>
-    <w:lsdException w:name="Colorful Grid Accent 3" w:uiPriority="73"/>
-    <w:lsdException w:name="Light Shading Accent 4" w:uiPriority="60"/>
-    <w:lsdException w:name="Light List Accent 4" w:uiPriority="61"/>
-    <w:lsdException w:name="Light Grid Accent 4" w:uiPriority="62"/>
-    <w:lsdException w:name="Medium Shading 1 Accent 4" w:uiPriority="63"/>
-    <w:lsdException w:name="Medium Shading 2 Accent 4" w:uiPriority="64"/>
-    <w:lsdException w:name="Medium List 1 Accent 4" w:uiPriority="65"/>
-    <w:lsdException w:name="Medium List 2 Accent 4" w:uiPriority="66"/>
-    <w:lsdException w:name="Medium Grid 1 Accent 4" w:uiPriority="67"/>
-    <w:lsdException w:name="Medium Grid 2 Accent 4" w:uiPriority="68"/>
-    <w:lsdException w:name="Medium Grid 3 Accent 4" w:uiPriority="69"/>
-    <w:lsdException w:name="Dark List Accent 4" w:uiPriority="70"/>
-    <w:lsdException w:name="Colorful Shading Accent 4" w:uiPriority="71"/>
-    <w:lsdException w:name="Colorful List Accent 4" w:uiPriority="72"/>
-    <w:lsdException w:name="Colorful Grid Accent 4" w:uiPriority="73"/>
-    <w:lsdException w:name="Light Shading Accent 5" w:uiPriority="60"/>
-    <w:lsdException w:name="Light List Accent 5" w:uiPriority="61"/>
-    <w:lsdException w:name="Light Grid Accent 5" w:uiPriority="62"/>
-    <w:lsdException w:name="Medium Shading 1 Accent 5" w:uiPriority="63"/>
-    <w:lsdException w:name="Medium Shading 2 Accent 5" w:uiPriority="64"/>
-    <w:lsdException w:name="Medium List 1 Accent 5" w:uiPriority="65"/>
-    <w:lsdException w:name="Medium List 2 Accent 5" w:uiPriority="66"/>
-    <w:lsdException w:name="Medium Grid 1 Accent 5" w:uiPriority="67"/>
-    <w:lsdException w:name="Medium Grid 2 Accent 5" w:uiPriority="68"/>
-    <w:lsdException w:name="Medium Grid 3 Accent 5" w:uiPriority="69"/>
-    <w:lsdException w:name="Dark List Accent 5" w:uiPriority="70"/>
-    <w:lsdException w:name="Colorful Shading Accent 5" w:uiPriority="71"/>
-    <w:lsdException w:name="Colorful List Accent 5" w:uiPriority="72"/>
-    <w:lsdException w:name="Colorful Grid Accent 5" w:uiPriority="73"/>
-    <w:lsdException w:name="Light Shading Accent 6" w:uiPriority="60"/>
-    <w:lsdException w:name="Light List Accent 6" w:uiPriority="61"/>
-    <w:lsdException w:name="Light Grid Accent 6" w:uiPriority="62"/>
-    <w:lsdException w:name="Medium Shading 1 Accent 6" w:uiPriority="63"/>
-    <w:lsdException w:name="Medium Shading 2 Accent 6" w:uiPriority="64"/>
-    <w:lsdException w:name="Medium List 1 Accent 6" w:uiPriority="65"/>
-    <w:lsdException w:name="Medium List 2 Accent 6" w:uiPriority="66"/>
-    <w:lsdException w:name="Medium Grid 1 Accent 6" w:uiPriority="67"/>
-    <w:lsdException w:name="Medium Grid 2 Accent 6" w:uiPriority="68"/>
-    <w:lsdException w:name="Medium Grid 3 Accent 6" w:uiPriority="69"/>
-    <w:lsdException w:name="Dark List Accent 6" w:uiPriority="70"/>
-    <w:lsdException w:name="Colorful Shading Accent 6" w:uiPriority="71"/>
-    <w:lsdException w:name="Colorful List Accent 6" w:uiPriority="72"/>
-    <w:lsdException w:name="Colorful Grid Accent 6" w:uiPriority="73"/>
-    <w:lsdException w:name="Subtle Emphasis" w:uiPriority="19" w:qFormat="1"/>
-    <w:lsdException w:name="Intense Emphasis" w:uiPriority="21" w:qFormat="1"/>
-    <w:lsdException w:name="Subtle Reference" w:uiPriority="31" w:qFormat="1"/>
-    <w:lsdException w:name="Intense Reference" w:uiPriority="32" w:qFormat="1"/>
-    <w:lsdException w:name="Book Title" w:uiPriority="33" w:qFormat="1"/>
-    <w:lsdException w:name="Bibliography" w:semiHidden="1" w:uiPriority="37" w:unhideWhenUsed="1"/>
-    <w:lsdException w:name="TOC Heading" w:semiHidden="1" w:uiPriority="39" w:unhideWhenUsed="1" w:qFormat="1"/>
-    <w:lsdException w:name="Plain Table 1" w:uiPriority="41"/>
-    <w:lsdException w:name="Plain Table 2" w:uiPriority="42"/>
-    <w:lsdException w:name="Plain Table 3" w:uiPriority="43"/>
-    <w:lsdException w:name="Plain Table 4" w:uiPriority="44"/>
-    <w:lsdException w:name="Plain Table 5" w:uiPriority="45"/>
-    <w:lsdException w:name="Grid Table Light" w:uiPriority="40"/>
-    <w:lsdException w:name="Grid Table 1 Light" w:uiPriority="46"/>
-    <w:lsdException w:name="Grid Table 2" w:uiPriority="47"/>
-    <w:lsdException w:name="Grid Table 3" w:uiPriority="48"/>
-    <w:lsdException w:name="Grid Table 4" w:uiPriority="49"/>
-    <w:lsdException w:name="Grid Table 5 Dark" w:uiPriority="50"/>
-    <w:lsdException w:name="Grid Table 6 Colorful" w:uiPriority="51"/>
-    <w:lsdException w:name="Grid Table 7 Colorful" w:uiPriority="52"/>
-    <w:lsdException w:name="Grid Table 1 Light Accent 1" w:uiPriority="46"/>
-    <w:lsdException w:name="Grid Table 2 Accent 1" w:uiPriority="47"/>
-    <w:lsdException w:name="Grid Table 3 Accent 1" w:uiPriority="48"/>
-    <w:lsdException w:name="Grid Table 4 Accent 1" w:uiPriority="49"/>
-    <w:lsdException w:name="Grid Table 5 Dark Accent 1" w:uiPriority="50"/>
-    <w:lsdException w:name="Grid Table 6 Colorful Accent 1" w:uiPriority="51"/>
-    <w:lsdException w:name="Grid Table 7 Colorful Accent 1" w:uiPriority="52"/>
-    <w:lsdException w:name="Grid Table 1 Light Accent 2" w:uiPriority="46"/>
-    <w:lsdException w:name="Grid Table 2 Accent 2" w:uiPriority="47"/>
-    <w:lsdException w:name="Grid Table 3 Accent 2" w:uiPriority="48"/>
-    <w:lsdException w:name="Grid Table 4 Accent 2" w:uiPriority="49"/>
-    <w:lsdException w:name="Grid Table 5 Dark Accent 2" w:uiPriority="50"/>
-    <w:lsdException w:name="Grid Table 6 Colorful Accent 2" w:uiPriority="51"/>
-    <w:lsdException w:name="Grid Table 7 Colorful Accent 2" w:uiPriority="52"/>
-    <w:lsdException w:name="Grid Table 1 Light Accent 3" w:uiPriority="46"/>
-    <w:lsdException w:name="Grid Table 2 Accent 3" w:uiPriority="47"/>
-    <w:lsdException w:name="Grid Table 3 Accent 3" w:uiPriority="48"/>
-    <w:lsdException w:name="Grid Table 4 Accent 3" w:uiPriority="49"/>
-    <w:lsdException w:name="Grid Table 5 Dark Accent 3" w:uiPriority="50"/>
-    <w:lsdException w:name="Grid Table 6 Colorful Accent 3" w:uiPriority="51"/>
-    <w:lsdException w:name="Grid Table 7 Colorful Accent 3" w:uiPriority="52"/>
-    <w:lsdException w:name="Grid Table 1 Light Accent 4" w:uiPriority="46"/>
-    <w:lsdException w:name="Grid Table 2 Accent 4" w:uiPriority="47"/>
-    <w:lsdException w:name="Grid Table 3 Accent 4" w:uiPriority="48"/>
-    <w:lsdException w:name="Grid Table 4 Accent 4" w:uiPriority="49"/>
-    <w:lsdException w:name="Grid Table 5 Dark Accent 4" w:uiPriority="50"/>
-    <w:lsdException w:name="Grid Table 6 Colorful Accent 4" w:uiPriority="51"/>
-    <w:lsdException w:name="Grid Table 7 Colorful Accent 4" w:uiPriority="52"/>
-    <w:lsdException w:name="Grid Table 1 Light Accent 5" w:uiPriority="46"/>
-    <w:lsdException w:name="Grid Table 2 Accent 5" w:uiPriority="47"/>
-    <w:lsdException w:name="Grid Table 3 Accent 5" w:uiPriority="48"/>
-    <w:lsdException w:name="Grid Table 4 Accent 5" w:uiPriority="49"/>
-    <w:lsdException w:name="Grid Table 5 Dark Accent 5" w:uiPriority="50"/>
-    <w:lsdException w:name="Grid Table 6 Colorful Accent 5" w:uiPriority="51"/>
-    <w:lsdException w:name="Grid Table 7 Colorful Accent 5" w:uiPriority="52"/>
-    <w:lsdException w:name="Grid Table 1 Light Accent 6" w:uiPriority="46"/>
-    <w:lsdException w:name="Grid Table 2 Accent 6" w:uiPriority="47"/>
-    <w:lsdException w:name="Grid Table 3 Accent 6" w:uiPriority="48"/>
-    <w:lsdException w:name="Grid Table 4 Accent 6" w:uiPriority="49"/>
-    <w:lsdException w:name="Grid Table 5 Dark Accent 6" w:uiPriority="50"/>
-    <w:lsdException w:name="Grid Table 6 Colorful Accent 6" w:uiPriority="51"/>
-    <w:lsdException w:name="Grid Table 7 Colorful Accent 6" w:uiPriority="52"/>
-    <w:lsdException w:name="List Table 1 Light" w:uiPriority="46"/>
-    <w:lsdException w:name="List Table 2" w:uiPriority="47"/>
-    <w:lsdException w:name="List Table 3" w:uiPriority="48"/>
-    <w:lsdException w:name="List Table 4" w:uiPriority="49"/>
-    <w:lsdException w:name="List Table 5 Dark" w:uiPriority="50"/>
-    <w:lsdException w:name="List Table 6 Colorful" w:uiPriority="51"/>
-    <w:lsdException w:name="List Table 7 Colorful" w:uiPriority="52"/>
-    <w:lsdException w:name="List Table 1 Light Accent 1" w:uiPriority="46"/>
-    <w:lsdException w:name="List Table 2 Accent 1" w:uiPriority="47"/>
-    <w:lsdException w:name="List Table 3 Accent 1" w:uiPriority="48"/>
-    <w:lsdException w:name="List Table 4 Accent 1" w:uiPriority="49"/>
-    <w:lsdException w:name="List Table 5 Dark Accent 1" w:uiPriority="50"/>
-    <w:lsdException w:name="List Table 6 Colorful Accent 1" w:uiPriority="51"/>
-    <w:lsdException w:name="List Table 7 Colorful Accent 1" w:uiPriority="52"/>
-    <w:lsdException w:name="List Table 1 Light Accent 2" w:uiPriority="46"/>
-    <w:lsdException w:name="List Table 2 Accent 2" w:uiPriority="47"/>
-    <w:lsdException w:name="List Table 3 Accent 2" w:uiPriority="48"/>
-    <w:lsdException w:name="List Table 4 Accent 2" w:uiPriority="49"/>
-    <w:lsdException w:name="List Table 5 Dark Accent 2" w:uiPriority="50"/>
-    <w:lsdException w:name="List Table 6 Colorful Accent 2" w:uiPriority="51"/>
-    <w:lsdException w:name="List Table 7 Colorful Accent 2" w:uiPriority="52"/>
-    <w:lsdException w:name="List Table 1 Light Accent 3" w:uiPriority="46"/>
-    <w:lsdException w:name="List Table 2 Accent 3" w:uiPriority="47"/>
-    <w:lsdException w:name="List Table 3 Accent 3" w:uiPriority="48"/>
-    <w:lsdException w:name="List Table 4 Accent 3" w:uiPriority="49"/>
-    <w:lsdException w:name="List Table 5 Dark Accent 3" w:uiPriority="50"/>
-    <w:lsdException w:name="List Table 6 Colorful Accent 3" w:uiPriority="51"/>
-    <w:lsdException w:name="List Table 7 Colorful Accent 3" w:uiPriority="52"/>
-    <w:lsdException w:name="List Table 1 Light Accent 4" w:uiPriority="46"/>
-    <w:lsdException w:name="List Table 2 Accent 4" w:uiPriority="47"/>
-    <w:lsdException w:name="List Table 3 Accent 4" w:uiPriority="48"/>
-    <w:lsdException w:name="List Table 4 Accent 4" w:uiPriority="49"/>
-    <w:lsdException w:name="List Table 5 Dark Accent 4" w:uiPriority="50"/>
-    <w:lsdException w:name="List Table 6 Colorful Accent 4" w:uiPriority="51"/>
-    <w:lsdException w:name="List Table 7 Colorful Accent 4" w:uiPriority="52"/>
-    <w:lsdException w:name="List Table 1 Light Accent 5" w:uiPriority="46"/>
-    <w:lsdException w:name="List Table 2 Accent 5" w:uiPriority="47"/>
-    <w:lsdException w:name="List Table 3 Accent 5" w:uiPriority="48"/>
-    <w:lsdException w:name="List Table 4 Accent 5" w:uiPriority="49"/>
-    <w:lsdException w:name="List Table 5 Dark Accent 5" w:uiPriority="50"/>
-    <w:lsdException w:name="List Table 6 Colorful Accent 5" w:uiPriority="51"/>
-    <w:lsdException w:name="List Table 7 Colorful Accent 5" w:uiPriority="52"/>
-    <w:lsdException w:name="List Table 1 Light Accent 6" w:uiPriority="46"/>
-    <w:lsdException w:name="List Table 2 Accent 6" w:uiPriority="47"/>
-    <w:lsdException w:name="List Table 3 Accent 6" w:uiPriority="48"/>
-    <w:lsdException w:name="List Table 4 Accent 6" w:uiPriority="49"/>
-    <w:lsdException w:name="List Table 5 Dark Accent 6" w:uiPriority="50"/>
-    <w:lsdException w:name="List Table 6 Colorful Accent 6" w:uiPriority="51"/>
-    <w:lsdException w:name="List Table 7 Colorful Accent 6" w:uiPriority="52"/>
+  <w:latentStyles w:defLockedState="0" w:defUIPriority="99" w:defSemiHidden="1" w:defUnhideWhenUsed="1" w:defQFormat="0" w:count="267">
+    <w:lsdException w:name="Normal" w:semiHidden="0" w:uiPriority="0" w:unhideWhenUsed="0" w:qFormat="1"/>
+    <w:lsdException w:name="heading 1" w:semiHidden="0" w:uiPriority="9" w:unhideWhenUsed="0" w:qFormat="1"/>
+    <w:lsdException w:name="heading 2" w:uiPriority="9" w:qFormat="1"/>
+    <w:lsdException w:name="heading 3" w:uiPriority="9" w:qFormat="1"/>
+    <w:lsdException w:name="heading 4" w:uiPriority="9" w:qFormat="1"/>
+    <w:lsdException w:name="heading 5" w:uiPriority="9" w:qFormat="1"/>
+    <w:lsdException w:name="heading 6" w:uiPriority="9" w:qFormat="1"/>
+    <w:lsdException w:name="heading 7" w:uiPriority="9" w:qFormat="1"/>
+    <w:lsdException w:name="heading 8" w:uiPriority="9" w:qFormat="1"/>
+    <w:lsdException w:name="heading 9" w:uiPriority="9" w:qFormat="1"/>
+    <w:lsdException w:name="toc 1" w:uiPriority="39"/>
+    <w:lsdException w:name="toc 2" w:uiPriority="39"/>
+    <w:lsdException w:name="toc 3" w:uiPriority="39"/>
+    <w:lsdException w:name="toc 4" w:uiPriority="39"/>
+    <w:lsdException w:name="toc 5" w:uiPriority="39"/>
+    <w:lsdException w:name="toc 6" w:uiPriority="39"/>
+    <w:lsdException w:name="toc 7" w:uiPriority="39"/>
+    <w:lsdException w:name="toc 8" w:uiPriority="39"/>
+    <w:lsdException w:name="toc 9" w:uiPriority="39"/>
+    <w:lsdException w:name="caption" w:uiPriority="35" w:qFormat="1"/>
+    <w:lsdException w:name="Title" w:semiHidden="0" w:uiPriority="10" w:unhideWhenUsed="0" w:qFormat="1"/>
+    <w:lsdException w:name="Default Paragraph Font" w:uiPriority="1"/>
+    <w:lsdException w:name="Subtitle" w:semiHidden="0" w:uiPriority="11" w:unhideWhenUsed="0" w:qFormat="1"/>
+    <w:lsdException w:name="Strong" w:semiHidden="0" w:uiPriority="22" w:unhideWhenUsed="0" w:qFormat="1"/>
+    <w:lsdException w:name="Emphasis" w:semiHidden="0" w:uiPriority="20" w:unhideWhenUsed="0" w:qFormat="1"/>
+    <w:lsdException w:name="Table Grid" w:semiHidden="0" w:uiPriority="39" w:unhideWhenUsed="0"/>
+    <w:lsdException w:name="Placeholder Text" w:unhideWhenUsed="0"/>
+    <w:lsdException w:name="No Spacing" w:semiHidden="0" w:uiPriority="1" w:unhideWhenUsed="0" w:qFormat="1"/>
+    <w:lsdException w:name="Light Shading" w:semiHidden="0" w:uiPriority="60" w:unhideWhenUsed="0"/>
+    <w:lsdException w:name="Light List" w:semiHidden="0" w:uiPriority="61" w:unhideWhenUsed="0"/>
+    <w:lsdException w:name="Light Grid" w:semiHidden="0" w:uiPriority="62" w:unhideWhenUsed="0"/>
+    <w:lsdException w:name="Medium Shading 1" w:semiHidden="0" w:uiPriority="63" w:unhideWhenUsed="0"/>
+    <w:lsdException w:name="Medium Shading 2" w:semiHidden="0" w:uiPriority="64" w:unhideWhenUsed="0"/>
+    <w:lsdException w:name="Medium List 1" w:semiHidden="0" w:uiPriority="65" w:unhideWhenUsed="0"/>
+    <w:lsdException w:name="Medium List 2" w:semiHidden="0" w:uiPriority="66" w:unhideWhenUsed="0"/>
+    <w:lsdException w:name="Medium Grid 1" w:semiHidden="0" w:uiPriority="67" w:unhideWhenUsed="0"/>
+    <w:lsdException w:name="Medium Grid 2" w:semiHidden="0" w:uiPriority="68" w:unhideWhenUsed="0"/>
+    <w:lsdException w:name="Medium Grid 3" w:semiHidden="0" w:uiPriority="69" w:unhideWhenUsed="0"/>
+    <w:lsdException w:name="Dark List" w:semiHidden="0" w:uiPriority="70" w:unhideWhenUsed="0"/>
+    <w:lsdException w:name="Colorful Shading" w:semiHidden="0" w:uiPriority="71" w:unhideWhenUsed="0"/>
+    <w:lsdException w:name="Colorful List" w:semiHidden="0" w:uiPriority="72" w:unhideWhenUsed="0"/>
+    <w:lsdException w:name="Colorful Grid" w:semiHidden="0" w:uiPriority="73" w:unhideWhenUsed="0"/>
+    <w:lsdException w:name="Light Shading Accent 1" w:semiHidden="0" w:uiPriority="60" w:unhideWhenUsed="0"/>
+    <w:lsdException w:name="Light List Accent 1" w:semiHidden="0" w:uiPriority="61" w:unhideWhenUsed="0"/>
+    <w:lsdException w:name="Light Grid Accent 1" w:semiHidden="0" w:uiPriority="62" w:unhideWhenUsed="0"/>
+    <w:lsdException w:name="Medium Shading 1 Accent 1" w:semiHidden="0" w:uiPriority="63" w:unhideWhenUsed="0"/>
+    <w:lsdException w:name="Medium Shading 2 Accent 1" w:semiHidden="0" w:uiPriority="64" w:unhideWhenUsed="0"/>
+    <w:lsdException w:name="Medium List 1 Accent 1" w:semiHidden="0" w:uiPriority="65" w:unhideWhenUsed="0"/>
+    <w:lsdException w:name="Revision" w:unhideWhenUsed="0"/>
+    <w:lsdException w:name="List Paragraph" w:semiHidden="0" w:uiPriority="34" w:unhideWhenUsed="0" w:qFormat="1"/>
+    <w:lsdException w:name="Quote" w:semiHidden="0" w:uiPriority="29" w:unhideWhenUsed="0" w:qFormat="1"/>
+    <w:lsdException w:name="Intense Quote" w:semiHidden="0" w:uiPriority="30" w:unhideWhenUsed="0" w:qFormat="1"/>
+    <w:lsdException w:name="Medium List 2 Accent 1" w:semiHidden="0" w:uiPriority="66" w:unhideWhenUsed="0"/>
+    <w:lsdException w:name="Medium Grid 1 Accent 1" w:semiHidden="0" w:uiPriority="67" w:unhideWhenUsed="0"/>
+    <w:lsdException w:name="Medium Grid 2 Accent 1" w:semiHidden="0" w:uiPriority="68" w:unhideWhenUsed="0"/>
+    <w:lsdException w:name="Medium Grid 3 Accent 1" w:semiHidden="0" w:uiPriority="69" w:unhideWhenUsed="0"/>
+    <w:lsdException w:name="Dark List Accent 1" w:semiHidden="0" w:uiPriority="70" w:unhideWhenUsed="0"/>
+    <w:lsdException w:name="Colorful Shading Accent 1" w:semiHidden="0" w:uiPriority="71" w:unhideWhenUsed="0"/>
+    <w:lsdException w:name="Colorful List Accent 1" w:semiHidden="0" w:uiPriority="72" w:unhideWhenUsed="0"/>
+    <w:lsdException w:name="Colorful Grid Accent 1" w:semiHidden="0" w:uiPriority="73" w:unhideWhenUsed="0"/>
+    <w:lsdException w:name="Light Shading Accent 2" w:semiHidden="0" w:uiPriority="60" w:unhideWhenUsed="0"/>
+    <w:lsdException w:name="Light List Accent 2" w:semiHidden="0" w:uiPriority="61" w:unhideWhenUsed="0"/>
+    <w:lsdException w:name="Light Grid Accent 2" w:semiHidden="0" w:uiPriority="62" w:unhideWhenUsed="0"/>
+    <w:lsdException w:name="Medium Shading 1 Accent 2" w:semiHidden="0" w:uiPriority="63" w:unhideWhenUsed="0"/>
+    <w:lsdException w:name="Medium Shading 2 Accent 2" w:semiHidden="0" w:uiPriority="64" w:unhideWhenUsed="0"/>
+    <w:lsdException w:name="Medium List 1 Accent 2" w:semiHidden="0" w:uiPriority="65" w:unhideWhenUsed="0"/>
+    <w:lsdException w:name="Medium List 2 Accent 2" w:semiHidden="0" w:uiPriority="66" w:unhideWhenUsed="0"/>
+    <w:lsdException w:name="Medium Grid 1 Accent 2" w:semiHidden="0" w:uiPriority="67" w:unhideWhenUsed="0"/>
+    <w:lsdException w:name="Medium Grid 2 Accent 2" w:semiHidden="0" w:uiPriority="68" w:unhideWhenUsed="0"/>
+    <w:lsdException w:name="Medium Grid 3 Accent 2" w:semiHidden="0" w:uiPriority="69" w:unhideWhenUsed="0"/>
+    <w:lsdException w:name="Dark List Accent 2" w:semiHidden="0" w:uiPriority="70" w:unhideWhenUsed="0"/>
+    <w:lsdException w:name="Colorful Shading Accent 2" w:semiHidden="0" w:uiPriority="71" w:unhideWhenUsed="0"/>
+    <w:lsdException w:name="Colorful List Accent 2" w:semiHidden="0" w:uiPriority="72" w:unhideWhenUsed="0"/>
+    <w:lsdException w:name="Colorful Grid Accent 2" w:semiHidden="0" w:uiPriority="73" w:unhideWhenUsed="0"/>
+    <w:lsdException w:name="Light Shading Accent 3" w:semiHidden="0" w:uiPriority="60" w:unhideWhenUsed="0"/>
+    <w:lsdException w:name="Light List Accent 3" w:semiHidden="0" w:uiPriority="61" w:unhideWhenUsed="0"/>
+    <w:lsdException w:name="Light Grid Accent 3" w:semiHidden="0" w:uiPriority="62" w:unhideWhenUsed="0"/>
+    <w:lsdException w:name="Medium Shading 1 Accent 3" w:semiHidden="0" w:uiPriority="63" w:unhideWhenUsed="0"/>
+    <w:lsdException w:name="Medium Shading 2 Accent 3" w:semiHidden="0" w:uiPriority="64" w:unhideWhenUsed="0"/>
+    <w:lsdException w:name="Medium List 1 Accent 3" w:semiHidden="0" w:uiPriority="65" w:unhideWhenUsed="0"/>
+    <w:lsdException w:name="Medium List 2 Accent 3" w:semiHidden="0" w:uiPriority="66" w:unhideWhenUsed="0"/>
+    <w:lsdException w:name="Medium Grid 1 Accent 3" w:semiHidden="0" w:uiPriority="67" w:unhideWhenUsed="0"/>
+    <w:lsdException w:name="Medium Grid 2 Accent 3" w:semiHidden="0" w:uiPriority="68" w:unhideWhenUsed="0"/>
+    <w:lsdException w:name="Medium Grid 3 Accent 3" w:semiHidden="0" w:uiPriority="69" w:unhideWhenUsed="0"/>
+    <w:lsdException w:name="Dark List Accent 3" w:semiHidden="0" w:uiPriority="70" w:unhideWhenUsed="0"/>
+    <w:lsdException w:name="Colorful Shading Accent 3" w:semiHidden="0" w:uiPriority="71" w:unhideWhenUsed="0"/>
+    <w:lsdException w:name="Colorful List Accent 3" w:semiHidden="0" w:uiPriority="72" w:unhideWhenUsed="0"/>
+    <w:lsdException w:name="Colorful Grid Accent 3" w:semiHidden="0" w:uiPriority="73" w:unhideWhenUsed="0"/>
+    <w:lsdException w:name="Light Shading Accent 4" w:semiHidden="0" w:uiPriority="60" w:unhideWhenUsed="0"/>
+    <w:lsdException w:name="Light List Accent 4" w:semiHidden="0" w:uiPriority="61" w:unhideWhenUsed="0"/>
+    <w:lsdException w:name="Light Grid Accent 4" w:semiHidden="0" w:uiPriority="62" w:unhideWhenUsed="0"/>
+    <w:lsdException w:name="Medium Shading 1 Accent 4" w:semiHidden="0" w:uiPriority="63" w:unhideWhenUsed="0"/>
+    <w:lsdException w:name="Medium Shading 2 Accent 4" w:semiHidden="0" w:uiPriority="64" w:unhideWhenUsed="0"/>
+    <w:lsdException w:name="Medium List 1 Accent 4" w:semiHidden="0" w:uiPriority="65" w:unhideWhenUsed="0"/>
+    <w:lsdException w:name="Medium List 2 Accent 4" w:semiHidden="0" w:uiPriority="66" w:unhideWhenUsed="0"/>
+    <w:lsdException w:name="Medium Grid 1 Accent 4" w:semiHidden="0" w:uiPriority="67" w:unhideWhenUsed="0"/>
+    <w:lsdException w:name="Medium Grid 2 Accent 4" w:semiHidden="0" w:uiPriority="68" w:unhideWhenUsed="0"/>
+    <w:lsdException w:name="Medium Grid 3 Accent 4" w:semiHidden="0" w:uiPriority="69" w:unhideWhenUsed="0"/>
+    <w:lsdException w:name="Dark List Accent 4" w:semiHidden="0" w:uiPriority="70" w:unhideWhenUsed="0"/>
+    <w:lsdException w:name="Colorful Shading Accent 4" w:semiHidden="0" w:uiPriority="71" w:unhideWhenUsed="0"/>
+    <w:lsdException w:name="Colorful List Accent 4" w:semiHidden="0" w:uiPriority="72" w:unhideWhenUsed="0"/>
+    <w:lsdException w:name="Colorful Grid Accent 4" w:semiHidden="0" w:uiPriority="73" w:unhideWhenUsed="0"/>
+    <w:lsdException w:name="Light Shading Accent 5" w:semiHidden="0" w:uiPriority="60" w:unhideWhenUsed="0"/>
+    <w:lsdException w:name="Light List Accent 5" w:semiHidden="0" w:uiPriority="61" w:unhideWhenUsed="0"/>
+    <w:lsdException w:name="Light Grid Accent 5" w:semiHidden="0" w:uiPriority="62" w:unhideWhenUsed="0"/>
+    <w:lsdException w:name="Medium Shading 1 Accent 5" w:semiHidden="0" w:uiPriority="63" w:unhideWhenUsed="0"/>
+    <w:lsdException w:name="Medium Shading 2 Accent 5" w:semiHidden="0" w:uiPriority="64" w:unhideWhenUsed="0"/>
+    <w:lsdException w:name="Medium List 1 Accent 5" w:semiHidden="0" w:uiPriority="65" w:unhideWhenUsed="0"/>
+    <w:lsdException w:name="Medium List 2 Accent 5" w:semiHidden="0" w:uiPriority="66" w:unhideWhenUsed="0"/>
+    <w:lsdException w:name="Medium Grid 1 Accent 5" w:semiHidden="0" w:uiPriority="67" w:unhideWhenUsed="0"/>
+    <w:lsdException w:name="Medium Grid 2 Accent 5" w:semiHidden="0" w:uiPriority="68" w:unhideWhenUsed="0"/>
+    <w:lsdException w:name="Medium Grid 3 Accent 5" w:semiHidden="0" w:uiPriority="69" w:unhideWhenUsed="0"/>
+    <w:lsdException w:name="Dark List Accent 5" w:semiHidden="0" w:uiPriority="70" w:unhideWhenUsed="0"/>
+    <w:lsdException w:name="Colorful Shading Accent 5" w:semiHidden="0" w:uiPriority="71" w:unhideWhenUsed="0"/>
+    <w:lsdException w:name="Colorful List Accent 5" w:semiHidden="0" w:uiPriority="72" w:unhideWhenUsed="0"/>
+    <w:lsdException w:name="Colorful Grid Accent 5" w:semiHidden="0" w:uiPriority="73" w:unhideWhenUsed="0"/>
+    <w:lsdException w:name="Light Shading Accent 6" w:semiHidden="0" w:uiPriority="60" w:unhideWhenUsed="0"/>
+    <w:lsdException w:name="Light List Accent 6" w:semiHidden="0" w:uiPriority="61" w:unhideWhenUsed="0"/>
+    <w:lsdException w:name="Light Grid Accent 6" w:semiHidden="0" w:uiPriority="62" w:unhideWhenUsed="0"/>
+    <w:lsdException w:name="Medium Shading 1 Accent 6" w:semiHidden="0" w:uiPriority="63" w:unhideWhenUsed="0"/>
+    <w:lsdException w:name="Medium Shading 2 Accent 6" w:semiHidden="0" w:uiPriority="64" w:unhideWhenUsed="0"/>
+    <w:lsdException w:name="Medium List 1 Accent 6" w:semiHidden="0" w:uiPriority="65" w:unhideWhenUsed="0"/>
+    <w:lsdException w:name="Medium List 2 Accent 6" w:semiHidden="0" w:uiPriority="66" w:unhideWhenUsed="0"/>
+    <w:lsdException w:name="Medium Grid 1 Accent 6" w:semiHidden="0" w:uiPriority="67" w:unhideWhenUsed="0"/>
+    <w:lsdException w:name="Medium Grid 2 Accent 6" w:semiHidden="0" w:uiPriority="68" w:unhideWhenUsed="0"/>
+    <w:lsdException w:name="Medium Grid 3 Accent 6" w:semiHidden="0" w:uiPriority="69" w:unhideWhenUsed="0"/>
+    <w:lsdException w:name="Dark List Accent 6" w:semiHidden="0" w:uiPriority="70" w:unhideWhenUsed="0"/>
+    <w:lsdException w:name="Colorful Shading Accent 6" w:semiHidden="0" w:uiPriority="71" w:unhideWhenUsed="0"/>
+    <w:lsdException w:name="Colorful List Accent 6" w:semiHidden="0" w:uiPriority="72" w:unhideWhenUsed="0"/>
+    <w:lsdException w:name="Colorful Grid Accent 6" w:semiHidden="0" w:uiPriority="73" w:unhideWhenUsed="0"/>
+    <w:lsdException w:name="Subtle Emphasis" w:semiHidden="0" w:uiPriority="19" w:unhideWhenUsed="0" w:qFormat="1"/>
+    <w:lsdException w:name="Intense Emphasis" w:semiHidden="0" w:uiPriority="21" w:unhideWhenUsed="0" w:qFormat="1"/>
+    <w:lsdException w:name="Subtle Reference" w:semiHidden="0" w:uiPriority="31" w:unhideWhenUsed="0" w:qFormat="1"/>
+    <w:lsdException w:name="Intense Reference" w:semiHidden="0" w:uiPriority="32" w:unhideWhenUsed="0" w:qFormat="1"/>
+    <w:lsdException w:name="Book Title" w:semiHidden="0" w:uiPriority="33" w:unhideWhenUsed="0" w:qFormat="1"/>
+    <w:lsdException w:name="Bibliography" w:uiPriority="37"/>
+    <w:lsdException w:name="TOC Heading" w:uiPriority="39" w:qFormat="1"/>
+  </w:latentStyles>
+  <w:style w:type="paragraph" w:default="1" w:styleId="a">
+    <w:name w:val="Normal"/>
+    <w:qFormat/>
+  </w:style>
+  <w:style w:type="character" w:default="1" w:styleId="a0">
+    <w:name w:val="Default Paragraph Font"/>
+    <w:uiPriority w:val="1"/>
+    <w:semiHidden/>
+    <w:unhideWhenUsed/>
+  </w:style>
+  <w:style w:type="table" w:default="1" w:styleId="a1">
+    <w:name w:val="Normal Table"/>
+    <w:uiPriority w:val="99"/>
+    <w:semiHidden/>
+    <w:unhideWhenUsed/>
+    <w:tblPr>
+      <w:tblInd w:w="0" w:type="dxa"/>
+      <w:tblCellMar>
+        <w:top w:w="0" w:type="dxa"/>
+        <w:left w:w="108" w:type="dxa"/>
+        <w:bottom w:w="0" w:type="dxa"/>
+        <w:right w:w="108" w:type="dxa"/>
+      </w:tblCellMar>
+    </w:tblPr>
+  </w:style>
+  <w:style w:type="numbering" w:default="1" w:styleId="a2">
+    <w:name w:val="No List"/>
+    <w:uiPriority w:val="99"/>
+    <w:semiHidden/>
+    <w:unhideWhenUsed/>
+  </w:style>
+  <w:style w:type="paragraph" w:styleId="a3">
+    <w:name w:val="List Paragraph"/>
+    <w:basedOn w:val="a"/>
+    <w:uiPriority w:val="34"/>
+    <w:qFormat/>
+    <w:rsid w:val="004C4C66"/>
+    <w:pPr>
+      <w:ind w:left="720"/>
+      <w:contextualSpacing/>
+    </w:pPr>
+  </w:style>
+  <w:style w:type="paragraph" w:styleId="a4">
+    <w:name w:val="No Spacing"/>
+    <w:uiPriority w:val="1"/>
+    <w:qFormat/>
+    <w:rsid w:val="004C4C66"/>
+    <w:pPr>
+      <w:spacing w:after="0" w:line="240" w:lineRule="auto"/>
+    </w:pPr>
+  </w:style>
+</w:styles>
+</file>
+
+<file path=word/stylesWithEffects.xml><?xml version="1.0" encoding="utf-8"?>
+<w:styles xmlns:wpc="http://schemas.microsoft.com/office/word/2010/wordprocessingCanvas" xmlns:mc="http://schemas.openxmlformats.org/markup-compatibility/2006" xmlns:o="urn:schemas-microsoft-com:office:office" xmlns:r="http://schemas.openxmlformats.org/officeDocument/2006/relationships" xmlns:m="http://schemas.openxmlformats.org/officeDocument/2006/math" xmlns:v="urn:schemas-microsoft-com:vml" xmlns:wp14="http://schemas.microsoft.com/office/word/2010/wordprocessingDrawing" xmlns:wp="http://schemas.openxmlformats.org/drawingml/2006/wordprocessingDrawing" xmlns:w10="urn:schemas-microsoft-com:office:word" xmlns:w="http://schemas.openxmlformats.org/wordprocessingml/2006/main" xmlns:w14="http://schemas.microsoft.com/office/word/2010/wordml" xmlns:wpg="http://schemas.microsoft.com/office/word/2010/wordprocessingGroup" xmlns:wpi="http://schemas.microsoft.com/office/word/2010/wordprocessingInk" xmlns:wne="http://schemas.microsoft.com/office/word/2006/wordml" xmlns:wps="http://schemas.microsoft.com/office/word/2010/wordprocessingShape" mc:Ignorable="w14 wp14">
+  <w:docDefaults>
+    <w:rPrDefault>
+      <w:rPr>
+        <w:rFonts w:asciiTheme="minorHAnsi" w:eastAsiaTheme="minorHAnsi" w:hAnsiTheme="minorHAnsi" w:cstheme="minorBidi"/>
+        <w:sz w:val="22"/>
+        <w:szCs w:val="22"/>
+        <w:lang w:val="uk-UA" w:eastAsia="en-US" w:bidi="ar-SA"/>
+      </w:rPr>
+    </w:rPrDefault>
+    <w:pPrDefault>
+      <w:pPr>
+        <w:spacing w:after="160" w:line="259" w:lineRule="auto"/>
+      </w:pPr>
+    </w:pPrDefault>
+  </w:docDefaults>
+  <w:latentStyles w:defLockedState="0" w:defUIPriority="99" w:defSemiHidden="1" w:defUnhideWhenUsed="1" w:defQFormat="0" w:count="267">
+    <w:lsdException w:name="Normal" w:semiHidden="0" w:uiPriority="0" w:unhideWhenUsed="0" w:qFormat="1"/>
+    <w:lsdException w:name="heading 1" w:semiHidden="0" w:uiPriority="9" w:unhideWhenUsed="0" w:qFormat="1"/>
+    <w:lsdException w:name="heading 2" w:uiPriority="9" w:qFormat="1"/>
+    <w:lsdException w:name="heading 3" w:uiPriority="9" w:qFormat="1"/>
+    <w:lsdException w:name="heading 4" w:uiPriority="9" w:qFormat="1"/>
+    <w:lsdException w:name="heading 5" w:uiPriority="9" w:qFormat="1"/>
+    <w:lsdException w:name="heading 6" w:uiPriority="9" w:qFormat="1"/>
+    <w:lsdException w:name="heading 7" w:uiPriority="9" w:qFormat="1"/>
+    <w:lsdException w:name="heading 8" w:uiPriority="9" w:qFormat="1"/>
+    <w:lsdException w:name="heading 9" w:uiPriority="9" w:qFormat="1"/>
+    <w:lsdException w:name="toc 1" w:uiPriority="39"/>
+    <w:lsdException w:name="toc 2" w:uiPriority="39"/>
+    <w:lsdException w:name="toc 3" w:uiPriority="39"/>
+    <w:lsdException w:name="toc 4" w:uiPriority="39"/>
+    <w:lsdException w:name="toc 5" w:uiPriority="39"/>
+    <w:lsdException w:name="toc 6" w:uiPriority="39"/>
+    <w:lsdException w:name="toc 7" w:uiPriority="39"/>
+    <w:lsdException w:name="toc 8" w:uiPriority="39"/>
+    <w:lsdException w:name="toc 9" w:uiPriority="39"/>
+    <w:lsdException w:name="caption" w:uiPriority="35" w:qFormat="1"/>
+    <w:lsdException w:name="Title" w:semiHidden="0" w:uiPriority="10" w:unhideWhenUsed="0" w:qFormat="1"/>
+    <w:lsdException w:name="Default Paragraph Font" w:uiPriority="1"/>
+    <w:lsdException w:name="Subtitle" w:semiHidden="0" w:uiPriority="11" w:unhideWhenUsed="0" w:qFormat="1"/>
+    <w:lsdException w:name="Strong" w:semiHidden="0" w:uiPriority="22" w:unhideWhenUsed="0" w:qFormat="1"/>
+    <w:lsdException w:name="Emphasis" w:semiHidden="0" w:uiPriority="20" w:unhideWhenUsed="0" w:qFormat="1"/>
+    <w:lsdException w:name="Table Grid" w:semiHidden="0" w:uiPriority="39" w:unhideWhenUsed="0"/>
+    <w:lsdException w:name="Placeholder Text" w:unhideWhenUsed="0"/>
+    <w:lsdException w:name="No Spacing" w:semiHidden="0" w:uiPriority="1" w:unhideWhenUsed="0" w:qFormat="1"/>
+    <w:lsdException w:name="Light Shading" w:semiHidden="0" w:uiPriority="60" w:unhideWhenUsed="0"/>
+    <w:lsdException w:name="Light List" w:semiHidden="0" w:uiPriority="61" w:unhideWhenUsed="0"/>
+    <w:lsdException w:name="Light Grid" w:semiHidden="0" w:uiPriority="62" w:unhideWhenUsed="0"/>
+    <w:lsdException w:name="Medium Shading 1" w:semiHidden="0" w:uiPriority="63" w:unhideWhenUsed="0"/>
+    <w:lsdException w:name="Medium Shading 2" w:semiHidden="0" w:uiPriority="64" w:unhideWhenUsed="0"/>
+    <w:lsdException w:name="Medium List 1" w:semiHidden="0" w:uiPriority="65" w:unhideWhenUsed="0"/>
+    <w:lsdException w:name="Medium List 2" w:semiHidden="0" w:uiPriority="66" w:unhideWhenUsed="0"/>
+    <w:lsdException w:name="Medium Grid 1" w:semiHidden="0" w:uiPriority="67" w:unhideWhenUsed="0"/>
+    <w:lsdException w:name="Medium Grid 2" w:semiHidden="0" w:uiPriority="68" w:unhideWhenUsed="0"/>
+    <w:lsdException w:name="Medium Grid 3" w:semiHidden="0" w:uiPriority="69" w:unhideWhenUsed="0"/>
+    <w:lsdException w:name="Dark List" w:semiHidden="0" w:uiPriority="70" w:unhideWhenUsed="0"/>
+    <w:lsdException w:name="Colorful Shading" w:semiHidden="0" w:uiPriority="71" w:unhideWhenUsed="0"/>
+    <w:lsdException w:name="Colorful List" w:semiHidden="0" w:uiPriority="72" w:unhideWhenUsed="0"/>
+    <w:lsdException w:name="Colorful Grid" w:semiHidden="0" w:uiPriority="73" w:unhideWhenUsed="0"/>
+    <w:lsdException w:name="Light Shading Accent 1" w:semiHidden="0" w:uiPriority="60" w:unhideWhenUsed="0"/>
+    <w:lsdException w:name="Light List Accent 1" w:semiHidden="0" w:uiPriority="61" w:unhideWhenUsed="0"/>
+    <w:lsdException w:name="Light Grid Accent 1" w:semiHidden="0" w:uiPriority="62" w:unhideWhenUsed="0"/>
+    <w:lsdException w:name="Medium Shading 1 Accent 1" w:semiHidden="0" w:uiPriority="63" w:unhideWhenUsed="0"/>
+    <w:lsdException w:name="Medium Shading 2 Accent 1" w:semiHidden="0" w:uiPriority="64" w:unhideWhenUsed="0"/>
+    <w:lsdException w:name="Medium List 1 Accent 1" w:semiHidden="0" w:uiPriority="65" w:unhideWhenUsed="0"/>
+    <w:lsdException w:name="Revision" w:unhideWhenUsed="0"/>
+    <w:lsdException w:name="List Paragraph" w:semiHidden="0" w:uiPriority="34" w:unhideWhenUsed="0" w:qFormat="1"/>
+    <w:lsdException w:name="Quote" w:semiHidden="0" w:uiPriority="29" w:unhideWhenUsed="0" w:qFormat="1"/>
+    <w:lsdException w:name="Intense Quote" w:semiHidden="0" w:uiPriority="30" w:unhideWhenUsed="0" w:qFormat="1"/>
+    <w:lsdException w:name="Medium List 2 Accent 1" w:semiHidden="0" w:uiPriority="66" w:unhideWhenUsed="0"/>
+    <w:lsdException w:name="Medium Grid 1 Accent 1" w:semiHidden="0" w:uiPriority="67" w:unhideWhenUsed="0"/>
+    <w:lsdException w:name="Medium Grid 2 Accent 1" w:semiHidden="0" w:uiPriority="68" w:unhideWhenUsed="0"/>
+    <w:lsdException w:name="Medium Grid 3 Accent 1" w:semiHidden="0" w:uiPriority="69" w:unhideWhenUsed="0"/>
+    <w:lsdException w:name="Dark List Accent 1" w:semiHidden="0" w:uiPriority="70" w:unhideWhenUsed="0"/>
+    <w:lsdException w:name="Colorful Shading Accent 1" w:semiHidden="0" w:uiPriority="71" w:unhideWhenUsed="0"/>
+    <w:lsdException w:name="Colorful List Accent 1" w:semiHidden="0" w:uiPriority="72" w:unhideWhenUsed="0"/>
+    <w:lsdException w:name="Colorful Grid Accent 1" w:semiHidden="0" w:uiPriority="73" w:unhideWhenUsed="0"/>
+    <w:lsdException w:name="Light Shading Accent 2" w:semiHidden="0" w:uiPriority="60" w:unhideWhenUsed="0"/>
+    <w:lsdException w:name="Light List Accent 2" w:semiHidden="0" w:uiPriority="61" w:unhideWhenUsed="0"/>
+    <w:lsdException w:name="Light Grid Accent 2" w:semiHidden="0" w:uiPriority="62" w:unhideWhenUsed="0"/>
+    <w:lsdException w:name="Medium Shading 1 Accent 2" w:semiHidden="0" w:uiPriority="63" w:unhideWhenUsed="0"/>
+    <w:lsdException w:name="Medium Shading 2 Accent 2" w:semiHidden="0" w:uiPriority="64" w:unhideWhenUsed="0"/>
+    <w:lsdException w:name="Medium List 1 Accent 2" w:semiHidden="0" w:uiPriority="65" w:unhideWhenUsed="0"/>
+    <w:lsdException w:name="Medium List 2 Accent 2" w:semiHidden="0" w:uiPriority="66" w:unhideWhenUsed="0"/>
+    <w:lsdException w:name="Medium Grid 1 Accent 2" w:semiHidden="0" w:uiPriority="67" w:unhideWhenUsed="0"/>
+    <w:lsdException w:name="Medium Grid 2 Accent 2" w:semiHidden="0" w:uiPriority="68" w:unhideWhenUsed="0"/>
+    <w:lsdException w:name="Medium Grid 3 Accent 2" w:semiHidden="0" w:uiPriority="69" w:unhideWhenUsed="0"/>
+    <w:lsdException w:name="Dark List Accent 2" w:semiHidden="0" w:uiPriority="70" w:unhideWhenUsed="0"/>
+    <w:lsdException w:name="Colorful Shading Accent 2" w:semiHidden="0" w:uiPriority="71" w:unhideWhenUsed="0"/>
+    <w:lsdException w:name="Colorful List Accent 2" w:semiHidden="0" w:uiPriority="72" w:unhideWhenUsed="0"/>
+    <w:lsdException w:name="Colorful Grid Accent 2" w:semiHidden="0" w:uiPriority="73" w:unhideWhenUsed="0"/>
+    <w:lsdException w:name="Light Shading Accent 3" w:semiHidden="0" w:uiPriority="60" w:unhideWhenUsed="0"/>
+    <w:lsdException w:name="Light List Accent 3" w:semiHidden="0" w:uiPriority="61" w:unhideWhenUsed="0"/>
+    <w:lsdException w:name="Light Grid Accent 3" w:semiHidden="0" w:uiPriority="62" w:unhideWhenUsed="0"/>
+    <w:lsdException w:name="Medium Shading 1 Accent 3" w:semiHidden="0" w:uiPriority="63" w:unhideWhenUsed="0"/>
+    <w:lsdException w:name="Medium Shading 2 Accent 3" w:semiHidden="0" w:uiPriority="64" w:unhideWhenUsed="0"/>
+    <w:lsdException w:name="Medium List 1 Accent 3" w:semiHidden="0" w:uiPriority="65" w:unhideWhenUsed="0"/>
+    <w:lsdException w:name="Medium List 2 Accent 3" w:semiHidden="0" w:uiPriority="66" w:unhideWhenUsed="0"/>
+    <w:lsdException w:name="Medium Grid 1 Accent 3" w:semiHidden="0" w:uiPriority="67" w:unhideWhenUsed="0"/>
+    <w:lsdException w:name="Medium Grid 2 Accent 3" w:semiHidden="0" w:uiPriority="68" w:unhideWhenUsed="0"/>
+    <w:lsdException w:name="Medium Grid 3 Accent 3" w:semiHidden="0" w:uiPriority="69" w:unhideWhenUsed="0"/>
+    <w:lsdException w:name="Dark List Accent 3" w:semiHidden="0" w:uiPriority="70" w:unhideWhenUsed="0"/>
+    <w:lsdException w:name="Colorful Shading Accent 3" w:semiHidden="0" w:uiPriority="71" w:unhideWhenUsed="0"/>
+    <w:lsdException w:name="Colorful List Accent 3" w:semiHidden="0" w:uiPriority="72" w:unhideWhenUsed="0"/>
+    <w:lsdException w:name="Colorful Grid Accent 3" w:semiHidden="0" w:uiPriority="73" w:unhideWhenUsed="0"/>
+    <w:lsdException w:name="Light Shading Accent 4" w:semiHidden="0" w:uiPriority="60" w:unhideWhenUsed="0"/>
+    <w:lsdException w:name="Light List Accent 4" w:semiHidden="0" w:uiPriority="61" w:unhideWhenUsed="0"/>
+    <w:lsdException w:name="Light Grid Accent 4" w:semiHidden="0" w:uiPriority="62" w:unhideWhenUsed="0"/>
+    <w:lsdException w:name="Medium Shading 1 Accent 4" w:semiHidden="0" w:uiPriority="63" w:unhideWhenUsed="0"/>
+    <w:lsdException w:name="Medium Shading 2 Accent 4" w:semiHidden="0" w:uiPriority="64" w:unhideWhenUsed="0"/>
+    <w:lsdException w:name="Medium List 1 Accent 4" w:semiHidden="0" w:uiPriority="65" w:unhideWhenUsed="0"/>
+    <w:lsdException w:name="Medium List 2 Accent 4" w:semiHidden="0" w:uiPriority="66" w:unhideWhenUsed="0"/>
+    <w:lsdException w:name="Medium Grid 1 Accent 4" w:semiHidden="0" w:uiPriority="67" w:unhideWhenUsed="0"/>
+    <w:lsdException w:name="Medium Grid 2 Accent 4" w:semiHidden="0" w:uiPriority="68" w:unhideWhenUsed="0"/>
+    <w:lsdException w:name="Medium Grid 3 Accent 4" w:semiHidden="0" w:uiPriority="69" w:unhideWhenUsed="0"/>
+    <w:lsdException w:name="Dark List Accent 4" w:semiHidden="0" w:uiPriority="70" w:unhideWhenUsed="0"/>
+    <w:lsdException w:name="Colorful Shading Accent 4" w:semiHidden="0" w:uiPriority="71" w:unhideWhenUsed="0"/>
+    <w:lsdException w:name="Colorful List Accent 4" w:semiHidden="0" w:uiPriority="72" w:unhideWhenUsed="0"/>
+    <w:lsdException w:name="Colorful Grid Accent 4" w:semiHidden="0" w:uiPriority="73" w:unhideWhenUsed="0"/>
+    <w:lsdException w:name="Light Shading Accent 5" w:semiHidden="0" w:uiPriority="60" w:unhideWhenUsed="0"/>
+    <w:lsdException w:name="Light List Accent 5" w:semiHidden="0" w:uiPriority="61" w:unhideWhenUsed="0"/>
+    <w:lsdException w:name="Light Grid Accent 5" w:semiHidden="0" w:uiPriority="62" w:unhideWhenUsed="0"/>
+    <w:lsdException w:name="Medium Shading 1 Accent 5" w:semiHidden="0" w:uiPriority="63" w:unhideWhenUsed="0"/>
+    <w:lsdException w:name="Medium Shading 2 Accent 5" w:semiHidden="0" w:uiPriority="64" w:unhideWhenUsed="0"/>
+    <w:lsdException w:name="Medium List 1 Accent 5" w:semiHidden="0" w:uiPriority="65" w:unhideWhenUsed="0"/>
+    <w:lsdException w:name="Medium List 2 Accent 5" w:semiHidden="0" w:uiPriority="66" w:unhideWhenUsed="0"/>
+    <w:lsdException w:name="Medium Grid 1 Accent 5" w:semiHidden="0" w:uiPriority="67" w:unhideWhenUsed="0"/>
+    <w:lsdException w:name="Medium Grid 2 Accent 5" w:semiHidden="0" w:uiPriority="68" w:unhideWhenUsed="0"/>
+    <w:lsdException w:name="Medium Grid 3 Accent 5" w:semiHidden="0" w:uiPriority="69" w:unhideWhenUsed="0"/>
+    <w:lsdException w:name="Dark List Accent 5" w:semiHidden="0" w:uiPriority="70" w:unhideWhenUsed="0"/>
+    <w:lsdException w:name="Colorful Shading Accent 5" w:semiHidden="0" w:uiPriority="71" w:unhideWhenUsed="0"/>
+    <w:lsdException w:name="Colorful List Accent 5" w:semiHidden="0" w:uiPriority="72" w:unhideWhenUsed="0"/>
+    <w:lsdException w:name="Colorful Grid Accent 5" w:semiHidden="0" w:uiPriority="73" w:unhideWhenUsed="0"/>
+    <w:lsdException w:name="Light Shading Accent 6" w:semiHidden="0" w:uiPriority="60" w:unhideWhenUsed="0"/>
+    <w:lsdException w:name="Light List Accent 6" w:semiHidden="0" w:uiPriority="61" w:unhideWhenUsed="0"/>
+    <w:lsdException w:name="Light Grid Accent 6" w:semiHidden="0" w:uiPriority="62" w:unhideWhenUsed="0"/>
+    <w:lsdException w:name="Medium Shading 1 Accent 6" w:semiHidden="0" w:uiPriority="63" w:unhideWhenUsed="0"/>
+    <w:lsdException w:name="Medium Shading 2 Accent 6" w:semiHidden="0" w:uiPriority="64" w:unhideWhenUsed="0"/>
+    <w:lsdException w:name="Medium List 1 Accent 6" w:semiHidden="0" w:uiPriority="65" w:unhideWhenUsed="0"/>
+    <w:lsdException w:name="Medium List 2 Accent 6" w:semiHidden="0" w:uiPriority="66" w:unhideWhenUsed="0"/>
+    <w:lsdException w:name="Medium Grid 1 Accent 6" w:semiHidden="0" w:uiPriority="67" w:unhideWhenUsed="0"/>
+    <w:lsdException w:name="Medium Grid 2 Accent 6" w:semiHidden="0" w:uiPriority="68" w:unhideWhenUsed="0"/>
+    <w:lsdException w:name="Medium Grid 3 Accent 6" w:semiHidden="0" w:uiPriority="69" w:unhideWhenUsed="0"/>
+    <w:lsdException w:name="Dark List Accent 6" w:semiHidden="0" w:uiPriority="70" w:unhideWhenUsed="0"/>
+    <w:lsdException w:name="Colorful Shading Accent 6" w:semiHidden="0" w:uiPriority="71" w:unhideWhenUsed="0"/>
+    <w:lsdException w:name="Colorful List Accent 6" w:semiHidden="0" w:uiPriority="72" w:unhideWhenUsed="0"/>
+    <w:lsdException w:name="Colorful Grid Accent 6" w:semiHidden="0" w:uiPriority="73" w:unhideWhenUsed="0"/>
+    <w:lsdException w:name="Subtle Emphasis" w:semiHidden="0" w:uiPriority="19" w:unhideWhenUsed="0" w:qFormat="1"/>
+    <w:lsdException w:name="Intense Emphasis" w:semiHidden="0" w:uiPriority="21" w:unhideWhenUsed="0" w:qFormat="1"/>
+    <w:lsdException w:name="Subtle Reference" w:semiHidden="0" w:uiPriority="31" w:unhideWhenUsed="0" w:qFormat="1"/>
+    <w:lsdException w:name="Intense Reference" w:semiHidden="0" w:uiPriority="32" w:unhideWhenUsed="0" w:qFormat="1"/>
+    <w:lsdException w:name="Book Title" w:semiHidden="0" w:uiPriority="33" w:unhideWhenUsed="0" w:qFormat="1"/>
+    <w:lsdException w:name="Bibliography" w:uiPriority="37"/>
+    <w:lsdException w:name="TOC Heading" w:uiPriority="39" w:qFormat="1"/>
   </w:latentStyles>
   <w:style w:type="paragraph" w:default="1" w:styleId="a">
     <w:name w:val="Normal"/>
@@ -4145,7 +4899,7 @@
     </a:clrScheme>
     <a:fontScheme name="Стандартная">
       <a:majorFont>
-        <a:latin typeface="Calibri Light" panose="020F0302020204030204"/>
+        <a:latin typeface="Calibri Light"/>
         <a:ea typeface=""/>
         <a:cs typeface=""/>
         <a:font script="Jpan" typeface="ＭＳ ゴシック"/>
@@ -4180,7 +4934,7 @@
         <a:font script="Geor" typeface="Sylfaen"/>
       </a:majorFont>
       <a:minorFont>
-        <a:latin typeface="Calibri" panose="020F0502020204030204"/>
+        <a:latin typeface="Calibri"/>
         <a:ea typeface=""/>
         <a:cs typeface=""/>
         <a:font script="Jpan" typeface="ＭＳ 明朝"/>
@@ -4357,7 +5111,7 @@
   <a:extraClrSchemeLst/>
   <a:extLst>
     <a:ext uri="{05A4C25C-085E-4340-85A3-A5531E510DB2}">
-      <thm15:themeFamily xmlns:thm15="http://schemas.microsoft.com/office/thememl/2012/main" name="Office Theme" id="{62F939B6-93AF-4DB8-9C6B-D6C7DFDC589F}" vid="{4A3C46E8-61CC-4603-A589-7422A47A8E4A}"/>
+      <thm15:themeFamily xmlns:thm15="http://schemas.microsoft.com/office/thememl/2012/main" xmlns="" name="Office Theme" id="{62F939B6-93AF-4DB8-9C6B-D6C7DFDC589F}" vid="{4A3C46E8-61CC-4603-A589-7422A47A8E4A}"/>
     </a:ext>
   </a:extLst>
 </a:theme>
@@ -4368,7 +5122,7 @@
 </file>
 
 <file path=customXml/itemProps1.xml><?xml version="1.0" encoding="utf-8"?>
-<ds:datastoreItem xmlns:ds="http://schemas.openxmlformats.org/officeDocument/2006/customXml" ds:itemID="{F3622307-0C86-40A0-A540-B1E6C8A6F7E1}">
+<ds:datastoreItem xmlns:ds="http://schemas.openxmlformats.org/officeDocument/2006/customXml" ds:itemID="{7E8F02D5-7C08-4AD3-A978-200E8B084356}">
   <ds:schemaRefs>
     <ds:schemaRef ds:uri="http://schemas.openxmlformats.org/officeDocument/2006/bibliography"/>
   </ds:schemaRefs>

</xml_diff>

<commit_message>
14.	в QuizQuestion все поля public -  нарушение инкапсуляции. fixed: remove codehaus.jackson ADD google.GSON fixed: incapsulated field in QuizQuestion and QuizHead classes
... к тому же, нельзя смешивать представление (System.out) с моделью (QuizQuestion)
fixed: it was move to class QuizReporter(but not completed)
</commit_message>
<xml_diff>
--- a/resources/dev/ToDo.docx
+++ b/resources/dev/ToDo.docx
@@ -1,6 +1,6 @@
 
 <file path=word/document.xml><?xml version="1.0" encoding="utf-8"?>
-<w:document xmlns:wpc="http://schemas.microsoft.com/office/word/2010/wordprocessingCanvas" xmlns:mc="http://schemas.openxmlformats.org/markup-compatibility/2006" xmlns:o="urn:schemas-microsoft-com:office:office" xmlns:r="http://schemas.openxmlformats.org/officeDocument/2006/relationships" xmlns:m="http://schemas.openxmlformats.org/officeDocument/2006/math" xmlns:v="urn:schemas-microsoft-com:vml" xmlns:wp14="http://schemas.microsoft.com/office/word/2010/wordprocessingDrawing" xmlns:wp="http://schemas.openxmlformats.org/drawingml/2006/wordprocessingDrawing" xmlns:w10="urn:schemas-microsoft-com:office:word" xmlns:w="http://schemas.openxmlformats.org/wordprocessingml/2006/main" xmlns:w14="http://schemas.microsoft.com/office/word/2010/wordml" xmlns:wpg="http://schemas.microsoft.com/office/word/2010/wordprocessingGroup" xmlns:wpi="http://schemas.microsoft.com/office/word/2010/wordprocessingInk" xmlns:wne="http://schemas.microsoft.com/office/word/2006/wordml" xmlns:wps="http://schemas.microsoft.com/office/word/2010/wordprocessingShape" mc:Ignorable="w14 wp14">
+<w:document xmlns:wpc="http://schemas.microsoft.com/office/word/2010/wordprocessingCanvas" xmlns:mc="http://schemas.openxmlformats.org/markup-compatibility/2006" xmlns:o="urn:schemas-microsoft-com:office:office" xmlns:r="http://schemas.openxmlformats.org/officeDocument/2006/relationships" xmlns:m="http://schemas.openxmlformats.org/officeDocument/2006/math" xmlns:v="urn:schemas-microsoft-com:vml" xmlns:wp14="http://schemas.microsoft.com/office/word/2010/wordprocessingDrawing" xmlns:wp="http://schemas.openxmlformats.org/drawingml/2006/wordprocessingDrawing" xmlns:w10="urn:schemas-microsoft-com:office:word" xmlns:w="http://schemas.openxmlformats.org/wordprocessingml/2006/main" xmlns:w14="http://schemas.microsoft.com/office/word/2010/wordml" xmlns:w15="http://schemas.microsoft.com/office/word/2012/wordml" xmlns:wpg="http://schemas.microsoft.com/office/word/2010/wordprocessingGroup" xmlns:wpi="http://schemas.microsoft.com/office/word/2010/wordprocessingInk" xmlns:wne="http://schemas.microsoft.com/office/word/2006/wordml" xmlns:wps="http://schemas.microsoft.com/office/word/2010/wordprocessingShape" mc:Ignorable="w14 w15 wp14">
   <w:body>
     <w:p>
       <w:pPr>
@@ -310,14 +310,14 @@
         <w:rPr>
           <w:highlight w:val="green"/>
         </w:rPr>
-        <w:t>что-то</w:t>
-      </w:r>
-      <w:proofErr w:type="spellEnd"/>
-      <w:r>
-        <w:rPr>
-          <w:highlight w:val="green"/>
-        </w:rPr>
-        <w:t xml:space="preserve"> по </w:t>
+        <w:t>что</w:t>
+      </w:r>
+      <w:proofErr w:type="spellEnd"/>
+      <w:r>
+        <w:rPr>
+          <w:highlight w:val="green"/>
+        </w:rPr>
+        <w:t xml:space="preserve">-то по </w:t>
       </w:r>
       <w:proofErr w:type="spellStart"/>
       <w:r>
@@ -419,155 +419,89 @@
           <w:ilvl w:val="0"/>
           <w:numId w:val="1"/>
         </w:numPr>
-        <w:rPr>
-          <w:highlight w:val="green"/>
-        </w:rPr>
-      </w:pPr>
-      <w:proofErr w:type="spellStart"/>
-      <w:r>
-        <w:rPr>
-          <w:highlight w:val="green"/>
-        </w:rPr>
+      </w:pPr>
+      <w:proofErr w:type="spellStart"/>
+      <w:r>
         <w:t>коментарий</w:t>
       </w:r>
       <w:proofErr w:type="spellEnd"/>
       <w:r>
-        <w:rPr>
-          <w:highlight w:val="green"/>
-        </w:rPr>
         <w:t xml:space="preserve"> в </w:t>
       </w:r>
       <w:proofErr w:type="spellStart"/>
       <w:r>
-        <w:rPr>
-          <w:highlight w:val="green"/>
-        </w:rPr>
         <w:t>git</w:t>
       </w:r>
       <w:proofErr w:type="spellEnd"/>
       <w:r>
-        <w:rPr>
-          <w:highlight w:val="green"/>
-        </w:rPr>
         <w:t xml:space="preserve"> - </w:t>
       </w:r>
       <w:proofErr w:type="spellStart"/>
       <w:r>
-        <w:rPr>
-          <w:highlight w:val="green"/>
-        </w:rPr>
         <w:t>add</w:t>
       </w:r>
       <w:proofErr w:type="spellEnd"/>
       <w:r>
-        <w:rPr>
-          <w:highlight w:val="green"/>
-        </w:rPr>
         <w:t xml:space="preserve">: </w:t>
       </w:r>
       <w:proofErr w:type="spellStart"/>
       <w:r>
-        <w:rPr>
-          <w:highlight w:val="green"/>
-        </w:rPr>
         <w:t>Completed</w:t>
       </w:r>
       <w:proofErr w:type="spellEnd"/>
       <w:r>
-        <w:rPr>
-          <w:highlight w:val="green"/>
-        </w:rPr>
         <w:t xml:space="preserve"> мало о </w:t>
       </w:r>
       <w:proofErr w:type="spellStart"/>
       <w:r>
-        <w:rPr>
-          <w:highlight w:val="green"/>
-        </w:rPr>
         <w:t>чем</w:t>
       </w:r>
       <w:proofErr w:type="spellEnd"/>
       <w:r>
-        <w:rPr>
-          <w:highlight w:val="green"/>
-        </w:rPr>
-        <w:t xml:space="preserve"> </w:t>
-      </w:r>
-      <w:proofErr w:type="spellStart"/>
-      <w:r>
-        <w:rPr>
-          <w:highlight w:val="green"/>
-        </w:rPr>
+        <w:t xml:space="preserve"> </w:t>
+      </w:r>
+      <w:proofErr w:type="spellStart"/>
+      <w:r>
         <w:t>говорит</w:t>
       </w:r>
       <w:proofErr w:type="spellEnd"/>
       <w:r>
-        <w:rPr>
-          <w:highlight w:val="green"/>
-        </w:rPr>
         <w:t xml:space="preserve">. </w:t>
       </w:r>
       <w:proofErr w:type="spellStart"/>
       <w:r>
-        <w:rPr>
-          <w:highlight w:val="green"/>
-        </w:rPr>
         <w:t>нужно</w:t>
       </w:r>
       <w:proofErr w:type="spellEnd"/>
       <w:r>
-        <w:rPr>
-          <w:highlight w:val="green"/>
-        </w:rPr>
-        <w:t xml:space="preserve"> </w:t>
-      </w:r>
-      <w:proofErr w:type="spellStart"/>
-      <w:r>
-        <w:rPr>
-          <w:highlight w:val="green"/>
-        </w:rPr>
+        <w:t xml:space="preserve"> </w:t>
+      </w:r>
+      <w:proofErr w:type="spellStart"/>
+      <w:r>
         <w:t>писать</w:t>
       </w:r>
       <w:proofErr w:type="spellEnd"/>
       <w:r>
-        <w:rPr>
-          <w:highlight w:val="green"/>
-        </w:rPr>
         <w:t xml:space="preserve">, </w:t>
       </w:r>
       <w:proofErr w:type="spellStart"/>
       <w:r>
-        <w:rPr>
-          <w:highlight w:val="green"/>
-        </w:rPr>
         <w:t>какое</w:t>
       </w:r>
       <w:proofErr w:type="spellEnd"/>
       <w:r>
-        <w:rPr>
-          <w:highlight w:val="green"/>
-        </w:rPr>
-        <w:t xml:space="preserve"> </w:t>
-      </w:r>
-      <w:proofErr w:type="spellStart"/>
-      <w:r>
-        <w:rPr>
-          <w:highlight w:val="green"/>
-        </w:rPr>
+        <w:t xml:space="preserve"> </w:t>
+      </w:r>
+      <w:proofErr w:type="spellStart"/>
+      <w:r>
         <w:t>было</w:t>
       </w:r>
       <w:proofErr w:type="spellEnd"/>
       <w:r>
-        <w:rPr>
-          <w:highlight w:val="green"/>
-        </w:rPr>
-        <w:t xml:space="preserve"> </w:t>
-      </w:r>
-      <w:proofErr w:type="spellStart"/>
-      <w:r>
-        <w:rPr>
-          <w:highlight w:val="green"/>
-        </w:rPr>
+        <w:t xml:space="preserve"> </w:t>
+      </w:r>
+      <w:proofErr w:type="spellStart"/>
+      <w:r>
         <w:t>изменение</w:t>
       </w:r>
       <w:proofErr w:type="spellEnd"/>
@@ -959,11 +893,6 @@
       <w:proofErr w:type="spellEnd"/>
     </w:p>
     <w:p>
-      <w:pPr>
-        <w:rPr>
-          <w:highlight w:val="green"/>
-        </w:rPr>
-      </w:pPr>
       <w:r>
         <w:rPr>
           <w:highlight w:val="green"/>
@@ -1056,141 +985,81 @@
           <w:ilvl w:val="0"/>
           <w:numId w:val="1"/>
         </w:numPr>
-        <w:rPr>
-          <w:highlight w:val="green"/>
-        </w:rPr>
-      </w:pPr>
-      <w:proofErr w:type="spellStart"/>
-      <w:r>
-        <w:rPr>
-          <w:highlight w:val="green"/>
-        </w:rPr>
+      </w:pPr>
+      <w:proofErr w:type="spellStart"/>
+      <w:r>
         <w:t>BufferedReader</w:t>
       </w:r>
       <w:proofErr w:type="spellEnd"/>
       <w:r>
-        <w:rPr>
-          <w:highlight w:val="green"/>
-        </w:rPr>
         <w:t xml:space="preserve">  </w:t>
       </w:r>
       <w:proofErr w:type="spellStart"/>
       <w:r>
-        <w:rPr>
-          <w:highlight w:val="green"/>
-        </w:rPr>
         <w:t>нужно</w:t>
       </w:r>
       <w:proofErr w:type="spellEnd"/>
       <w:r>
-        <w:rPr>
-          <w:highlight w:val="green"/>
-        </w:rPr>
-        <w:t xml:space="preserve"> </w:t>
-      </w:r>
-      <w:proofErr w:type="spellStart"/>
-      <w:r>
-        <w:rPr>
-          <w:highlight w:val="green"/>
-        </w:rPr>
+        <w:t xml:space="preserve"> </w:t>
+      </w:r>
+      <w:proofErr w:type="spellStart"/>
+      <w:r>
         <w:t>закрывать</w:t>
       </w:r>
       <w:proofErr w:type="spellEnd"/>
       <w:r>
-        <w:rPr>
-          <w:highlight w:val="green"/>
-        </w:rPr>
         <w:t xml:space="preserve"> в </w:t>
       </w:r>
       <w:proofErr w:type="spellStart"/>
       <w:r>
-        <w:rPr>
-          <w:highlight w:val="green"/>
-        </w:rPr>
         <w:t>finally</w:t>
       </w:r>
       <w:proofErr w:type="spellEnd"/>
       <w:r>
-        <w:rPr>
-          <w:highlight w:val="green"/>
-        </w:rPr>
         <w:t xml:space="preserve">. </w:t>
       </w:r>
       <w:proofErr w:type="spellStart"/>
       <w:r>
-        <w:rPr>
-          <w:highlight w:val="green"/>
-        </w:rPr>
         <w:t>Cейчас</w:t>
       </w:r>
       <w:proofErr w:type="spellEnd"/>
       <w:r>
-        <w:rPr>
-          <w:highlight w:val="green"/>
-        </w:rPr>
-        <w:t xml:space="preserve"> </w:t>
-      </w:r>
-      <w:proofErr w:type="spellStart"/>
-      <w:r>
-        <w:rPr>
-          <w:highlight w:val="green"/>
-        </w:rPr>
+        <w:t xml:space="preserve"> </w:t>
+      </w:r>
+      <w:proofErr w:type="spellStart"/>
+      <w:r>
         <w:t>совсем</w:t>
       </w:r>
       <w:proofErr w:type="spellEnd"/>
       <w:r>
-        <w:rPr>
-          <w:highlight w:val="green"/>
-        </w:rPr>
         <w:t xml:space="preserve"> не </w:t>
       </w:r>
       <w:proofErr w:type="spellStart"/>
       <w:r>
-        <w:rPr>
-          <w:highlight w:val="green"/>
-        </w:rPr>
         <w:t>закрывается</w:t>
       </w:r>
       <w:proofErr w:type="spellEnd"/>
       <w:r>
-        <w:rPr>
-          <w:highlight w:val="green"/>
-        </w:rPr>
         <w:t xml:space="preserve"> - </w:t>
       </w:r>
       <w:proofErr w:type="spellStart"/>
       <w:r>
-        <w:rPr>
-          <w:highlight w:val="green"/>
-        </w:rPr>
         <w:t>потенциальная</w:t>
       </w:r>
       <w:proofErr w:type="spellEnd"/>
       <w:r>
-        <w:rPr>
-          <w:highlight w:val="green"/>
-        </w:rPr>
-        <w:t xml:space="preserve"> </w:t>
-      </w:r>
-      <w:proofErr w:type="spellStart"/>
-      <w:r>
-        <w:rPr>
-          <w:highlight w:val="green"/>
-        </w:rPr>
+        <w:t xml:space="preserve"> </w:t>
+      </w:r>
+      <w:proofErr w:type="spellStart"/>
+      <w:r>
         <w:t>утечка</w:t>
       </w:r>
       <w:proofErr w:type="spellEnd"/>
       <w:r>
-        <w:rPr>
-          <w:highlight w:val="green"/>
-        </w:rPr>
-        <w:t xml:space="preserve"> </w:t>
-      </w:r>
-      <w:proofErr w:type="spellStart"/>
-      <w:r>
-        <w:rPr>
-          <w:highlight w:val="green"/>
-        </w:rPr>
+        <w:t xml:space="preserve"> </w:t>
+      </w:r>
+      <w:proofErr w:type="spellStart"/>
+      <w:r>
         <w:t>памяти</w:t>
       </w:r>
       <w:proofErr w:type="spellEnd"/>
@@ -1199,42 +1068,24 @@
       <w:pPr>
         <w:pStyle w:val="a4"/>
         <w:ind w:left="1416"/>
-        <w:rPr>
-          <w:highlight w:val="green"/>
-        </w:rPr>
-      </w:pPr>
-      <w:r>
-        <w:rPr>
-          <w:highlight w:val="green"/>
-        </w:rPr>
+      </w:pPr>
+      <w:r>
         <w:t xml:space="preserve">} </w:t>
       </w:r>
       <w:proofErr w:type="spellStart"/>
       <w:r>
-        <w:rPr>
-          <w:highlight w:val="green"/>
-        </w:rPr>
         <w:t>catch</w:t>
       </w:r>
       <w:proofErr w:type="spellEnd"/>
       <w:r>
-        <w:rPr>
-          <w:highlight w:val="green"/>
-        </w:rPr>
         <w:t xml:space="preserve"> (</w:t>
       </w:r>
       <w:proofErr w:type="spellStart"/>
       <w:r>
-        <w:rPr>
-          <w:highlight w:val="green"/>
-        </w:rPr>
         <w:t>IOException</w:t>
       </w:r>
       <w:proofErr w:type="spellEnd"/>
       <w:r>
-        <w:rPr>
-          <w:highlight w:val="green"/>
-        </w:rPr>
         <w:t xml:space="preserve"> e) {</w:t>
       </w:r>
     </w:p>
@@ -1242,28 +1093,16 @@
       <w:pPr>
         <w:pStyle w:val="a4"/>
         <w:ind w:left="1416"/>
-        <w:rPr>
-          <w:highlight w:val="green"/>
-        </w:rPr>
-      </w:pPr>
-      <w:r>
-        <w:rPr>
-          <w:highlight w:val="green"/>
-        </w:rPr>
+      </w:pPr>
+      <w:r>
         <w:t xml:space="preserve">            </w:t>
       </w:r>
       <w:proofErr w:type="spellStart"/>
       <w:r>
-        <w:rPr>
-          <w:highlight w:val="green"/>
-        </w:rPr>
         <w:t>e.printStackTrace</w:t>
       </w:r>
       <w:proofErr w:type="spellEnd"/>
       <w:r>
-        <w:rPr>
-          <w:highlight w:val="green"/>
-        </w:rPr>
         <w:t>();</w:t>
       </w:r>
     </w:p>
@@ -1271,14 +1110,8 @@
       <w:pPr>
         <w:pStyle w:val="a4"/>
         <w:ind w:left="1416"/>
-        <w:rPr>
-          <w:highlight w:val="green"/>
-        </w:rPr>
-      </w:pPr>
-      <w:r>
-        <w:rPr>
-          <w:highlight w:val="green"/>
-        </w:rPr>
+      </w:pPr>
+      <w:r>
         <w:t xml:space="preserve">        }</w:t>
       </w:r>
     </w:p>
@@ -1288,135 +1121,70 @@
       </w:pPr>
       <w:proofErr w:type="spellStart"/>
       <w:r>
-        <w:rPr>
-          <w:highlight w:val="green"/>
-        </w:rPr>
         <w:t>лучше</w:t>
       </w:r>
       <w:proofErr w:type="spellEnd"/>
       <w:r>
-        <w:rPr>
-          <w:highlight w:val="green"/>
-        </w:rPr>
         <w:t xml:space="preserve">, </w:t>
       </w:r>
       <w:proofErr w:type="spellStart"/>
       <w:r>
-        <w:rPr>
-          <w:highlight w:val="green"/>
-        </w:rPr>
         <w:t>чем</w:t>
       </w:r>
       <w:proofErr w:type="spellEnd"/>
       <w:r>
-        <w:rPr>
-          <w:highlight w:val="green"/>
-        </w:rPr>
-        <w:t xml:space="preserve"> </w:t>
-      </w:r>
-      <w:proofErr w:type="spellStart"/>
-      <w:r>
-        <w:rPr>
-          <w:highlight w:val="green"/>
-        </w:rPr>
+        <w:t xml:space="preserve"> </w:t>
+      </w:r>
+      <w:proofErr w:type="spellStart"/>
+      <w:r>
         <w:t>ничего</w:t>
       </w:r>
       <w:proofErr w:type="spellEnd"/>
       <w:r>
-        <w:rPr>
-          <w:highlight w:val="green"/>
-        </w:rPr>
-        <w:t xml:space="preserve">, </w:t>
-      </w:r>
-      <w:proofErr w:type="spellStart"/>
-      <w:r>
-        <w:rPr>
-          <w:highlight w:val="green"/>
-        </w:rPr>
-        <w:t>но</w:t>
-      </w:r>
-      <w:proofErr w:type="spellEnd"/>
-      <w:r>
-        <w:rPr>
-          <w:highlight w:val="green"/>
-        </w:rPr>
-        <w:t xml:space="preserve"> </w:t>
-      </w:r>
-      <w:proofErr w:type="spellStart"/>
-      <w:r>
-        <w:rPr>
-          <w:highlight w:val="green"/>
-        </w:rPr>
+        <w:t xml:space="preserve">, но </w:t>
+      </w:r>
+      <w:proofErr w:type="spellStart"/>
+      <w:r>
         <w:t>нужно</w:t>
       </w:r>
       <w:proofErr w:type="spellEnd"/>
       <w:r>
-        <w:rPr>
-          <w:highlight w:val="green"/>
-        </w:rPr>
-        <w:t xml:space="preserve"> </w:t>
-      </w:r>
-      <w:proofErr w:type="spellStart"/>
-      <w:r>
-        <w:rPr>
-          <w:highlight w:val="green"/>
-        </w:rPr>
+        <w:t xml:space="preserve"> </w:t>
+      </w:r>
+      <w:proofErr w:type="spellStart"/>
+      <w:r>
         <w:t>использовать</w:t>
       </w:r>
       <w:proofErr w:type="spellEnd"/>
       <w:r>
-        <w:rPr>
-          <w:highlight w:val="green"/>
-        </w:rPr>
         <w:t xml:space="preserve"> систему </w:t>
       </w:r>
       <w:proofErr w:type="spellStart"/>
       <w:r>
-        <w:rPr>
-          <w:highlight w:val="green"/>
-        </w:rPr>
         <w:t>логирования</w:t>
       </w:r>
       <w:proofErr w:type="spellEnd"/>
       <w:r>
-        <w:rPr>
-          <w:highlight w:val="green"/>
-        </w:rPr>
         <w:t xml:space="preserve">. я на </w:t>
       </w:r>
       <w:proofErr w:type="spellStart"/>
       <w:r>
-        <w:rPr>
-          <w:highlight w:val="green"/>
-        </w:rPr>
         <w:t>лекциях</w:t>
       </w:r>
       <w:proofErr w:type="spellEnd"/>
       <w:r>
-        <w:rPr>
-          <w:highlight w:val="green"/>
-        </w:rPr>
-        <w:t xml:space="preserve"> </w:t>
-      </w:r>
-      <w:proofErr w:type="spellStart"/>
-      <w:r>
-        <w:rPr>
-          <w:highlight w:val="green"/>
-        </w:rPr>
+        <w:t xml:space="preserve"> </w:t>
+      </w:r>
+      <w:proofErr w:type="spellStart"/>
+      <w:r>
         <w:t>рассказывал</w:t>
       </w:r>
       <w:proofErr w:type="spellEnd"/>
       <w:r>
-        <w:rPr>
-          <w:highlight w:val="green"/>
-        </w:rPr>
-        <w:t xml:space="preserve"> </w:t>
-      </w:r>
-      <w:proofErr w:type="spellStart"/>
-      <w:r>
-        <w:rPr>
-          <w:highlight w:val="green"/>
-        </w:rPr>
+        <w:t xml:space="preserve"> </w:t>
+      </w:r>
+      <w:proofErr w:type="spellStart"/>
+      <w:r>
         <w:t>как</w:t>
       </w:r>
       <w:proofErr w:type="spellEnd"/>
@@ -1630,239 +1398,137 @@
           <w:ilvl w:val="0"/>
           <w:numId w:val="1"/>
         </w:numPr>
-        <w:rPr>
-          <w:highlight w:val="green"/>
-        </w:rPr>
-      </w:pPr>
-      <w:proofErr w:type="spellStart"/>
-      <w:r>
-        <w:rPr>
-          <w:highlight w:val="green"/>
-        </w:rPr>
+      </w:pPr>
+      <w:proofErr w:type="spellStart"/>
+      <w:r>
         <w:t>List</w:t>
       </w:r>
       <w:proofErr w:type="spellEnd"/>
       <w:r>
-        <w:rPr>
-          <w:highlight w:val="green"/>
-        </w:rPr>
-        <w:t xml:space="preserve"> </w:t>
-      </w:r>
-      <w:proofErr w:type="spellStart"/>
-      <w:r>
-        <w:rPr>
-          <w:highlight w:val="green"/>
-        </w:rPr>
+        <w:t xml:space="preserve"> </w:t>
+      </w:r>
+      <w:proofErr w:type="spellStart"/>
+      <w:r>
         <w:t>quizPassing</w:t>
       </w:r>
       <w:proofErr w:type="spellEnd"/>
       <w:r>
-        <w:rPr>
-          <w:highlight w:val="green"/>
-        </w:rPr>
         <w:t>(</w:t>
       </w:r>
       <w:proofErr w:type="spellStart"/>
       <w:r>
-        <w:rPr>
-          <w:highlight w:val="green"/>
-        </w:rPr>
         <w:t>List</w:t>
       </w:r>
       <w:proofErr w:type="spellEnd"/>
       <w:r>
-        <w:rPr>
-          <w:highlight w:val="green"/>
-        </w:rPr>
-        <w:t xml:space="preserve"> </w:t>
-      </w:r>
-      <w:proofErr w:type="spellStart"/>
-      <w:r>
-        <w:rPr>
-          <w:highlight w:val="green"/>
-        </w:rPr>
+        <w:t xml:space="preserve"> </w:t>
+      </w:r>
+      <w:proofErr w:type="spellStart"/>
+      <w:r>
         <w:t>quizGetQuestions</w:t>
       </w:r>
       <w:proofErr w:type="spellEnd"/>
       <w:r>
-        <w:rPr>
-          <w:highlight w:val="green"/>
-        </w:rPr>
         <w:t xml:space="preserve">) -- </w:t>
       </w:r>
       <w:proofErr w:type="spellStart"/>
       <w:r>
-        <w:rPr>
-          <w:highlight w:val="green"/>
-        </w:rPr>
         <w:t>List</w:t>
       </w:r>
       <w:proofErr w:type="spellEnd"/>
       <w:r>
-        <w:rPr>
-          <w:highlight w:val="green"/>
-        </w:rPr>
-        <w:t xml:space="preserve"> </w:t>
-      </w:r>
-      <w:proofErr w:type="spellStart"/>
-      <w:r>
-        <w:rPr>
-          <w:highlight w:val="green"/>
-        </w:rPr>
+        <w:t xml:space="preserve"> </w:t>
+      </w:r>
+      <w:proofErr w:type="spellStart"/>
+      <w:r>
         <w:t>лучше</w:t>
       </w:r>
       <w:proofErr w:type="spellEnd"/>
       <w:r>
-        <w:rPr>
-          <w:highlight w:val="green"/>
-        </w:rPr>
-        <w:t xml:space="preserve"> </w:t>
-      </w:r>
-      <w:proofErr w:type="spellStart"/>
-      <w:r>
-        <w:rPr>
-          <w:highlight w:val="green"/>
-        </w:rPr>
+        <w:t xml:space="preserve"> </w:t>
+      </w:r>
+      <w:proofErr w:type="spellStart"/>
+      <w:r>
         <w:t>указать</w:t>
       </w:r>
       <w:proofErr w:type="spellEnd"/>
       <w:r>
-        <w:rPr>
-          <w:highlight w:val="green"/>
-        </w:rPr>
-        <w:t xml:space="preserve"> </w:t>
-      </w:r>
-      <w:proofErr w:type="spellStart"/>
-      <w:r>
-        <w:rPr>
-          <w:highlight w:val="green"/>
-        </w:rPr>
+        <w:t xml:space="preserve"> </w:t>
+      </w:r>
+      <w:proofErr w:type="spellStart"/>
+      <w:r>
         <w:t>какой</w:t>
       </w:r>
       <w:proofErr w:type="spellEnd"/>
       <w:r>
-        <w:rPr>
-          <w:highlight w:val="green"/>
-        </w:rPr>
         <w:t xml:space="preserve"> тип </w:t>
       </w:r>
       <w:proofErr w:type="spellStart"/>
       <w:r>
-        <w:rPr>
-          <w:highlight w:val="green"/>
-        </w:rPr>
         <w:t>содержит</w:t>
       </w:r>
       <w:proofErr w:type="spellEnd"/>
       <w:r>
-        <w:rPr>
-          <w:highlight w:val="green"/>
-        </w:rPr>
         <w:t xml:space="preserve">. </w:t>
       </w:r>
       <w:proofErr w:type="spellStart"/>
       <w:r>
-        <w:rPr>
-          <w:highlight w:val="green"/>
-        </w:rPr>
         <w:t>добавь</w:t>
       </w:r>
       <w:proofErr w:type="spellEnd"/>
       <w:r>
-        <w:rPr>
-          <w:highlight w:val="green"/>
-        </w:rPr>
-        <w:t xml:space="preserve"> </w:t>
-      </w:r>
-      <w:proofErr w:type="spellStart"/>
-      <w:r>
-        <w:rPr>
-          <w:highlight w:val="green"/>
-        </w:rPr>
+        <w:t xml:space="preserve"> </w:t>
+      </w:r>
+      <w:proofErr w:type="spellStart"/>
+      <w:r>
         <w:t>generics</w:t>
       </w:r>
       <w:proofErr w:type="spellEnd"/>
       <w:r>
-        <w:rPr>
-          <w:highlight w:val="green"/>
-        </w:rPr>
         <w:t xml:space="preserve"> - </w:t>
       </w:r>
       <w:proofErr w:type="spellStart"/>
       <w:r>
-        <w:rPr>
-          <w:highlight w:val="green"/>
-        </w:rPr>
         <w:t>это</w:t>
       </w:r>
       <w:proofErr w:type="spellEnd"/>
       <w:r>
-        <w:rPr>
-          <w:highlight w:val="green"/>
-        </w:rPr>
-        <w:t xml:space="preserve"> </w:t>
-      </w:r>
-      <w:proofErr w:type="spellStart"/>
-      <w:r>
-        <w:rPr>
-          <w:highlight w:val="green"/>
-        </w:rPr>
+        <w:t xml:space="preserve"> </w:t>
+      </w:r>
+      <w:proofErr w:type="spellStart"/>
+      <w:r>
         <w:t>поможет</w:t>
       </w:r>
       <w:proofErr w:type="spellEnd"/>
       <w:r>
-        <w:rPr>
-          <w:highlight w:val="green"/>
-        </w:rPr>
         <w:t xml:space="preserve"> найти </w:t>
       </w:r>
       <w:proofErr w:type="spellStart"/>
       <w:r>
-        <w:rPr>
-          <w:highlight w:val="green"/>
-        </w:rPr>
         <w:t>потенциальные</w:t>
       </w:r>
       <w:proofErr w:type="spellEnd"/>
       <w:r>
-        <w:rPr>
-          <w:highlight w:val="green"/>
-        </w:rPr>
-        <w:t xml:space="preserve"> </w:t>
-      </w:r>
-      <w:proofErr w:type="spellStart"/>
-      <w:r>
-        <w:rPr>
-          <w:highlight w:val="green"/>
-        </w:rPr>
+        <w:t xml:space="preserve"> </w:t>
+      </w:r>
+      <w:proofErr w:type="spellStart"/>
+      <w:r>
         <w:t>ошибки</w:t>
       </w:r>
       <w:proofErr w:type="spellEnd"/>
       <w:r>
-        <w:rPr>
-          <w:highlight w:val="green"/>
-        </w:rPr>
         <w:t xml:space="preserve"> на </w:t>
       </w:r>
       <w:proofErr w:type="spellStart"/>
       <w:r>
-        <w:rPr>
-          <w:highlight w:val="green"/>
-        </w:rPr>
         <w:t>этапе</w:t>
       </w:r>
       <w:proofErr w:type="spellEnd"/>
       <w:r>
-        <w:rPr>
-          <w:highlight w:val="green"/>
-        </w:rPr>
-        <w:t xml:space="preserve"> </w:t>
-      </w:r>
-      <w:proofErr w:type="spellStart"/>
-      <w:r>
-        <w:rPr>
-          <w:highlight w:val="green"/>
-        </w:rPr>
+        <w:t xml:space="preserve"> </w:t>
+      </w:r>
+      <w:proofErr w:type="spellStart"/>
+      <w:r>
         <w:t>компиляции</w:t>
       </w:r>
       <w:proofErr w:type="spellEnd"/>
@@ -1912,78 +1578,45 @@
           <w:ilvl w:val="0"/>
           <w:numId w:val="1"/>
         </w:numPr>
-        <w:rPr>
-          <w:highlight w:val="green"/>
-        </w:rPr>
-      </w:pPr>
-      <w:proofErr w:type="spellStart"/>
-      <w:r>
-        <w:rPr>
-          <w:highlight w:val="green"/>
-        </w:rPr>
+      </w:pPr>
+      <w:proofErr w:type="spellStart"/>
+      <w:r>
         <w:t>String</w:t>
       </w:r>
       <w:proofErr w:type="spellEnd"/>
       <w:r>
-        <w:rPr>
-          <w:highlight w:val="green"/>
-        </w:rPr>
-        <w:t xml:space="preserve"> </w:t>
-      </w:r>
-      <w:proofErr w:type="spellStart"/>
-      <w:r>
-        <w:rPr>
-          <w:highlight w:val="green"/>
-        </w:rPr>
+        <w:t xml:space="preserve"> </w:t>
+      </w:r>
+      <w:proofErr w:type="spellStart"/>
+      <w:r>
         <w:t>filename</w:t>
       </w:r>
       <w:proofErr w:type="spellEnd"/>
       <w:r>
-        <w:rPr>
-          <w:highlight w:val="green"/>
-        </w:rPr>
         <w:t xml:space="preserve"> = "</w:t>
       </w:r>
       <w:proofErr w:type="spellStart"/>
       <w:r>
-        <w:rPr>
-          <w:highlight w:val="green"/>
-        </w:rPr>
         <w:t>config.properties</w:t>
       </w:r>
       <w:proofErr w:type="spellEnd"/>
       <w:r>
-        <w:rPr>
-          <w:highlight w:val="green"/>
-        </w:rPr>
         <w:t xml:space="preserve">" - </w:t>
       </w:r>
       <w:proofErr w:type="spellStart"/>
       <w:r>
-        <w:rPr>
-          <w:highlight w:val="green"/>
-        </w:rPr>
         <w:t>лучше</w:t>
       </w:r>
       <w:proofErr w:type="spellEnd"/>
       <w:r>
-        <w:rPr>
-          <w:highlight w:val="green"/>
-        </w:rPr>
-        <w:t xml:space="preserve"> </w:t>
-      </w:r>
-      <w:proofErr w:type="spellStart"/>
-      <w:r>
-        <w:rPr>
-          <w:highlight w:val="green"/>
-        </w:rPr>
+        <w:t xml:space="preserve"> </w:t>
+      </w:r>
+      <w:proofErr w:type="spellStart"/>
+      <w:r>
         <w:t>вынести</w:t>
       </w:r>
       <w:proofErr w:type="spellEnd"/>
       <w:r>
-        <w:rPr>
-          <w:highlight w:val="green"/>
-        </w:rPr>
         <w:t xml:space="preserve"> в константу</w:t>
       </w:r>
     </w:p>
@@ -1994,99 +1627,57 @@
           <w:ilvl w:val="0"/>
           <w:numId w:val="1"/>
         </w:numPr>
-        <w:rPr>
-          <w:highlight w:val="yellow"/>
-        </w:rPr>
-      </w:pPr>
-      <w:proofErr w:type="spellStart"/>
-      <w:r>
-        <w:rPr>
-          <w:highlight w:val="yellow"/>
-        </w:rPr>
+      </w:pPr>
+      <w:proofErr w:type="spellStart"/>
+      <w:r>
         <w:t>нужно</w:t>
       </w:r>
       <w:proofErr w:type="spellEnd"/>
       <w:r>
-        <w:rPr>
-          <w:highlight w:val="yellow"/>
-        </w:rPr>
-        <w:t xml:space="preserve"> </w:t>
-      </w:r>
-      <w:proofErr w:type="spellStart"/>
-      <w:r>
-        <w:rPr>
-          <w:highlight w:val="yellow"/>
-        </w:rPr>
+        <w:t xml:space="preserve"> </w:t>
+      </w:r>
+      <w:proofErr w:type="spellStart"/>
+      <w:r>
         <w:t>переделать</w:t>
       </w:r>
       <w:proofErr w:type="spellEnd"/>
       <w:r>
-        <w:rPr>
-          <w:highlight w:val="yellow"/>
-        </w:rPr>
         <w:t xml:space="preserve">, </w:t>
       </w:r>
       <w:proofErr w:type="spellStart"/>
       <w:r>
-        <w:rPr>
-          <w:highlight w:val="yellow"/>
-        </w:rPr>
         <w:t>это</w:t>
       </w:r>
       <w:proofErr w:type="spellEnd"/>
       <w:r>
-        <w:rPr>
-          <w:highlight w:val="yellow"/>
-        </w:rPr>
-        <w:t xml:space="preserve"> </w:t>
-      </w:r>
-      <w:proofErr w:type="spellStart"/>
-      <w:r>
-        <w:rPr>
-          <w:highlight w:val="yellow"/>
-        </w:rPr>
+        <w:t xml:space="preserve"> </w:t>
+      </w:r>
+      <w:proofErr w:type="spellStart"/>
+      <w:r>
         <w:t>процедурное</w:t>
       </w:r>
       <w:proofErr w:type="spellEnd"/>
       <w:r>
-        <w:rPr>
-          <w:highlight w:val="yellow"/>
-        </w:rPr>
-        <w:t xml:space="preserve"> </w:t>
-      </w:r>
-      <w:proofErr w:type="spellStart"/>
-      <w:r>
-        <w:rPr>
-          <w:highlight w:val="yellow"/>
-        </w:rPr>
+        <w:t xml:space="preserve"> </w:t>
+      </w:r>
+      <w:proofErr w:type="spellStart"/>
+      <w:r>
         <w:t>програмирование</w:t>
       </w:r>
       <w:proofErr w:type="spellEnd"/>
       <w:r>
-        <w:rPr>
-          <w:highlight w:val="yellow"/>
-        </w:rPr>
         <w:t xml:space="preserve"> на </w:t>
       </w:r>
       <w:proofErr w:type="spellStart"/>
       <w:r>
-        <w:rPr>
-          <w:highlight w:val="yellow"/>
-        </w:rPr>
         <w:t>обьектно-ориентированном</w:t>
       </w:r>
       <w:proofErr w:type="spellEnd"/>
       <w:r>
-        <w:rPr>
-          <w:highlight w:val="yellow"/>
-        </w:rPr>
-        <w:t xml:space="preserve"> </w:t>
-      </w:r>
-      <w:proofErr w:type="spellStart"/>
-      <w:r>
-        <w:rPr>
-          <w:highlight w:val="yellow"/>
-        </w:rPr>
+        <w:t xml:space="preserve"> </w:t>
+      </w:r>
+      <w:proofErr w:type="spellStart"/>
+      <w:r>
         <w:t>языке</w:t>
       </w:r>
       <w:proofErr w:type="spellEnd"/>
@@ -2095,50 +1686,29 @@
       <w:pPr>
         <w:pStyle w:val="a4"/>
         <w:ind w:left="1416"/>
-        <w:rPr>
-          <w:highlight w:val="yellow"/>
-        </w:rPr>
-      </w:pPr>
-      <w:proofErr w:type="spellStart"/>
-      <w:r>
-        <w:rPr>
-          <w:highlight w:val="yellow"/>
-        </w:rPr>
+      </w:pPr>
+      <w:proofErr w:type="spellStart"/>
+      <w:r>
         <w:t>if</w:t>
       </w:r>
       <w:proofErr w:type="spellEnd"/>
       <w:r>
-        <w:rPr>
-          <w:highlight w:val="yellow"/>
-        </w:rPr>
         <w:t xml:space="preserve"> (</w:t>
       </w:r>
       <w:proofErr w:type="spellStart"/>
       <w:r>
-        <w:rPr>
-          <w:highlight w:val="yellow"/>
-        </w:rPr>
         <w:t>request.equals</w:t>
       </w:r>
       <w:proofErr w:type="spellEnd"/>
       <w:r>
-        <w:rPr>
-          <w:highlight w:val="yellow"/>
-        </w:rPr>
         <w:t>("</w:t>
       </w:r>
       <w:proofErr w:type="spellStart"/>
       <w:r>
-        <w:rPr>
-          <w:highlight w:val="yellow"/>
-        </w:rPr>
         <w:t>fileReadLocation</w:t>
       </w:r>
       <w:proofErr w:type="spellEnd"/>
       <w:r>
-        <w:rPr>
-          <w:highlight w:val="yellow"/>
-        </w:rPr>
         <w:t>")){</w:t>
       </w:r>
     </w:p>
@@ -2146,84 +1716,48 @@
       <w:pPr>
         <w:pStyle w:val="a4"/>
         <w:ind w:left="1416"/>
-        <w:rPr>
-          <w:highlight w:val="yellow"/>
-        </w:rPr>
-      </w:pPr>
-      <w:r>
-        <w:rPr>
-          <w:highlight w:val="yellow"/>
-        </w:rPr>
+      </w:pPr>
+      <w:r>
         <w:t xml:space="preserve">            </w:t>
       </w:r>
       <w:proofErr w:type="spellStart"/>
       <w:r>
-        <w:rPr>
-          <w:highlight w:val="yellow"/>
-        </w:rPr>
         <w:t>return</w:t>
       </w:r>
       <w:proofErr w:type="spellEnd"/>
       <w:r>
-        <w:rPr>
-          <w:highlight w:val="yellow"/>
-        </w:rPr>
-        <w:t xml:space="preserve"> </w:t>
-      </w:r>
-      <w:proofErr w:type="spellStart"/>
-      <w:r>
-        <w:rPr>
-          <w:highlight w:val="yellow"/>
-        </w:rPr>
+        <w:t xml:space="preserve"> </w:t>
+      </w:r>
+      <w:proofErr w:type="spellStart"/>
+      <w:r>
         <w:t>quizProperties.getProperty</w:t>
       </w:r>
       <w:proofErr w:type="spellEnd"/>
       <w:r>
-        <w:rPr>
-          <w:highlight w:val="yellow"/>
-        </w:rPr>
         <w:t>("</w:t>
       </w:r>
       <w:proofErr w:type="spellStart"/>
       <w:r>
-        <w:rPr>
-          <w:highlight w:val="yellow"/>
-        </w:rPr>
         <w:t>pathRead</w:t>
       </w:r>
       <w:proofErr w:type="spellEnd"/>
       <w:r>
-        <w:rPr>
-          <w:highlight w:val="yellow"/>
-        </w:rPr>
         <w:t xml:space="preserve">") + </w:t>
       </w:r>
       <w:proofErr w:type="spellStart"/>
       <w:r>
-        <w:rPr>
-          <w:highlight w:val="yellow"/>
-        </w:rPr>
         <w:t>quizProperties.getProperty</w:t>
       </w:r>
       <w:proofErr w:type="spellEnd"/>
       <w:r>
-        <w:rPr>
-          <w:highlight w:val="yellow"/>
-        </w:rPr>
         <w:t>("</w:t>
       </w:r>
       <w:proofErr w:type="spellStart"/>
       <w:r>
-        <w:rPr>
-          <w:highlight w:val="yellow"/>
-        </w:rPr>
         <w:t>fileRead</w:t>
       </w:r>
       <w:proofErr w:type="spellEnd"/>
       <w:r>
-        <w:rPr>
-          <w:highlight w:val="yellow"/>
-        </w:rPr>
         <w:t>");</w:t>
       </w:r>
     </w:p>
@@ -2231,14 +1765,8 @@
       <w:pPr>
         <w:pStyle w:val="a4"/>
         <w:ind w:left="1416"/>
-        <w:rPr>
-          <w:highlight w:val="yellow"/>
-        </w:rPr>
-      </w:pPr>
-      <w:r>
-        <w:rPr>
-          <w:highlight w:val="yellow"/>
-        </w:rPr>
+      </w:pPr>
+      <w:r>
         <w:t xml:space="preserve">        }</w:t>
       </w:r>
     </w:p>
@@ -2246,56 +1774,32 @@
       <w:pPr>
         <w:pStyle w:val="a4"/>
         <w:ind w:left="1416"/>
-        <w:rPr>
-          <w:highlight w:val="yellow"/>
-        </w:rPr>
-      </w:pPr>
-      <w:r>
-        <w:rPr>
-          <w:highlight w:val="yellow"/>
-        </w:rPr>
+      </w:pPr>
+      <w:r>
         <w:t xml:space="preserve">        </w:t>
       </w:r>
       <w:proofErr w:type="spellStart"/>
       <w:r>
-        <w:rPr>
-          <w:highlight w:val="yellow"/>
-        </w:rPr>
         <w:t>if</w:t>
       </w:r>
       <w:proofErr w:type="spellEnd"/>
       <w:r>
-        <w:rPr>
-          <w:highlight w:val="yellow"/>
-        </w:rPr>
         <w:t xml:space="preserve"> (</w:t>
       </w:r>
       <w:proofErr w:type="spellStart"/>
       <w:r>
-        <w:rPr>
-          <w:highlight w:val="yellow"/>
-        </w:rPr>
         <w:t>request.equals</w:t>
       </w:r>
       <w:proofErr w:type="spellEnd"/>
       <w:r>
-        <w:rPr>
-          <w:highlight w:val="yellow"/>
-        </w:rPr>
         <w:t>("</w:t>
       </w:r>
       <w:proofErr w:type="spellStart"/>
       <w:r>
-        <w:rPr>
-          <w:highlight w:val="yellow"/>
-        </w:rPr>
         <w:t>fileWriteLocation</w:t>
       </w:r>
       <w:proofErr w:type="spellEnd"/>
       <w:r>
-        <w:rPr>
-          <w:highlight w:val="yellow"/>
-        </w:rPr>
         <w:t>")){</w:t>
       </w:r>
     </w:p>
@@ -2303,84 +1807,48 @@
       <w:pPr>
         <w:pStyle w:val="a4"/>
         <w:ind w:left="1416"/>
-        <w:rPr>
-          <w:highlight w:val="yellow"/>
-        </w:rPr>
-      </w:pPr>
-      <w:r>
-        <w:rPr>
-          <w:highlight w:val="yellow"/>
-        </w:rPr>
+      </w:pPr>
+      <w:r>
         <w:t xml:space="preserve">            </w:t>
       </w:r>
       <w:proofErr w:type="spellStart"/>
       <w:r>
-        <w:rPr>
-          <w:highlight w:val="yellow"/>
-        </w:rPr>
         <w:t>return</w:t>
       </w:r>
       <w:proofErr w:type="spellEnd"/>
       <w:r>
-        <w:rPr>
-          <w:highlight w:val="yellow"/>
-        </w:rPr>
-        <w:t xml:space="preserve"> </w:t>
-      </w:r>
-      <w:proofErr w:type="spellStart"/>
-      <w:r>
-        <w:rPr>
-          <w:highlight w:val="yellow"/>
-        </w:rPr>
+        <w:t xml:space="preserve"> </w:t>
+      </w:r>
+      <w:proofErr w:type="spellStart"/>
+      <w:r>
         <w:t>quizProperties.getProperty</w:t>
       </w:r>
       <w:proofErr w:type="spellEnd"/>
       <w:r>
-        <w:rPr>
-          <w:highlight w:val="yellow"/>
-        </w:rPr>
         <w:t>("</w:t>
       </w:r>
       <w:proofErr w:type="spellStart"/>
       <w:r>
-        <w:rPr>
-          <w:highlight w:val="yellow"/>
-        </w:rPr>
         <w:t>pathWrite</w:t>
       </w:r>
       <w:proofErr w:type="spellEnd"/>
       <w:r>
-        <w:rPr>
-          <w:highlight w:val="yellow"/>
-        </w:rPr>
         <w:t xml:space="preserve">") + </w:t>
       </w:r>
       <w:proofErr w:type="spellStart"/>
       <w:r>
-        <w:rPr>
-          <w:highlight w:val="yellow"/>
-        </w:rPr>
         <w:t>quizProperties.getProperty</w:t>
       </w:r>
       <w:proofErr w:type="spellEnd"/>
       <w:r>
-        <w:rPr>
-          <w:highlight w:val="yellow"/>
-        </w:rPr>
         <w:t>("</w:t>
       </w:r>
       <w:proofErr w:type="spellStart"/>
       <w:r>
-        <w:rPr>
-          <w:highlight w:val="yellow"/>
-        </w:rPr>
         <w:t>fileWrite</w:t>
       </w:r>
       <w:proofErr w:type="spellEnd"/>
       <w:r>
-        <w:rPr>
-          <w:highlight w:val="yellow"/>
-        </w:rPr>
         <w:t>");</w:t>
       </w:r>
     </w:p>
@@ -2388,14 +1856,8 @@
       <w:pPr>
         <w:pStyle w:val="a4"/>
         <w:ind w:left="1416"/>
-        <w:rPr>
-          <w:highlight w:val="yellow"/>
-        </w:rPr>
-      </w:pPr>
-      <w:r>
-        <w:rPr>
-          <w:highlight w:val="yellow"/>
-        </w:rPr>
+      </w:pPr>
+      <w:r>
         <w:t xml:space="preserve">        }</w:t>
       </w:r>
     </w:p>
@@ -2403,56 +1865,32 @@
       <w:pPr>
         <w:pStyle w:val="a4"/>
         <w:ind w:left="1416"/>
-        <w:rPr>
-          <w:highlight w:val="yellow"/>
-        </w:rPr>
-      </w:pPr>
-      <w:r>
-        <w:rPr>
-          <w:highlight w:val="yellow"/>
-        </w:rPr>
+      </w:pPr>
+      <w:r>
         <w:t xml:space="preserve">        </w:t>
       </w:r>
       <w:proofErr w:type="spellStart"/>
       <w:r>
-        <w:rPr>
-          <w:highlight w:val="yellow"/>
-        </w:rPr>
         <w:t>if</w:t>
       </w:r>
       <w:proofErr w:type="spellEnd"/>
       <w:r>
-        <w:rPr>
-          <w:highlight w:val="yellow"/>
-        </w:rPr>
         <w:t xml:space="preserve"> (</w:t>
       </w:r>
       <w:proofErr w:type="spellStart"/>
       <w:r>
-        <w:rPr>
-          <w:highlight w:val="yellow"/>
-        </w:rPr>
         <w:t>request.equals</w:t>
       </w:r>
       <w:proofErr w:type="spellEnd"/>
       <w:r>
-        <w:rPr>
-          <w:highlight w:val="yellow"/>
-        </w:rPr>
         <w:t>("</w:t>
       </w:r>
       <w:proofErr w:type="spellStart"/>
       <w:r>
-        <w:rPr>
-          <w:highlight w:val="yellow"/>
-        </w:rPr>
         <w:t>regexMask</w:t>
       </w:r>
       <w:proofErr w:type="spellEnd"/>
       <w:r>
-        <w:rPr>
-          <w:highlight w:val="yellow"/>
-        </w:rPr>
         <w:t>")) {</w:t>
       </w:r>
     </w:p>
@@ -2460,56 +1898,32 @@
       <w:pPr>
         <w:pStyle w:val="a4"/>
         <w:ind w:left="1416"/>
-        <w:rPr>
-          <w:highlight w:val="yellow"/>
-        </w:rPr>
-      </w:pPr>
-      <w:r>
-        <w:rPr>
-          <w:highlight w:val="yellow"/>
-        </w:rPr>
+      </w:pPr>
+      <w:r>
         <w:t xml:space="preserve">            </w:t>
       </w:r>
       <w:proofErr w:type="spellStart"/>
       <w:r>
-        <w:rPr>
-          <w:highlight w:val="yellow"/>
-        </w:rPr>
         <w:t>return</w:t>
       </w:r>
       <w:proofErr w:type="spellEnd"/>
       <w:r>
-        <w:rPr>
-          <w:highlight w:val="yellow"/>
-        </w:rPr>
-        <w:t xml:space="preserve"> </w:t>
-      </w:r>
-      <w:proofErr w:type="spellStart"/>
-      <w:r>
-        <w:rPr>
-          <w:highlight w:val="yellow"/>
-        </w:rPr>
+        <w:t xml:space="preserve"> </w:t>
+      </w:r>
+      <w:proofErr w:type="spellStart"/>
+      <w:r>
         <w:t>quizProperties.getProperty</w:t>
       </w:r>
       <w:proofErr w:type="spellEnd"/>
       <w:r>
-        <w:rPr>
-          <w:highlight w:val="yellow"/>
-        </w:rPr>
         <w:t>("</w:t>
       </w:r>
       <w:proofErr w:type="spellStart"/>
       <w:r>
-        <w:rPr>
-          <w:highlight w:val="yellow"/>
-        </w:rPr>
         <w:t>regexMask</w:t>
       </w:r>
       <w:proofErr w:type="spellEnd"/>
       <w:r>
-        <w:rPr>
-          <w:highlight w:val="yellow"/>
-        </w:rPr>
         <w:t>");</w:t>
       </w:r>
     </w:p>
@@ -2517,14 +1931,8 @@
       <w:pPr>
         <w:pStyle w:val="a4"/>
         <w:ind w:left="1416"/>
-        <w:rPr>
-          <w:highlight w:val="yellow"/>
-        </w:rPr>
-      </w:pPr>
-      <w:r>
-        <w:rPr>
-          <w:highlight w:val="yellow"/>
-        </w:rPr>
+      </w:pPr>
+      <w:r>
         <w:t xml:space="preserve">        }</w:t>
       </w:r>
     </w:p>
@@ -2532,28 +1940,16 @@
       <w:pPr>
         <w:pStyle w:val="a4"/>
         <w:ind w:left="1416"/>
-        <w:rPr>
-          <w:highlight w:val="yellow"/>
-        </w:rPr>
-      </w:pPr>
-      <w:r>
-        <w:rPr>
-          <w:highlight w:val="yellow"/>
-        </w:rPr>
+      </w:pPr>
+      <w:r>
         <w:t xml:space="preserve">        </w:t>
       </w:r>
       <w:proofErr w:type="spellStart"/>
       <w:r>
-        <w:rPr>
-          <w:highlight w:val="yellow"/>
-        </w:rPr>
         <w:t>else</w:t>
       </w:r>
       <w:proofErr w:type="spellEnd"/>
       <w:r>
-        <w:rPr>
-          <w:highlight w:val="yellow"/>
-        </w:rPr>
         <w:t xml:space="preserve"> {</w:t>
       </w:r>
     </w:p>
@@ -2561,28 +1957,16 @@
       <w:pPr>
         <w:pStyle w:val="a4"/>
         <w:ind w:left="1416"/>
-        <w:rPr>
-          <w:highlight w:val="yellow"/>
-        </w:rPr>
-      </w:pPr>
-      <w:r>
-        <w:rPr>
-          <w:highlight w:val="yellow"/>
-        </w:rPr>
+      </w:pPr>
+      <w:r>
         <w:t xml:space="preserve">            </w:t>
       </w:r>
       <w:proofErr w:type="spellStart"/>
       <w:r>
-        <w:rPr>
-          <w:highlight w:val="yellow"/>
-        </w:rPr>
         <w:t>return</w:t>
       </w:r>
       <w:proofErr w:type="spellEnd"/>
       <w:r>
-        <w:rPr>
-          <w:highlight w:val="yellow"/>
-        </w:rPr>
         <w:t xml:space="preserve"> "";</w:t>
       </w:r>
     </w:p>
@@ -2592,9 +1976,6 @@
         <w:ind w:left="1416"/>
       </w:pPr>
       <w:r>
-        <w:rPr>
-          <w:highlight w:val="yellow"/>
-        </w:rPr>
         <w:t xml:space="preserve">        }</w:t>
       </w:r>
     </w:p>
@@ -2707,163 +2088,88 @@
           <w:ilvl w:val="0"/>
           <w:numId w:val="1"/>
         </w:numPr>
-        <w:rPr>
-          <w:highlight w:val="green"/>
-        </w:rPr>
-      </w:pPr>
-      <w:r>
-        <w:rPr>
-          <w:highlight w:val="red"/>
-        </w:rPr>
+      </w:pPr>
+      <w:r>
         <w:t xml:space="preserve">в </w:t>
       </w:r>
       <w:proofErr w:type="spellStart"/>
       <w:r>
-        <w:rPr>
-          <w:highlight w:val="red"/>
-        </w:rPr>
         <w:t>QuizQuestion</w:t>
       </w:r>
       <w:proofErr w:type="spellEnd"/>
       <w:r>
-        <w:rPr>
-          <w:highlight w:val="red"/>
-        </w:rPr>
         <w:t xml:space="preserve"> все поля </w:t>
       </w:r>
       <w:proofErr w:type="spellStart"/>
       <w:r>
-        <w:rPr>
-          <w:highlight w:val="red"/>
-        </w:rPr>
         <w:t>public</w:t>
       </w:r>
       <w:proofErr w:type="spellEnd"/>
       <w:r>
-        <w:rPr>
-          <w:highlight w:val="red"/>
-        </w:rPr>
         <w:t xml:space="preserve"> -  </w:t>
       </w:r>
       <w:proofErr w:type="spellStart"/>
       <w:r>
-        <w:rPr>
-          <w:highlight w:val="red"/>
-        </w:rPr>
         <w:t>нарушение</w:t>
       </w:r>
       <w:proofErr w:type="spellEnd"/>
       <w:r>
-        <w:rPr>
-          <w:highlight w:val="red"/>
-        </w:rPr>
-        <w:t xml:space="preserve"> </w:t>
-      </w:r>
-      <w:proofErr w:type="spellStart"/>
-      <w:r>
-        <w:rPr>
-          <w:highlight w:val="red"/>
-        </w:rPr>
+        <w:t xml:space="preserve"> </w:t>
+      </w:r>
+      <w:proofErr w:type="spellStart"/>
+      <w:r>
         <w:t>инкапсуляции</w:t>
       </w:r>
       <w:proofErr w:type="spellEnd"/>
       <w:r>
-        <w:rPr>
-          <w:highlight w:val="red"/>
-        </w:rPr>
-        <w:t>.</w:t>
-      </w:r>
-      <w:r>
-        <w:t xml:space="preserve"> </w:t>
-      </w:r>
-      <w:r>
-        <w:rPr>
-          <w:highlight w:val="green"/>
-        </w:rPr>
-        <w:t xml:space="preserve">к тому же, </w:t>
-      </w:r>
-      <w:proofErr w:type="spellStart"/>
-      <w:r>
-        <w:rPr>
-          <w:highlight w:val="green"/>
-        </w:rPr>
+        <w:t xml:space="preserve">. к тому же, </w:t>
+      </w:r>
+      <w:proofErr w:type="spellStart"/>
+      <w:r>
         <w:t>нельзя</w:t>
       </w:r>
       <w:proofErr w:type="spellEnd"/>
       <w:r>
-        <w:rPr>
-          <w:highlight w:val="green"/>
-        </w:rPr>
-        <w:t xml:space="preserve"> </w:t>
-      </w:r>
-      <w:proofErr w:type="spellStart"/>
-      <w:r>
-        <w:rPr>
-          <w:highlight w:val="green"/>
-        </w:rPr>
+        <w:t xml:space="preserve"> </w:t>
+      </w:r>
+      <w:proofErr w:type="spellStart"/>
+      <w:r>
         <w:t>смешивать</w:t>
       </w:r>
       <w:proofErr w:type="spellEnd"/>
       <w:r>
-        <w:rPr>
-          <w:highlight w:val="green"/>
-        </w:rPr>
-        <w:t xml:space="preserve"> </w:t>
-      </w:r>
-      <w:proofErr w:type="spellStart"/>
-      <w:r>
-        <w:rPr>
-          <w:highlight w:val="green"/>
-        </w:rPr>
+        <w:t xml:space="preserve"> </w:t>
+      </w:r>
+      <w:proofErr w:type="spellStart"/>
+      <w:r>
         <w:t>представление</w:t>
       </w:r>
       <w:proofErr w:type="spellEnd"/>
       <w:r>
-        <w:rPr>
-          <w:highlight w:val="green"/>
-        </w:rPr>
         <w:t xml:space="preserve"> (</w:t>
       </w:r>
       <w:proofErr w:type="spellStart"/>
       <w:r>
-        <w:rPr>
-          <w:highlight w:val="green"/>
-        </w:rPr>
         <w:t>System.out</w:t>
       </w:r>
       <w:proofErr w:type="spellEnd"/>
       <w:r>
-        <w:rPr>
-          <w:highlight w:val="green"/>
-        </w:rPr>
         <w:t xml:space="preserve">) с </w:t>
       </w:r>
       <w:proofErr w:type="spellStart"/>
       <w:r>
-        <w:rPr>
-          <w:highlight w:val="green"/>
-        </w:rPr>
         <w:t>моделью</w:t>
       </w:r>
       <w:proofErr w:type="spellEnd"/>
       <w:r>
-        <w:rPr>
-          <w:highlight w:val="green"/>
-        </w:rPr>
         <w:t xml:space="preserve"> (</w:t>
       </w:r>
       <w:proofErr w:type="spellStart"/>
       <w:r>
-        <w:rPr>
-          <w:highlight w:val="green"/>
-        </w:rPr>
         <w:t>QuizQuestion</w:t>
       </w:r>
       <w:proofErr w:type="spellEnd"/>
       <w:r>
-        <w:rPr>
-          <w:highlight w:val="green"/>
-        </w:rPr>
         <w:t>)</w:t>
       </w:r>
     </w:p>
@@ -2961,15 +2267,7 @@
       </w:r>
       <w:proofErr w:type="spellEnd"/>
       <w:r>
-        <w:t xml:space="preserve"> </w:t>
-      </w:r>
-      <w:proofErr w:type="spellStart"/>
-      <w:r>
-        <w:t>во</w:t>
-      </w:r>
-      <w:proofErr w:type="spellEnd"/>
-      <w:r>
-        <w:t xml:space="preserve"> все </w:t>
+        <w:t xml:space="preserve"> во все </w:t>
       </w:r>
       <w:proofErr w:type="spellStart"/>
       <w:r>
@@ -2988,130 +2286,130 @@
           <w:numId w:val="1"/>
         </w:numPr>
         <w:rPr>
-          <w:highlight w:val="yellow"/>
-        </w:rPr>
-      </w:pPr>
-      <w:r>
-        <w:rPr>
-          <w:highlight w:val="yellow"/>
+          <w:highlight w:val="green"/>
+        </w:rPr>
+      </w:pPr>
+      <w:r>
+        <w:rPr>
+          <w:highlight w:val="green"/>
         </w:rPr>
         <w:t xml:space="preserve">в </w:t>
       </w:r>
       <w:proofErr w:type="spellStart"/>
       <w:r>
         <w:rPr>
-          <w:highlight w:val="yellow"/>
+          <w:highlight w:val="green"/>
         </w:rPr>
         <w:t>quizVerification</w:t>
       </w:r>
       <w:proofErr w:type="spellEnd"/>
       <w:r>
         <w:rPr>
-          <w:highlight w:val="yellow"/>
+          <w:highlight w:val="green"/>
         </w:rPr>
         <w:t xml:space="preserve">() до 7-ми </w:t>
       </w:r>
       <w:proofErr w:type="spellStart"/>
       <w:r>
         <w:rPr>
-          <w:highlight w:val="yellow"/>
+          <w:highlight w:val="green"/>
         </w:rPr>
         <w:t>вложеностей</w:t>
       </w:r>
       <w:proofErr w:type="spellEnd"/>
       <w:r>
         <w:rPr>
-          <w:highlight w:val="yellow"/>
+          <w:highlight w:val="green"/>
         </w:rPr>
         <w:t>!!!!!!</w:t>
       </w:r>
       <w:r>
         <w:rPr>
-          <w:highlight w:val="yellow"/>
+          <w:highlight w:val="green"/>
           <w:lang w:val="ru-RU"/>
         </w:rPr>
         <w:t xml:space="preserve"> </w:t>
       </w:r>
       <w:r>
         <w:rPr>
-          <w:highlight w:val="yellow"/>
+          <w:highlight w:val="green"/>
         </w:rPr>
         <w:t xml:space="preserve">максимум 2-3 </w:t>
       </w:r>
       <w:proofErr w:type="spellStart"/>
       <w:r>
         <w:rPr>
-          <w:highlight w:val="yellow"/>
+          <w:highlight w:val="green"/>
         </w:rPr>
         <w:t>должно</w:t>
       </w:r>
       <w:proofErr w:type="spellEnd"/>
       <w:r>
         <w:rPr>
-          <w:highlight w:val="yellow"/>
-        </w:rPr>
-        <w:t xml:space="preserve"> </w:t>
-      </w:r>
-      <w:proofErr w:type="spellStart"/>
-      <w:r>
-        <w:rPr>
-          <w:highlight w:val="yellow"/>
+          <w:highlight w:val="green"/>
+        </w:rPr>
+        <w:t xml:space="preserve"> </w:t>
+      </w:r>
+      <w:proofErr w:type="spellStart"/>
+      <w:r>
+        <w:rPr>
+          <w:highlight w:val="green"/>
         </w:rPr>
         <w:t>быть</w:t>
       </w:r>
       <w:proofErr w:type="spellEnd"/>
       <w:r>
         <w:rPr>
-          <w:highlight w:val="yellow"/>
+          <w:highlight w:val="green"/>
         </w:rPr>
         <w:t xml:space="preserve">. </w:t>
       </w:r>
       <w:proofErr w:type="spellStart"/>
       <w:r>
         <w:rPr>
-          <w:highlight w:val="yellow"/>
+          <w:highlight w:val="green"/>
         </w:rPr>
         <w:t>разбей</w:t>
       </w:r>
       <w:proofErr w:type="spellEnd"/>
       <w:r>
         <w:rPr>
-          <w:highlight w:val="yellow"/>
+          <w:highlight w:val="green"/>
         </w:rPr>
         <w:t xml:space="preserve"> метод на </w:t>
       </w:r>
       <w:proofErr w:type="spellStart"/>
       <w:r>
         <w:rPr>
-          <w:highlight w:val="yellow"/>
+          <w:highlight w:val="green"/>
         </w:rPr>
         <w:t>более</w:t>
       </w:r>
       <w:proofErr w:type="spellEnd"/>
       <w:r>
         <w:rPr>
-          <w:highlight w:val="yellow"/>
-        </w:rPr>
-        <w:t xml:space="preserve"> </w:t>
-      </w:r>
-      <w:proofErr w:type="spellStart"/>
-      <w:r>
-        <w:rPr>
-          <w:highlight w:val="yellow"/>
+          <w:highlight w:val="green"/>
+        </w:rPr>
+        <w:t xml:space="preserve"> </w:t>
+      </w:r>
+      <w:proofErr w:type="spellStart"/>
+      <w:r>
+        <w:rPr>
+          <w:highlight w:val="green"/>
         </w:rPr>
         <w:t>мелкие</w:t>
       </w:r>
       <w:proofErr w:type="spellEnd"/>
       <w:r>
         <w:rPr>
-          <w:highlight w:val="yellow"/>
-        </w:rPr>
-        <w:t xml:space="preserve"> </w:t>
-      </w:r>
-      <w:proofErr w:type="spellStart"/>
-      <w:r>
-        <w:rPr>
-          <w:highlight w:val="yellow"/>
+          <w:highlight w:val="green"/>
+        </w:rPr>
+        <w:t xml:space="preserve"> </w:t>
+      </w:r>
+      <w:proofErr w:type="spellStart"/>
+      <w:r>
+        <w:rPr>
+          <w:highlight w:val="green"/>
         </w:rPr>
         <w:t>методы</w:t>
       </w:r>
@@ -3202,107 +2500,64 @@
           <w:ilvl w:val="0"/>
           <w:numId w:val="1"/>
         </w:numPr>
-        <w:rPr>
-          <w:highlight w:val="green"/>
-        </w:rPr>
-      </w:pPr>
-      <w:proofErr w:type="spellStart"/>
-      <w:r>
-        <w:rPr>
-          <w:highlight w:val="green"/>
-        </w:rPr>
+      </w:pPr>
+      <w:proofErr w:type="spellStart"/>
+      <w:r>
         <w:lastRenderedPageBreak/>
         <w:t>quizQuestions.json</w:t>
       </w:r>
       <w:proofErr w:type="spellEnd"/>
       <w:r>
         <w:rPr>
-          <w:highlight w:val="green"/>
           <w:lang w:val="ru-RU"/>
         </w:rPr>
         <w:t xml:space="preserve"> </w:t>
       </w:r>
       <w:r>
-        <w:rPr>
-          <w:highlight w:val="green"/>
-        </w:rPr>
         <w:t xml:space="preserve">поле </w:t>
       </w:r>
       <w:proofErr w:type="spellStart"/>
       <w:r>
-        <w:rPr>
-          <w:highlight w:val="green"/>
-        </w:rPr>
         <w:t>id</w:t>
       </w:r>
       <w:proofErr w:type="spellEnd"/>
       <w:r>
-        <w:rPr>
-          <w:highlight w:val="green"/>
-        </w:rPr>
         <w:t xml:space="preserve"> тут мне </w:t>
       </w:r>
       <w:proofErr w:type="spellStart"/>
       <w:r>
-        <w:rPr>
-          <w:highlight w:val="green"/>
-        </w:rPr>
         <w:t>кажется</w:t>
       </w:r>
       <w:proofErr w:type="spellEnd"/>
       <w:r>
-        <w:rPr>
-          <w:highlight w:val="green"/>
-        </w:rPr>
-        <w:t xml:space="preserve"> </w:t>
-      </w:r>
-      <w:proofErr w:type="spellStart"/>
-      <w:r>
-        <w:rPr>
-          <w:highlight w:val="green"/>
-        </w:rPr>
+        <w:t xml:space="preserve"> </w:t>
+      </w:r>
+      <w:proofErr w:type="spellStart"/>
+      <w:r>
         <w:t>излишним</w:t>
       </w:r>
       <w:proofErr w:type="spellEnd"/>
       <w:r>
-        <w:rPr>
-          <w:highlight w:val="green"/>
-        </w:rPr>
         <w:t xml:space="preserve">. </w:t>
       </w:r>
       <w:proofErr w:type="spellStart"/>
       <w:r>
-        <w:rPr>
-          <w:highlight w:val="green"/>
-        </w:rPr>
         <w:t>Поэтому</w:t>
       </w:r>
       <w:proofErr w:type="spellEnd"/>
       <w:r>
-        <w:rPr>
-          <w:highlight w:val="green"/>
-        </w:rPr>
-        <w:t xml:space="preserve"> </w:t>
-      </w:r>
-      <w:proofErr w:type="spellStart"/>
-      <w:r>
-        <w:rPr>
-          <w:highlight w:val="green"/>
-        </w:rPr>
+        <w:t xml:space="preserve"> </w:t>
+      </w:r>
+      <w:proofErr w:type="spellStart"/>
+      <w:r>
         <w:t>лучше</w:t>
       </w:r>
       <w:proofErr w:type="spellEnd"/>
       <w:r>
-        <w:rPr>
-          <w:highlight w:val="green"/>
-        </w:rPr>
-        <w:t xml:space="preserve"> </w:t>
-      </w:r>
-      <w:proofErr w:type="spellStart"/>
-      <w:r>
-        <w:rPr>
-          <w:highlight w:val="green"/>
-        </w:rPr>
+        <w:t xml:space="preserve"> </w:t>
+      </w:r>
+      <w:proofErr w:type="spellStart"/>
+      <w:r>
         <w:t>убрать</w:t>
       </w:r>
       <w:proofErr w:type="spellEnd"/>
@@ -3449,83 +2704,48 @@
           <w:ilvl w:val="0"/>
           <w:numId w:val="1"/>
         </w:numPr>
-        <w:rPr>
-          <w:highlight w:val="green"/>
-        </w:rPr>
-      </w:pPr>
-      <w:bookmarkStart w:id="0" w:name="_GoBack"/>
-      <w:r>
-        <w:rPr>
-          <w:highlight w:val="green"/>
-        </w:rPr>
+      </w:pPr>
+      <w:r>
         <w:t xml:space="preserve">не </w:t>
       </w:r>
       <w:proofErr w:type="spellStart"/>
       <w:r>
-        <w:rPr>
-          <w:highlight w:val="green"/>
-        </w:rPr>
         <w:t>понятно</w:t>
       </w:r>
       <w:proofErr w:type="spellEnd"/>
       <w:r>
-        <w:rPr>
-          <w:highlight w:val="green"/>
-        </w:rPr>
-        <w:t xml:space="preserve"> </w:t>
-      </w:r>
-      <w:proofErr w:type="spellStart"/>
-      <w:r>
-        <w:rPr>
-          <w:highlight w:val="green"/>
-        </w:rPr>
+        <w:t xml:space="preserve"> </w:t>
+      </w:r>
+      <w:proofErr w:type="spellStart"/>
+      <w:r>
         <w:t>зачем</w:t>
       </w:r>
       <w:proofErr w:type="spellEnd"/>
       <w:r>
-        <w:rPr>
-          <w:highlight w:val="green"/>
-        </w:rPr>
-        <w:t xml:space="preserve"> </w:t>
-      </w:r>
-      <w:proofErr w:type="spellStart"/>
-      <w:r>
-        <w:rPr>
-          <w:highlight w:val="green"/>
-        </w:rPr>
+        <w:t xml:space="preserve"> </w:t>
+      </w:r>
+      <w:proofErr w:type="spellStart"/>
+      <w:r>
         <w:t>answer</w:t>
       </w:r>
       <w:proofErr w:type="spellEnd"/>
       <w:r>
-        <w:rPr>
-          <w:highlight w:val="green"/>
-        </w:rPr>
         <w:t xml:space="preserve"> и </w:t>
       </w:r>
       <w:proofErr w:type="spellStart"/>
       <w:r>
-        <w:rPr>
-          <w:highlight w:val="green"/>
-        </w:rPr>
         <w:t>key</w:t>
       </w:r>
       <w:proofErr w:type="spellEnd"/>
       <w:r>
-        <w:rPr>
-          <w:highlight w:val="green"/>
-        </w:rPr>
-        <w:t xml:space="preserve"> </w:t>
-      </w:r>
-      <w:proofErr w:type="spellStart"/>
-      <w:r>
-        <w:rPr>
-          <w:highlight w:val="green"/>
-        </w:rPr>
+        <w:t xml:space="preserve"> </w:t>
+      </w:r>
+      <w:proofErr w:type="spellStart"/>
+      <w:r>
         <w:t>одновремено</w:t>
       </w:r>
       <w:proofErr w:type="spellEnd"/>
     </w:p>
-    <w:bookmarkEnd w:id="0"/>
     <w:p>
       <w:pPr>
         <w:pStyle w:val="a3"/>
@@ -3568,6 +2788,8 @@
           <w:numId w:val="1"/>
         </w:numPr>
       </w:pPr>
+      <w:bookmarkStart w:id="0" w:name="_GoBack"/>
+      <w:bookmarkEnd w:id="0"/>
       <w:r>
         <w:t xml:space="preserve">А </w:t>
       </w:r>
@@ -3705,7 +2927,7 @@
 </file>
 
 <file path=word/numbering.xml><?xml version="1.0" encoding="utf-8"?>
-<w:numbering xmlns:wpc="http://schemas.microsoft.com/office/word/2010/wordprocessingCanvas" xmlns:mc="http://schemas.openxmlformats.org/markup-compatibility/2006" xmlns:o="urn:schemas-microsoft-com:office:office" xmlns:r="http://schemas.openxmlformats.org/officeDocument/2006/relationships" xmlns:m="http://schemas.openxmlformats.org/officeDocument/2006/math" xmlns:v="urn:schemas-microsoft-com:vml" xmlns:wp14="http://schemas.microsoft.com/office/word/2010/wordprocessingDrawing" xmlns:wp="http://schemas.openxmlformats.org/drawingml/2006/wordprocessingDrawing" xmlns:w10="urn:schemas-microsoft-com:office:word" xmlns:w="http://schemas.openxmlformats.org/wordprocessingml/2006/main" xmlns:w14="http://schemas.microsoft.com/office/word/2010/wordml" xmlns:wpg="http://schemas.microsoft.com/office/word/2010/wordprocessingGroup" xmlns:wpi="http://schemas.microsoft.com/office/word/2010/wordprocessingInk" xmlns:wne="http://schemas.microsoft.com/office/word/2006/wordml" xmlns:wps="http://schemas.microsoft.com/office/word/2010/wordprocessingShape" mc:Ignorable="w14 wp14">
+<w:numbering xmlns:wpc="http://schemas.microsoft.com/office/word/2010/wordprocessingCanvas" xmlns:mc="http://schemas.openxmlformats.org/markup-compatibility/2006" xmlns:o="urn:schemas-microsoft-com:office:office" xmlns:r="http://schemas.openxmlformats.org/officeDocument/2006/relationships" xmlns:m="http://schemas.openxmlformats.org/officeDocument/2006/math" xmlns:v="urn:schemas-microsoft-com:vml" xmlns:wp14="http://schemas.microsoft.com/office/word/2010/wordprocessingDrawing" xmlns:wp="http://schemas.openxmlformats.org/drawingml/2006/wordprocessingDrawing" xmlns:w10="urn:schemas-microsoft-com:office:word" xmlns:w="http://schemas.openxmlformats.org/wordprocessingml/2006/main" xmlns:w14="http://schemas.microsoft.com/office/word/2010/wordml" xmlns:w15="http://schemas.microsoft.com/office/word/2012/wordml" xmlns:wpg="http://schemas.microsoft.com/office/word/2010/wordprocessingGroup" xmlns:wpi="http://schemas.microsoft.com/office/word/2010/wordprocessingInk" xmlns:wne="http://schemas.microsoft.com/office/word/2006/wordml" xmlns:wps="http://schemas.microsoft.com/office/word/2010/wordprocessingShape" mc:Ignorable="w14 w15 wp14">
   <w:abstractNum w:abstractNumId="0">
     <w:nsid w:val="00433BED"/>
     <w:multiLevelType w:val="hybridMultilevel"/>
@@ -4437,7 +3659,7 @@
 </file>
 
 <file path=word/styles.xml><?xml version="1.0" encoding="utf-8"?>
-<w:styles xmlns:mc="http://schemas.openxmlformats.org/markup-compatibility/2006" xmlns:r="http://schemas.openxmlformats.org/officeDocument/2006/relationships" xmlns:w="http://schemas.openxmlformats.org/wordprocessingml/2006/main" xmlns:w14="http://schemas.microsoft.com/office/word/2010/wordml" mc:Ignorable="w14">
+<w:styles xmlns:mc="http://schemas.openxmlformats.org/markup-compatibility/2006" xmlns:r="http://schemas.openxmlformats.org/officeDocument/2006/relationships" xmlns:w="http://schemas.openxmlformats.org/wordprocessingml/2006/main" xmlns:w14="http://schemas.microsoft.com/office/word/2010/wordml" xmlns:w15="http://schemas.microsoft.com/office/word/2012/wordml" mc:Ignorable="w14 w15">
   <w:docDefaults>
     <w:rPrDefault>
       <w:rPr>
@@ -4453,354 +3675,378 @@
       </w:pPr>
     </w:pPrDefault>
   </w:docDefaults>
-  <w:latentStyles w:defLockedState="0" w:defUIPriority="99" w:defSemiHidden="1" w:defUnhideWhenUsed="1" w:defQFormat="0" w:count="267">
-    <w:lsdException w:name="Normal" w:semiHidden="0" w:uiPriority="0" w:unhideWhenUsed="0" w:qFormat="1"/>
-    <w:lsdException w:name="heading 1" w:semiHidden="0" w:uiPriority="9" w:unhideWhenUsed="0" w:qFormat="1"/>
-    <w:lsdException w:name="heading 2" w:uiPriority="9" w:qFormat="1"/>
-    <w:lsdException w:name="heading 3" w:uiPriority="9" w:qFormat="1"/>
-    <w:lsdException w:name="heading 4" w:uiPriority="9" w:qFormat="1"/>
-    <w:lsdException w:name="heading 5" w:uiPriority="9" w:qFormat="1"/>
-    <w:lsdException w:name="heading 6" w:uiPriority="9" w:qFormat="1"/>
-    <w:lsdException w:name="heading 7" w:uiPriority="9" w:qFormat="1"/>
-    <w:lsdException w:name="heading 8" w:uiPriority="9" w:qFormat="1"/>
-    <w:lsdException w:name="heading 9" w:uiPriority="9" w:qFormat="1"/>
-    <w:lsdException w:name="toc 1" w:uiPriority="39"/>
-    <w:lsdException w:name="toc 2" w:uiPriority="39"/>
-    <w:lsdException w:name="toc 3" w:uiPriority="39"/>
-    <w:lsdException w:name="toc 4" w:uiPriority="39"/>
-    <w:lsdException w:name="toc 5" w:uiPriority="39"/>
-    <w:lsdException w:name="toc 6" w:uiPriority="39"/>
-    <w:lsdException w:name="toc 7" w:uiPriority="39"/>
-    <w:lsdException w:name="toc 8" w:uiPriority="39"/>
-    <w:lsdException w:name="toc 9" w:uiPriority="39"/>
-    <w:lsdException w:name="caption" w:uiPriority="35" w:qFormat="1"/>
-    <w:lsdException w:name="Title" w:semiHidden="0" w:uiPriority="10" w:unhideWhenUsed="0" w:qFormat="1"/>
-    <w:lsdException w:name="Default Paragraph Font" w:uiPriority="1"/>
-    <w:lsdException w:name="Subtitle" w:semiHidden="0" w:uiPriority="11" w:unhideWhenUsed="0" w:qFormat="1"/>
-    <w:lsdException w:name="Strong" w:semiHidden="0" w:uiPriority="22" w:unhideWhenUsed="0" w:qFormat="1"/>
-    <w:lsdException w:name="Emphasis" w:semiHidden="0" w:uiPriority="20" w:unhideWhenUsed="0" w:qFormat="1"/>
-    <w:lsdException w:name="Table Grid" w:semiHidden="0" w:uiPriority="39" w:unhideWhenUsed="0"/>
-    <w:lsdException w:name="Placeholder Text" w:unhideWhenUsed="0"/>
-    <w:lsdException w:name="No Spacing" w:semiHidden="0" w:uiPriority="1" w:unhideWhenUsed="0" w:qFormat="1"/>
-    <w:lsdException w:name="Light Shading" w:semiHidden="0" w:uiPriority="60" w:unhideWhenUsed="0"/>
-    <w:lsdException w:name="Light List" w:semiHidden="0" w:uiPriority="61" w:unhideWhenUsed="0"/>
-    <w:lsdException w:name="Light Grid" w:semiHidden="0" w:uiPriority="62" w:unhideWhenUsed="0"/>
-    <w:lsdException w:name="Medium Shading 1" w:semiHidden="0" w:uiPriority="63" w:unhideWhenUsed="0"/>
-    <w:lsdException w:name="Medium Shading 2" w:semiHidden="0" w:uiPriority="64" w:unhideWhenUsed="0"/>
-    <w:lsdException w:name="Medium List 1" w:semiHidden="0" w:uiPriority="65" w:unhideWhenUsed="0"/>
-    <w:lsdException w:name="Medium List 2" w:semiHidden="0" w:uiPriority="66" w:unhideWhenUsed="0"/>
-    <w:lsdException w:name="Medium Grid 1" w:semiHidden="0" w:uiPriority="67" w:unhideWhenUsed="0"/>
-    <w:lsdException w:name="Medium Grid 2" w:semiHidden="0" w:uiPriority="68" w:unhideWhenUsed="0"/>
-    <w:lsdException w:name="Medium Grid 3" w:semiHidden="0" w:uiPriority="69" w:unhideWhenUsed="0"/>
-    <w:lsdException w:name="Dark List" w:semiHidden="0" w:uiPriority="70" w:unhideWhenUsed="0"/>
-    <w:lsdException w:name="Colorful Shading" w:semiHidden="0" w:uiPriority="71" w:unhideWhenUsed="0"/>
-    <w:lsdException w:name="Colorful List" w:semiHidden="0" w:uiPriority="72" w:unhideWhenUsed="0"/>
-    <w:lsdException w:name="Colorful Grid" w:semiHidden="0" w:uiPriority="73" w:unhideWhenUsed="0"/>
-    <w:lsdException w:name="Light Shading Accent 1" w:semiHidden="0" w:uiPriority="60" w:unhideWhenUsed="0"/>
-    <w:lsdException w:name="Light List Accent 1" w:semiHidden="0" w:uiPriority="61" w:unhideWhenUsed="0"/>
-    <w:lsdException w:name="Light Grid Accent 1" w:semiHidden="0" w:uiPriority="62" w:unhideWhenUsed="0"/>
-    <w:lsdException w:name="Medium Shading 1 Accent 1" w:semiHidden="0" w:uiPriority="63" w:unhideWhenUsed="0"/>
-    <w:lsdException w:name="Medium Shading 2 Accent 1" w:semiHidden="0" w:uiPriority="64" w:unhideWhenUsed="0"/>
-    <w:lsdException w:name="Medium List 1 Accent 1" w:semiHidden="0" w:uiPriority="65" w:unhideWhenUsed="0"/>
-    <w:lsdException w:name="Revision" w:unhideWhenUsed="0"/>
-    <w:lsdException w:name="List Paragraph" w:semiHidden="0" w:uiPriority="34" w:unhideWhenUsed="0" w:qFormat="1"/>
-    <w:lsdException w:name="Quote" w:semiHidden="0" w:uiPriority="29" w:unhideWhenUsed="0" w:qFormat="1"/>
-    <w:lsdException w:name="Intense Quote" w:semiHidden="0" w:uiPriority="30" w:unhideWhenUsed="0" w:qFormat="1"/>
-    <w:lsdException w:name="Medium List 2 Accent 1" w:semiHidden="0" w:uiPriority="66" w:unhideWhenUsed="0"/>
-    <w:lsdException w:name="Medium Grid 1 Accent 1" w:semiHidden="0" w:uiPriority="67" w:unhideWhenUsed="0"/>
-    <w:lsdException w:name="Medium Grid 2 Accent 1" w:semiHidden="0" w:uiPriority="68" w:unhideWhenUsed="0"/>
-    <w:lsdException w:name="Medium Grid 3 Accent 1" w:semiHidden="0" w:uiPriority="69" w:unhideWhenUsed="0"/>
-    <w:lsdException w:name="Dark List Accent 1" w:semiHidden="0" w:uiPriority="70" w:unhideWhenUsed="0"/>
-    <w:lsdException w:name="Colorful Shading Accent 1" w:semiHidden="0" w:uiPriority="71" w:unhideWhenUsed="0"/>
-    <w:lsdException w:name="Colorful List Accent 1" w:semiHidden="0" w:uiPriority="72" w:unhideWhenUsed="0"/>
-    <w:lsdException w:name="Colorful Grid Accent 1" w:semiHidden="0" w:uiPriority="73" w:unhideWhenUsed="0"/>
-    <w:lsdException w:name="Light Shading Accent 2" w:semiHidden="0" w:uiPriority="60" w:unhideWhenUsed="0"/>
-    <w:lsdException w:name="Light List Accent 2" w:semiHidden="0" w:uiPriority="61" w:unhideWhenUsed="0"/>
-    <w:lsdException w:name="Light Grid Accent 2" w:semiHidden="0" w:uiPriority="62" w:unhideWhenUsed="0"/>
-    <w:lsdException w:name="Medium Shading 1 Accent 2" w:semiHidden="0" w:uiPriority="63" w:unhideWhenUsed="0"/>
-    <w:lsdException w:name="Medium Shading 2 Accent 2" w:semiHidden="0" w:uiPriority="64" w:unhideWhenUsed="0"/>
-    <w:lsdException w:name="Medium List 1 Accent 2" w:semiHidden="0" w:uiPriority="65" w:unhideWhenUsed="0"/>
-    <w:lsdException w:name="Medium List 2 Accent 2" w:semiHidden="0" w:uiPriority="66" w:unhideWhenUsed="0"/>
-    <w:lsdException w:name="Medium Grid 1 Accent 2" w:semiHidden="0" w:uiPriority="67" w:unhideWhenUsed="0"/>
-    <w:lsdException w:name="Medium Grid 2 Accent 2" w:semiHidden="0" w:uiPriority="68" w:unhideWhenUsed="0"/>
-    <w:lsdException w:name="Medium Grid 3 Accent 2" w:semiHidden="0" w:uiPriority="69" w:unhideWhenUsed="0"/>
-    <w:lsdException w:name="Dark List Accent 2" w:semiHidden="0" w:uiPriority="70" w:unhideWhenUsed="0"/>
-    <w:lsdException w:name="Colorful Shading Accent 2" w:semiHidden="0" w:uiPriority="71" w:unhideWhenUsed="0"/>
-    <w:lsdException w:name="Colorful List Accent 2" w:semiHidden="0" w:uiPriority="72" w:unhideWhenUsed="0"/>
-    <w:lsdException w:name="Colorful Grid Accent 2" w:semiHidden="0" w:uiPriority="73" w:unhideWhenUsed="0"/>
-    <w:lsdException w:name="Light Shading Accent 3" w:semiHidden="0" w:uiPriority="60" w:unhideWhenUsed="0"/>
-    <w:lsdException w:name="Light List Accent 3" w:semiHidden="0" w:uiPriority="61" w:unhideWhenUsed="0"/>
-    <w:lsdException w:name="Light Grid Accent 3" w:semiHidden="0" w:uiPriority="62" w:unhideWhenUsed="0"/>
-    <w:lsdException w:name="Medium Shading 1 Accent 3" w:semiHidden="0" w:uiPriority="63" w:unhideWhenUsed="0"/>
-    <w:lsdException w:name="Medium Shading 2 Accent 3" w:semiHidden="0" w:uiPriority="64" w:unhideWhenUsed="0"/>
-    <w:lsdException w:name="Medium List 1 Accent 3" w:semiHidden="0" w:uiPriority="65" w:unhideWhenUsed="0"/>
-    <w:lsdException w:name="Medium List 2 Accent 3" w:semiHidden="0" w:uiPriority="66" w:unhideWhenUsed="0"/>
-    <w:lsdException w:name="Medium Grid 1 Accent 3" w:semiHidden="0" w:uiPriority="67" w:unhideWhenUsed="0"/>
-    <w:lsdException w:name="Medium Grid 2 Accent 3" w:semiHidden="0" w:uiPriority="68" w:unhideWhenUsed="0"/>
-    <w:lsdException w:name="Medium Grid 3 Accent 3" w:semiHidden="0" w:uiPriority="69" w:unhideWhenUsed="0"/>
-    <w:lsdException w:name="Dark List Accent 3" w:semiHidden="0" w:uiPriority="70" w:unhideWhenUsed="0"/>
-    <w:lsdException w:name="Colorful Shading Accent 3" w:semiHidden="0" w:uiPriority="71" w:unhideWhenUsed="0"/>
-    <w:lsdException w:name="Colorful List Accent 3" w:semiHidden="0" w:uiPriority="72" w:unhideWhenUsed="0"/>
-    <w:lsdException w:name="Colorful Grid Accent 3" w:semiHidden="0" w:uiPriority="73" w:unhideWhenUsed="0"/>
-    <w:lsdException w:name="Light Shading Accent 4" w:semiHidden="0" w:uiPriority="60" w:unhideWhenUsed="0"/>
-    <w:lsdException w:name="Light List Accent 4" w:semiHidden="0" w:uiPriority="61" w:unhideWhenUsed="0"/>
-    <w:lsdException w:name="Light Grid Accent 4" w:semiHidden="0" w:uiPriority="62" w:unhideWhenUsed="0"/>
-    <w:lsdException w:name="Medium Shading 1 Accent 4" w:semiHidden="0" w:uiPriority="63" w:unhideWhenUsed="0"/>
-    <w:lsdException w:name="Medium Shading 2 Accent 4" w:semiHidden="0" w:uiPriority="64" w:unhideWhenUsed="0"/>
-    <w:lsdException w:name="Medium List 1 Accent 4" w:semiHidden="0" w:uiPriority="65" w:unhideWhenUsed="0"/>
-    <w:lsdException w:name="Medium List 2 Accent 4" w:semiHidden="0" w:uiPriority="66" w:unhideWhenUsed="0"/>
-    <w:lsdException w:name="Medium Grid 1 Accent 4" w:semiHidden="0" w:uiPriority="67" w:unhideWhenUsed="0"/>
-    <w:lsdException w:name="Medium Grid 2 Accent 4" w:semiHidden="0" w:uiPriority="68" w:unhideWhenUsed="0"/>
-    <w:lsdException w:name="Medium Grid 3 Accent 4" w:semiHidden="0" w:uiPriority="69" w:unhideWhenUsed="0"/>
-    <w:lsdException w:name="Dark List Accent 4" w:semiHidden="0" w:uiPriority="70" w:unhideWhenUsed="0"/>
-    <w:lsdException w:name="Colorful Shading Accent 4" w:semiHidden="0" w:uiPriority="71" w:unhideWhenUsed="0"/>
-    <w:lsdException w:name="Colorful List Accent 4" w:semiHidden="0" w:uiPriority="72" w:unhideWhenUsed="0"/>
-    <w:lsdException w:name="Colorful Grid Accent 4" w:semiHidden="0" w:uiPriority="73" w:unhideWhenUsed="0"/>
-    <w:lsdException w:name="Light Shading Accent 5" w:semiHidden="0" w:uiPriority="60" w:unhideWhenUsed="0"/>
-    <w:lsdException w:name="Light List Accent 5" w:semiHidden="0" w:uiPriority="61" w:unhideWhenUsed="0"/>
-    <w:lsdException w:name="Light Grid Accent 5" w:semiHidden="0" w:uiPriority="62" w:unhideWhenUsed="0"/>
-    <w:lsdException w:name="Medium Shading 1 Accent 5" w:semiHidden="0" w:uiPriority="63" w:unhideWhenUsed="0"/>
-    <w:lsdException w:name="Medium Shading 2 Accent 5" w:semiHidden="0" w:uiPriority="64" w:unhideWhenUsed="0"/>
-    <w:lsdException w:name="Medium List 1 Accent 5" w:semiHidden="0" w:uiPriority="65" w:unhideWhenUsed="0"/>
-    <w:lsdException w:name="Medium List 2 Accent 5" w:semiHidden="0" w:uiPriority="66" w:unhideWhenUsed="0"/>
-    <w:lsdException w:name="Medium Grid 1 Accent 5" w:semiHidden="0" w:uiPriority="67" w:unhideWhenUsed="0"/>
-    <w:lsdException w:name="Medium Grid 2 Accent 5" w:semiHidden="0" w:uiPriority="68" w:unhideWhenUsed="0"/>
-    <w:lsdException w:name="Medium Grid 3 Accent 5" w:semiHidden="0" w:uiPriority="69" w:unhideWhenUsed="0"/>
-    <w:lsdException w:name="Dark List Accent 5" w:semiHidden="0" w:uiPriority="70" w:unhideWhenUsed="0"/>
-    <w:lsdException w:name="Colorful Shading Accent 5" w:semiHidden="0" w:uiPriority="71" w:unhideWhenUsed="0"/>
-    <w:lsdException w:name="Colorful List Accent 5" w:semiHidden="0" w:uiPriority="72" w:unhideWhenUsed="0"/>
-    <w:lsdException w:name="Colorful Grid Accent 5" w:semiHidden="0" w:uiPriority="73" w:unhideWhenUsed="0"/>
-    <w:lsdException w:name="Light Shading Accent 6" w:semiHidden="0" w:uiPriority="60" w:unhideWhenUsed="0"/>
-    <w:lsdException w:name="Light List Accent 6" w:semiHidden="0" w:uiPriority="61" w:unhideWhenUsed="0"/>
-    <w:lsdException w:name="Light Grid Accent 6" w:semiHidden="0" w:uiPriority="62" w:unhideWhenUsed="0"/>
-    <w:lsdException w:name="Medium Shading 1 Accent 6" w:semiHidden="0" w:uiPriority="63" w:unhideWhenUsed="0"/>
-    <w:lsdException w:name="Medium Shading 2 Accent 6" w:semiHidden="0" w:uiPriority="64" w:unhideWhenUsed="0"/>
-    <w:lsdException w:name="Medium List 1 Accent 6" w:semiHidden="0" w:uiPriority="65" w:unhideWhenUsed="0"/>
-    <w:lsdException w:name="Medium List 2 Accent 6" w:semiHidden="0" w:uiPriority="66" w:unhideWhenUsed="0"/>
-    <w:lsdException w:name="Medium Grid 1 Accent 6" w:semiHidden="0" w:uiPriority="67" w:unhideWhenUsed="0"/>
-    <w:lsdException w:name="Medium Grid 2 Accent 6" w:semiHidden="0" w:uiPriority="68" w:unhideWhenUsed="0"/>
-    <w:lsdException w:name="Medium Grid 3 Accent 6" w:semiHidden="0" w:uiPriority="69" w:unhideWhenUsed="0"/>
-    <w:lsdException w:name="Dark List Accent 6" w:semiHidden="0" w:uiPriority="70" w:unhideWhenUsed="0"/>
-    <w:lsdException w:name="Colorful Shading Accent 6" w:semiHidden="0" w:uiPriority="71" w:unhideWhenUsed="0"/>
-    <w:lsdException w:name="Colorful List Accent 6" w:semiHidden="0" w:uiPriority="72" w:unhideWhenUsed="0"/>
-    <w:lsdException w:name="Colorful Grid Accent 6" w:semiHidden="0" w:uiPriority="73" w:unhideWhenUsed="0"/>
-    <w:lsdException w:name="Subtle Emphasis" w:semiHidden="0" w:uiPriority="19" w:unhideWhenUsed="0" w:qFormat="1"/>
-    <w:lsdException w:name="Intense Emphasis" w:semiHidden="0" w:uiPriority="21" w:unhideWhenUsed="0" w:qFormat="1"/>
-    <w:lsdException w:name="Subtle Reference" w:semiHidden="0" w:uiPriority="31" w:unhideWhenUsed="0" w:qFormat="1"/>
-    <w:lsdException w:name="Intense Reference" w:semiHidden="0" w:uiPriority="32" w:unhideWhenUsed="0" w:qFormat="1"/>
-    <w:lsdException w:name="Book Title" w:semiHidden="0" w:uiPriority="33" w:unhideWhenUsed="0" w:qFormat="1"/>
-    <w:lsdException w:name="Bibliography" w:uiPriority="37"/>
-    <w:lsdException w:name="TOC Heading" w:uiPriority="39" w:qFormat="1"/>
-  </w:latentStyles>
-  <w:style w:type="paragraph" w:default="1" w:styleId="a">
-    <w:name w:val="Normal"/>
-    <w:qFormat/>
-  </w:style>
-  <w:style w:type="character" w:default="1" w:styleId="a0">
-    <w:name w:val="Default Paragraph Font"/>
-    <w:uiPriority w:val="1"/>
-    <w:semiHidden/>
-    <w:unhideWhenUsed/>
-  </w:style>
-  <w:style w:type="table" w:default="1" w:styleId="a1">
-    <w:name w:val="Normal Table"/>
-    <w:uiPriority w:val="99"/>
-    <w:semiHidden/>
-    <w:unhideWhenUsed/>
-    <w:tblPr>
-      <w:tblInd w:w="0" w:type="dxa"/>
-      <w:tblCellMar>
-        <w:top w:w="0" w:type="dxa"/>
-        <w:left w:w="108" w:type="dxa"/>
-        <w:bottom w:w="0" w:type="dxa"/>
-        <w:right w:w="108" w:type="dxa"/>
-      </w:tblCellMar>
-    </w:tblPr>
-  </w:style>
-  <w:style w:type="numbering" w:default="1" w:styleId="a2">
-    <w:name w:val="No List"/>
-    <w:uiPriority w:val="99"/>
-    <w:semiHidden/>
-    <w:unhideWhenUsed/>
-  </w:style>
-  <w:style w:type="paragraph" w:styleId="a3">
-    <w:name w:val="List Paragraph"/>
-    <w:basedOn w:val="a"/>
-    <w:uiPriority w:val="34"/>
-    <w:qFormat/>
-    <w:rsid w:val="004C4C66"/>
-    <w:pPr>
-      <w:ind w:left="720"/>
-      <w:contextualSpacing/>
-    </w:pPr>
-  </w:style>
-  <w:style w:type="paragraph" w:styleId="a4">
-    <w:name w:val="No Spacing"/>
-    <w:uiPriority w:val="1"/>
-    <w:qFormat/>
-    <w:rsid w:val="004C4C66"/>
-    <w:pPr>
-      <w:spacing w:after="0" w:line="240" w:lineRule="auto"/>
-    </w:pPr>
-  </w:style>
-</w:styles>
-</file>
-
-<file path=word/stylesWithEffects.xml><?xml version="1.0" encoding="utf-8"?>
-<w:styles xmlns:wpc="http://schemas.microsoft.com/office/word/2010/wordprocessingCanvas" xmlns:mc="http://schemas.openxmlformats.org/markup-compatibility/2006" xmlns:o="urn:schemas-microsoft-com:office:office" xmlns:r="http://schemas.openxmlformats.org/officeDocument/2006/relationships" xmlns:m="http://schemas.openxmlformats.org/officeDocument/2006/math" xmlns:v="urn:schemas-microsoft-com:vml" xmlns:wp14="http://schemas.microsoft.com/office/word/2010/wordprocessingDrawing" xmlns:wp="http://schemas.openxmlformats.org/drawingml/2006/wordprocessingDrawing" xmlns:w10="urn:schemas-microsoft-com:office:word" xmlns:w="http://schemas.openxmlformats.org/wordprocessingml/2006/main" xmlns:w14="http://schemas.microsoft.com/office/word/2010/wordml" xmlns:wpg="http://schemas.microsoft.com/office/word/2010/wordprocessingGroup" xmlns:wpi="http://schemas.microsoft.com/office/word/2010/wordprocessingInk" xmlns:wne="http://schemas.microsoft.com/office/word/2006/wordml" xmlns:wps="http://schemas.microsoft.com/office/word/2010/wordprocessingShape" mc:Ignorable="w14 wp14">
-  <w:docDefaults>
-    <w:rPrDefault>
-      <w:rPr>
-        <w:rFonts w:asciiTheme="minorHAnsi" w:eastAsiaTheme="minorHAnsi" w:hAnsiTheme="minorHAnsi" w:cstheme="minorBidi"/>
-        <w:sz w:val="22"/>
-        <w:szCs w:val="22"/>
-        <w:lang w:val="uk-UA" w:eastAsia="en-US" w:bidi="ar-SA"/>
-      </w:rPr>
-    </w:rPrDefault>
-    <w:pPrDefault>
-      <w:pPr>
-        <w:spacing w:after="160" w:line="259" w:lineRule="auto"/>
-      </w:pPr>
-    </w:pPrDefault>
-  </w:docDefaults>
-  <w:latentStyles w:defLockedState="0" w:defUIPriority="99" w:defSemiHidden="1" w:defUnhideWhenUsed="1" w:defQFormat="0" w:count="267">
-    <w:lsdException w:name="Normal" w:semiHidden="0" w:uiPriority="0" w:unhideWhenUsed="0" w:qFormat="1"/>
-    <w:lsdException w:name="heading 1" w:semiHidden="0" w:uiPriority="9" w:unhideWhenUsed="0" w:qFormat="1"/>
-    <w:lsdException w:name="heading 2" w:uiPriority="9" w:qFormat="1"/>
-    <w:lsdException w:name="heading 3" w:uiPriority="9" w:qFormat="1"/>
-    <w:lsdException w:name="heading 4" w:uiPriority="9" w:qFormat="1"/>
-    <w:lsdException w:name="heading 5" w:uiPriority="9" w:qFormat="1"/>
-    <w:lsdException w:name="heading 6" w:uiPriority="9" w:qFormat="1"/>
-    <w:lsdException w:name="heading 7" w:uiPriority="9" w:qFormat="1"/>
-    <w:lsdException w:name="heading 8" w:uiPriority="9" w:qFormat="1"/>
-    <w:lsdException w:name="heading 9" w:uiPriority="9" w:qFormat="1"/>
-    <w:lsdException w:name="toc 1" w:uiPriority="39"/>
-    <w:lsdException w:name="toc 2" w:uiPriority="39"/>
-    <w:lsdException w:name="toc 3" w:uiPriority="39"/>
-    <w:lsdException w:name="toc 4" w:uiPriority="39"/>
-    <w:lsdException w:name="toc 5" w:uiPriority="39"/>
-    <w:lsdException w:name="toc 6" w:uiPriority="39"/>
-    <w:lsdException w:name="toc 7" w:uiPriority="39"/>
-    <w:lsdException w:name="toc 8" w:uiPriority="39"/>
-    <w:lsdException w:name="toc 9" w:uiPriority="39"/>
-    <w:lsdException w:name="caption" w:uiPriority="35" w:qFormat="1"/>
-    <w:lsdException w:name="Title" w:semiHidden="0" w:uiPriority="10" w:unhideWhenUsed="0" w:qFormat="1"/>
-    <w:lsdException w:name="Default Paragraph Font" w:uiPriority="1"/>
-    <w:lsdException w:name="Subtitle" w:semiHidden="0" w:uiPriority="11" w:unhideWhenUsed="0" w:qFormat="1"/>
-    <w:lsdException w:name="Strong" w:semiHidden="0" w:uiPriority="22" w:unhideWhenUsed="0" w:qFormat="1"/>
-    <w:lsdException w:name="Emphasis" w:semiHidden="0" w:uiPriority="20" w:unhideWhenUsed="0" w:qFormat="1"/>
-    <w:lsdException w:name="Table Grid" w:semiHidden="0" w:uiPriority="39" w:unhideWhenUsed="0"/>
-    <w:lsdException w:name="Placeholder Text" w:unhideWhenUsed="0"/>
-    <w:lsdException w:name="No Spacing" w:semiHidden="0" w:uiPriority="1" w:unhideWhenUsed="0" w:qFormat="1"/>
-    <w:lsdException w:name="Light Shading" w:semiHidden="0" w:uiPriority="60" w:unhideWhenUsed="0"/>
-    <w:lsdException w:name="Light List" w:semiHidden="0" w:uiPriority="61" w:unhideWhenUsed="0"/>
-    <w:lsdException w:name="Light Grid" w:semiHidden="0" w:uiPriority="62" w:unhideWhenUsed="0"/>
-    <w:lsdException w:name="Medium Shading 1" w:semiHidden="0" w:uiPriority="63" w:unhideWhenUsed="0"/>
-    <w:lsdException w:name="Medium Shading 2" w:semiHidden="0" w:uiPriority="64" w:unhideWhenUsed="0"/>
-    <w:lsdException w:name="Medium List 1" w:semiHidden="0" w:uiPriority="65" w:unhideWhenUsed="0"/>
-    <w:lsdException w:name="Medium List 2" w:semiHidden="0" w:uiPriority="66" w:unhideWhenUsed="0"/>
-    <w:lsdException w:name="Medium Grid 1" w:semiHidden="0" w:uiPriority="67" w:unhideWhenUsed="0"/>
-    <w:lsdException w:name="Medium Grid 2" w:semiHidden="0" w:uiPriority="68" w:unhideWhenUsed="0"/>
-    <w:lsdException w:name="Medium Grid 3" w:semiHidden="0" w:uiPriority="69" w:unhideWhenUsed="0"/>
-    <w:lsdException w:name="Dark List" w:semiHidden="0" w:uiPriority="70" w:unhideWhenUsed="0"/>
-    <w:lsdException w:name="Colorful Shading" w:semiHidden="0" w:uiPriority="71" w:unhideWhenUsed="0"/>
-    <w:lsdException w:name="Colorful List" w:semiHidden="0" w:uiPriority="72" w:unhideWhenUsed="0"/>
-    <w:lsdException w:name="Colorful Grid" w:semiHidden="0" w:uiPriority="73" w:unhideWhenUsed="0"/>
-    <w:lsdException w:name="Light Shading Accent 1" w:semiHidden="0" w:uiPriority="60" w:unhideWhenUsed="0"/>
-    <w:lsdException w:name="Light List Accent 1" w:semiHidden="0" w:uiPriority="61" w:unhideWhenUsed="0"/>
-    <w:lsdException w:name="Light Grid Accent 1" w:semiHidden="0" w:uiPriority="62" w:unhideWhenUsed="0"/>
-    <w:lsdException w:name="Medium Shading 1 Accent 1" w:semiHidden="0" w:uiPriority="63" w:unhideWhenUsed="0"/>
-    <w:lsdException w:name="Medium Shading 2 Accent 1" w:semiHidden="0" w:uiPriority="64" w:unhideWhenUsed="0"/>
-    <w:lsdException w:name="Medium List 1 Accent 1" w:semiHidden="0" w:uiPriority="65" w:unhideWhenUsed="0"/>
-    <w:lsdException w:name="Revision" w:unhideWhenUsed="0"/>
-    <w:lsdException w:name="List Paragraph" w:semiHidden="0" w:uiPriority="34" w:unhideWhenUsed="0" w:qFormat="1"/>
-    <w:lsdException w:name="Quote" w:semiHidden="0" w:uiPriority="29" w:unhideWhenUsed="0" w:qFormat="1"/>
-    <w:lsdException w:name="Intense Quote" w:semiHidden="0" w:uiPriority="30" w:unhideWhenUsed="0" w:qFormat="1"/>
-    <w:lsdException w:name="Medium List 2 Accent 1" w:semiHidden="0" w:uiPriority="66" w:unhideWhenUsed="0"/>
-    <w:lsdException w:name="Medium Grid 1 Accent 1" w:semiHidden="0" w:uiPriority="67" w:unhideWhenUsed="0"/>
-    <w:lsdException w:name="Medium Grid 2 Accent 1" w:semiHidden="0" w:uiPriority="68" w:unhideWhenUsed="0"/>
-    <w:lsdException w:name="Medium Grid 3 Accent 1" w:semiHidden="0" w:uiPriority="69" w:unhideWhenUsed="0"/>
-    <w:lsdException w:name="Dark List Accent 1" w:semiHidden="0" w:uiPriority="70" w:unhideWhenUsed="0"/>
-    <w:lsdException w:name="Colorful Shading Accent 1" w:semiHidden="0" w:uiPriority="71" w:unhideWhenUsed="0"/>
-    <w:lsdException w:name="Colorful List Accent 1" w:semiHidden="0" w:uiPriority="72" w:unhideWhenUsed="0"/>
-    <w:lsdException w:name="Colorful Grid Accent 1" w:semiHidden="0" w:uiPriority="73" w:unhideWhenUsed="0"/>
-    <w:lsdException w:name="Light Shading Accent 2" w:semiHidden="0" w:uiPriority="60" w:unhideWhenUsed="0"/>
-    <w:lsdException w:name="Light List Accent 2" w:semiHidden="0" w:uiPriority="61" w:unhideWhenUsed="0"/>
-    <w:lsdException w:name="Light Grid Accent 2" w:semiHidden="0" w:uiPriority="62" w:unhideWhenUsed="0"/>
-    <w:lsdException w:name="Medium Shading 1 Accent 2" w:semiHidden="0" w:uiPriority="63" w:unhideWhenUsed="0"/>
-    <w:lsdException w:name="Medium Shading 2 Accent 2" w:semiHidden="0" w:uiPriority="64" w:unhideWhenUsed="0"/>
-    <w:lsdException w:name="Medium List 1 Accent 2" w:semiHidden="0" w:uiPriority="65" w:unhideWhenUsed="0"/>
-    <w:lsdException w:name="Medium List 2 Accent 2" w:semiHidden="0" w:uiPriority="66" w:unhideWhenUsed="0"/>
-    <w:lsdException w:name="Medium Grid 1 Accent 2" w:semiHidden="0" w:uiPriority="67" w:unhideWhenUsed="0"/>
-    <w:lsdException w:name="Medium Grid 2 Accent 2" w:semiHidden="0" w:uiPriority="68" w:unhideWhenUsed="0"/>
-    <w:lsdException w:name="Medium Grid 3 Accent 2" w:semiHidden="0" w:uiPriority="69" w:unhideWhenUsed="0"/>
-    <w:lsdException w:name="Dark List Accent 2" w:semiHidden="0" w:uiPriority="70" w:unhideWhenUsed="0"/>
-    <w:lsdException w:name="Colorful Shading Accent 2" w:semiHidden="0" w:uiPriority="71" w:unhideWhenUsed="0"/>
-    <w:lsdException w:name="Colorful List Accent 2" w:semiHidden="0" w:uiPriority="72" w:unhideWhenUsed="0"/>
-    <w:lsdException w:name="Colorful Grid Accent 2" w:semiHidden="0" w:uiPriority="73" w:unhideWhenUsed="0"/>
-    <w:lsdException w:name="Light Shading Accent 3" w:semiHidden="0" w:uiPriority="60" w:unhideWhenUsed="0"/>
-    <w:lsdException w:name="Light List Accent 3" w:semiHidden="0" w:uiPriority="61" w:unhideWhenUsed="0"/>
-    <w:lsdException w:name="Light Grid Accent 3" w:semiHidden="0" w:uiPriority="62" w:unhideWhenUsed="0"/>
-    <w:lsdException w:name="Medium Shading 1 Accent 3" w:semiHidden="0" w:uiPriority="63" w:unhideWhenUsed="0"/>
-    <w:lsdException w:name="Medium Shading 2 Accent 3" w:semiHidden="0" w:uiPriority="64" w:unhideWhenUsed="0"/>
-    <w:lsdException w:name="Medium List 1 Accent 3" w:semiHidden="0" w:uiPriority="65" w:unhideWhenUsed="0"/>
-    <w:lsdException w:name="Medium List 2 Accent 3" w:semiHidden="0" w:uiPriority="66" w:unhideWhenUsed="0"/>
-    <w:lsdException w:name="Medium Grid 1 Accent 3" w:semiHidden="0" w:uiPriority="67" w:unhideWhenUsed="0"/>
-    <w:lsdException w:name="Medium Grid 2 Accent 3" w:semiHidden="0" w:uiPriority="68" w:unhideWhenUsed="0"/>
-    <w:lsdException w:name="Medium Grid 3 Accent 3" w:semiHidden="0" w:uiPriority="69" w:unhideWhenUsed="0"/>
-    <w:lsdException w:name="Dark List Accent 3" w:semiHidden="0" w:uiPriority="70" w:unhideWhenUsed="0"/>
-    <w:lsdException w:name="Colorful Shading Accent 3" w:semiHidden="0" w:uiPriority="71" w:unhideWhenUsed="0"/>
-    <w:lsdException w:name="Colorful List Accent 3" w:semiHidden="0" w:uiPriority="72" w:unhideWhenUsed="0"/>
-    <w:lsdException w:name="Colorful Grid Accent 3" w:semiHidden="0" w:uiPriority="73" w:unhideWhenUsed="0"/>
-    <w:lsdException w:name="Light Shading Accent 4" w:semiHidden="0" w:uiPriority="60" w:unhideWhenUsed="0"/>
-    <w:lsdException w:name="Light List Accent 4" w:semiHidden="0" w:uiPriority="61" w:unhideWhenUsed="0"/>
-    <w:lsdException w:name="Light Grid Accent 4" w:semiHidden="0" w:uiPriority="62" w:unhideWhenUsed="0"/>
-    <w:lsdException w:name="Medium Shading 1 Accent 4" w:semiHidden="0" w:uiPriority="63" w:unhideWhenUsed="0"/>
-    <w:lsdException w:name="Medium Shading 2 Accent 4" w:semiHidden="0" w:uiPriority="64" w:unhideWhenUsed="0"/>
-    <w:lsdException w:name="Medium List 1 Accent 4" w:semiHidden="0" w:uiPriority="65" w:unhideWhenUsed="0"/>
-    <w:lsdException w:name="Medium List 2 Accent 4" w:semiHidden="0" w:uiPriority="66" w:unhideWhenUsed="0"/>
-    <w:lsdException w:name="Medium Grid 1 Accent 4" w:semiHidden="0" w:uiPriority="67" w:unhideWhenUsed="0"/>
-    <w:lsdException w:name="Medium Grid 2 Accent 4" w:semiHidden="0" w:uiPriority="68" w:unhideWhenUsed="0"/>
-    <w:lsdException w:name="Medium Grid 3 Accent 4" w:semiHidden="0" w:uiPriority="69" w:unhideWhenUsed="0"/>
-    <w:lsdException w:name="Dark List Accent 4" w:semiHidden="0" w:uiPriority="70" w:unhideWhenUsed="0"/>
-    <w:lsdException w:name="Colorful Shading Accent 4" w:semiHidden="0" w:uiPriority="71" w:unhideWhenUsed="0"/>
-    <w:lsdException w:name="Colorful List Accent 4" w:semiHidden="0" w:uiPriority="72" w:unhideWhenUsed="0"/>
-    <w:lsdException w:name="Colorful Grid Accent 4" w:semiHidden="0" w:uiPriority="73" w:unhideWhenUsed="0"/>
-    <w:lsdException w:name="Light Shading Accent 5" w:semiHidden="0" w:uiPriority="60" w:unhideWhenUsed="0"/>
-    <w:lsdException w:name="Light List Accent 5" w:semiHidden="0" w:uiPriority="61" w:unhideWhenUsed="0"/>
-    <w:lsdException w:name="Light Grid Accent 5" w:semiHidden="0" w:uiPriority="62" w:unhideWhenUsed="0"/>
-    <w:lsdException w:name="Medium Shading 1 Accent 5" w:semiHidden="0" w:uiPriority="63" w:unhideWhenUsed="0"/>
-    <w:lsdException w:name="Medium Shading 2 Accent 5" w:semiHidden="0" w:uiPriority="64" w:unhideWhenUsed="0"/>
-    <w:lsdException w:name="Medium List 1 Accent 5" w:semiHidden="0" w:uiPriority="65" w:unhideWhenUsed="0"/>
-    <w:lsdException w:name="Medium List 2 Accent 5" w:semiHidden="0" w:uiPriority="66" w:unhideWhenUsed="0"/>
-    <w:lsdException w:name="Medium Grid 1 Accent 5" w:semiHidden="0" w:uiPriority="67" w:unhideWhenUsed="0"/>
-    <w:lsdException w:name="Medium Grid 2 Accent 5" w:semiHidden="0" w:uiPriority="68" w:unhideWhenUsed="0"/>
-    <w:lsdException w:name="Medium Grid 3 Accent 5" w:semiHidden="0" w:uiPriority="69" w:unhideWhenUsed="0"/>
-    <w:lsdException w:name="Dark List Accent 5" w:semiHidden="0" w:uiPriority="70" w:unhideWhenUsed="0"/>
-    <w:lsdException w:name="Colorful Shading Accent 5" w:semiHidden="0" w:uiPriority="71" w:unhideWhenUsed="0"/>
-    <w:lsdException w:name="Colorful List Accent 5" w:semiHidden="0" w:uiPriority="72" w:unhideWhenUsed="0"/>
-    <w:lsdException w:name="Colorful Grid Accent 5" w:semiHidden="0" w:uiPriority="73" w:unhideWhenUsed="0"/>
-    <w:lsdException w:name="Light Shading Accent 6" w:semiHidden="0" w:uiPriority="60" w:unhideWhenUsed="0"/>
-    <w:lsdException w:name="Light List Accent 6" w:semiHidden="0" w:uiPriority="61" w:unhideWhenUsed="0"/>
-    <w:lsdException w:name="Light Grid Accent 6" w:semiHidden="0" w:uiPriority="62" w:unhideWhenUsed="0"/>
-    <w:lsdException w:name="Medium Shading 1 Accent 6" w:semiHidden="0" w:uiPriority="63" w:unhideWhenUsed="0"/>
-    <w:lsdException w:name="Medium Shading 2 Accent 6" w:semiHidden="0" w:uiPriority="64" w:unhideWhenUsed="0"/>
-    <w:lsdException w:name="Medium List 1 Accent 6" w:semiHidden="0" w:uiPriority="65" w:unhideWhenUsed="0"/>
-    <w:lsdException w:name="Medium List 2 Accent 6" w:semiHidden="0" w:uiPriority="66" w:unhideWhenUsed="0"/>
-    <w:lsdException w:name="Medium Grid 1 Accent 6" w:semiHidden="0" w:uiPriority="67" w:unhideWhenUsed="0"/>
-    <w:lsdException w:name="Medium Grid 2 Accent 6" w:semiHidden="0" w:uiPriority="68" w:unhideWhenUsed="0"/>
-    <w:lsdException w:name="Medium Grid 3 Accent 6" w:semiHidden="0" w:uiPriority="69" w:unhideWhenUsed="0"/>
-    <w:lsdException w:name="Dark List Accent 6" w:semiHidden="0" w:uiPriority="70" w:unhideWhenUsed="0"/>
-    <w:lsdException w:name="Colorful Shading Accent 6" w:semiHidden="0" w:uiPriority="71" w:unhideWhenUsed="0"/>
-    <w:lsdException w:name="Colorful List Accent 6" w:semiHidden="0" w:uiPriority="72" w:unhideWhenUsed="0"/>
-    <w:lsdException w:name="Colorful Grid Accent 6" w:semiHidden="0" w:uiPriority="73" w:unhideWhenUsed="0"/>
-    <w:lsdException w:name="Subtle Emphasis" w:semiHidden="0" w:uiPriority="19" w:unhideWhenUsed="0" w:qFormat="1"/>
-    <w:lsdException w:name="Intense Emphasis" w:semiHidden="0" w:uiPriority="21" w:unhideWhenUsed="0" w:qFormat="1"/>
-    <w:lsdException w:name="Subtle Reference" w:semiHidden="0" w:uiPriority="31" w:unhideWhenUsed="0" w:qFormat="1"/>
-    <w:lsdException w:name="Intense Reference" w:semiHidden="0" w:uiPriority="32" w:unhideWhenUsed="0" w:qFormat="1"/>
-    <w:lsdException w:name="Book Title" w:semiHidden="0" w:uiPriority="33" w:unhideWhenUsed="0" w:qFormat="1"/>
-    <w:lsdException w:name="Bibliography" w:uiPriority="37"/>
-    <w:lsdException w:name="TOC Heading" w:uiPriority="39" w:qFormat="1"/>
+  <w:latentStyles w:defLockedState="0" w:defUIPriority="99" w:defSemiHidden="0" w:defUnhideWhenUsed="0" w:defQFormat="0" w:count="371">
+    <w:lsdException w:name="Normal" w:uiPriority="0" w:qFormat="1"/>
+    <w:lsdException w:name="heading 1" w:uiPriority="9" w:qFormat="1"/>
+    <w:lsdException w:name="heading 2" w:semiHidden="1" w:uiPriority="9" w:unhideWhenUsed="1" w:qFormat="1"/>
+    <w:lsdException w:name="heading 3" w:semiHidden="1" w:uiPriority="9" w:unhideWhenUsed="1" w:qFormat="1"/>
+    <w:lsdException w:name="heading 4" w:semiHidden="1" w:uiPriority="9" w:unhideWhenUsed="1" w:qFormat="1"/>
+    <w:lsdException w:name="heading 5" w:semiHidden="1" w:uiPriority="9" w:unhideWhenUsed="1" w:qFormat="1"/>
+    <w:lsdException w:name="heading 6" w:semiHidden="1" w:uiPriority="9" w:unhideWhenUsed="1" w:qFormat="1"/>
+    <w:lsdException w:name="heading 7" w:semiHidden="1" w:uiPriority="9" w:unhideWhenUsed="1" w:qFormat="1"/>
+    <w:lsdException w:name="heading 8" w:semiHidden="1" w:uiPriority="9" w:unhideWhenUsed="1" w:qFormat="1"/>
+    <w:lsdException w:name="heading 9" w:semiHidden="1" w:uiPriority="9" w:unhideWhenUsed="1" w:qFormat="1"/>
+    <w:lsdException w:name="index 1" w:semiHidden="1" w:unhideWhenUsed="1"/>
+    <w:lsdException w:name="index 2" w:semiHidden="1" w:unhideWhenUsed="1"/>
+    <w:lsdException w:name="index 3" w:semiHidden="1" w:unhideWhenUsed="1"/>
+    <w:lsdException w:name="index 4" w:semiHidden="1" w:unhideWhenUsed="1"/>
+    <w:lsdException w:name="index 5" w:semiHidden="1" w:unhideWhenUsed="1"/>
+    <w:lsdException w:name="index 6" w:semiHidden="1" w:unhideWhenUsed="1"/>
+    <w:lsdException w:name="index 7" w:semiHidden="1" w:unhideWhenUsed="1"/>
+    <w:lsdException w:name="index 8" w:semiHidden="1" w:unhideWhenUsed="1"/>
+    <w:lsdException w:name="index 9" w:semiHidden="1" w:unhideWhenUsed="1"/>
+    <w:lsdException w:name="toc 1" w:semiHidden="1" w:uiPriority="39" w:unhideWhenUsed="1"/>
+    <w:lsdException w:name="toc 2" w:semiHidden="1" w:uiPriority="39" w:unhideWhenUsed="1"/>
+    <w:lsdException w:name="toc 3" w:semiHidden="1" w:uiPriority="39" w:unhideWhenUsed="1"/>
+    <w:lsdException w:name="toc 4" w:semiHidden="1" w:uiPriority="39" w:unhideWhenUsed="1"/>
+    <w:lsdException w:name="toc 5" w:semiHidden="1" w:uiPriority="39" w:unhideWhenUsed="1"/>
+    <w:lsdException w:name="toc 6" w:semiHidden="1" w:uiPriority="39" w:unhideWhenUsed="1"/>
+    <w:lsdException w:name="toc 7" w:semiHidden="1" w:uiPriority="39" w:unhideWhenUsed="1"/>
+    <w:lsdException w:name="toc 8" w:semiHidden="1" w:uiPriority="39" w:unhideWhenUsed="1"/>
+    <w:lsdException w:name="toc 9" w:semiHidden="1" w:uiPriority="39" w:unhideWhenUsed="1"/>
+    <w:lsdException w:name="Normal Indent" w:semiHidden="1" w:unhideWhenUsed="1"/>
+    <w:lsdException w:name="footnote text" w:semiHidden="1" w:unhideWhenUsed="1"/>
+    <w:lsdException w:name="annotation text" w:semiHidden="1" w:unhideWhenUsed="1"/>
+    <w:lsdException w:name="header" w:semiHidden="1" w:unhideWhenUsed="1"/>
+    <w:lsdException w:name="footer" w:semiHidden="1" w:unhideWhenUsed="1"/>
+    <w:lsdException w:name="index heading" w:semiHidden="1" w:unhideWhenUsed="1"/>
+    <w:lsdException w:name="caption" w:semiHidden="1" w:uiPriority="35" w:unhideWhenUsed="1" w:qFormat="1"/>
+    <w:lsdException w:name="table of figures" w:semiHidden="1" w:unhideWhenUsed="1"/>
+    <w:lsdException w:name="envelope address" w:semiHidden="1" w:unhideWhenUsed="1"/>
+    <w:lsdException w:name="envelope return" w:semiHidden="1" w:unhideWhenUsed="1"/>
+    <w:lsdException w:name="footnote reference" w:semiHidden="1" w:unhideWhenUsed="1"/>
+    <w:lsdException w:name="annotation reference" w:semiHidden="1" w:unhideWhenUsed="1"/>
+    <w:lsdException w:name="line number" w:semiHidden="1" w:unhideWhenUsed="1"/>
+    <w:lsdException w:name="page number" w:semiHidden="1" w:unhideWhenUsed="1"/>
+    <w:lsdException w:name="endnote reference" w:semiHidden="1" w:unhideWhenUsed="1"/>
+    <w:lsdException w:name="endnote text" w:semiHidden="1" w:unhideWhenUsed="1"/>
+    <w:lsdException w:name="table of authorities" w:semiHidden="1" w:unhideWhenUsed="1"/>
+    <w:lsdException w:name="macro" w:semiHidden="1" w:unhideWhenUsed="1"/>
+    <w:lsdException w:name="toa heading" w:semiHidden="1" w:unhideWhenUsed="1"/>
+    <w:lsdException w:name="List" w:semiHidden="1" w:unhideWhenUsed="1"/>
+    <w:lsdException w:name="List Bullet" w:semiHidden="1" w:unhideWhenUsed="1"/>
+    <w:lsdException w:name="List Number" w:semiHidden="1" w:unhideWhenUsed="1"/>
+    <w:lsdException w:name="List 2" w:semiHidden="1" w:unhideWhenUsed="1"/>
+    <w:lsdException w:name="List 3" w:semiHidden="1" w:unhideWhenUsed="1"/>
+    <w:lsdException w:name="List 4" w:semiHidden="1" w:unhideWhenUsed="1"/>
+    <w:lsdException w:name="List 5" w:semiHidden="1" w:unhideWhenUsed="1"/>
+    <w:lsdException w:name="List Bullet 2" w:semiHidden="1" w:unhideWhenUsed="1"/>
+    <w:lsdException w:name="List Bullet 3" w:semiHidden="1" w:unhideWhenUsed="1"/>
+    <w:lsdException w:name="List Bullet 4" w:semiHidden="1" w:unhideWhenUsed="1"/>
+    <w:lsdException w:name="List Bullet 5" w:semiHidden="1" w:unhideWhenUsed="1"/>
+    <w:lsdException w:name="List Number 2" w:semiHidden="1" w:unhideWhenUsed="1"/>
+    <w:lsdException w:name="List Number 3" w:semiHidden="1" w:unhideWhenUsed="1"/>
+    <w:lsdException w:name="List Number 4" w:semiHidden="1" w:unhideWhenUsed="1"/>
+    <w:lsdException w:name="List Number 5" w:semiHidden="1" w:unhideWhenUsed="1"/>
+    <w:lsdException w:name="Title" w:uiPriority="10" w:qFormat="1"/>
+    <w:lsdException w:name="Closing" w:semiHidden="1" w:unhideWhenUsed="1"/>
+    <w:lsdException w:name="Signature" w:semiHidden="1" w:unhideWhenUsed="1"/>
+    <w:lsdException w:name="Default Paragraph Font" w:semiHidden="1" w:uiPriority="1" w:unhideWhenUsed="1"/>
+    <w:lsdException w:name="Body Text" w:semiHidden="1" w:unhideWhenUsed="1"/>
+    <w:lsdException w:name="Body Text Indent" w:semiHidden="1" w:unhideWhenUsed="1"/>
+    <w:lsdException w:name="List Continue" w:semiHidden="1" w:unhideWhenUsed="1"/>
+    <w:lsdException w:name="List Continue 2" w:semiHidden="1" w:unhideWhenUsed="1"/>
+    <w:lsdException w:name="List Continue 3" w:semiHidden="1" w:unhideWhenUsed="1"/>
+    <w:lsdException w:name="List Continue 4" w:semiHidden="1" w:unhideWhenUsed="1"/>
+    <w:lsdException w:name="List Continue 5" w:semiHidden="1" w:unhideWhenUsed="1"/>
+    <w:lsdException w:name="Message Header" w:semiHidden="1" w:unhideWhenUsed="1"/>
+    <w:lsdException w:name="Subtitle" w:uiPriority="11" w:qFormat="1"/>
+    <w:lsdException w:name="Salutation" w:semiHidden="1" w:unhideWhenUsed="1"/>
+    <w:lsdException w:name="Date" w:semiHidden="1" w:unhideWhenUsed="1"/>
+    <w:lsdException w:name="Body Text First Indent" w:semiHidden="1" w:unhideWhenUsed="1"/>
+    <w:lsdException w:name="Body Text First Indent 2" w:semiHidden="1" w:unhideWhenUsed="1"/>
+    <w:lsdException w:name="Note Heading" w:semiHidden="1" w:unhideWhenUsed="1"/>
+    <w:lsdException w:name="Body Text 2" w:semiHidden="1" w:unhideWhenUsed="1"/>
+    <w:lsdException w:name="Body Text 3" w:semiHidden="1" w:unhideWhenUsed="1"/>
+    <w:lsdException w:name="Body Text Indent 2" w:semiHidden="1" w:unhideWhenUsed="1"/>
+    <w:lsdException w:name="Body Text Indent 3" w:semiHidden="1" w:unhideWhenUsed="1"/>
+    <w:lsdException w:name="Block Text" w:semiHidden="1" w:unhideWhenUsed="1"/>
+    <w:lsdException w:name="Hyperlink" w:semiHidden="1" w:unhideWhenUsed="1"/>
+    <w:lsdException w:name="FollowedHyperlink" w:semiHidden="1" w:unhideWhenUsed="1"/>
+    <w:lsdException w:name="Strong" w:uiPriority="22" w:qFormat="1"/>
+    <w:lsdException w:name="Emphasis" w:uiPriority="20" w:qFormat="1"/>
+    <w:lsdException w:name="Document Map" w:semiHidden="1" w:unhideWhenUsed="1"/>
+    <w:lsdException w:name="Plain Text" w:semiHidden="1" w:unhideWhenUsed="1"/>
+    <w:lsdException w:name="E-mail Signature" w:semiHidden="1" w:unhideWhenUsed="1"/>
+    <w:lsdException w:name="HTML Top of Form" w:semiHidden="1" w:unhideWhenUsed="1"/>
+    <w:lsdException w:name="HTML Bottom of Form" w:semiHidden="1" w:unhideWhenUsed="1"/>
+    <w:lsdException w:name="Normal (Web)" w:semiHidden="1" w:unhideWhenUsed="1"/>
+    <w:lsdException w:name="HTML Acronym" w:semiHidden="1" w:unhideWhenUsed="1"/>
+    <w:lsdException w:name="HTML Address" w:semiHidden="1" w:unhideWhenUsed="1"/>
+    <w:lsdException w:name="HTML Cite" w:semiHidden="1" w:unhideWhenUsed="1"/>
+    <w:lsdException w:name="HTML Code" w:semiHidden="1" w:unhideWhenUsed="1"/>
+    <w:lsdException w:name="HTML Definition" w:semiHidden="1" w:unhideWhenUsed="1"/>
+    <w:lsdException w:name="HTML Keyboard" w:semiHidden="1" w:unhideWhenUsed="1"/>
+    <w:lsdException w:name="HTML Preformatted" w:semiHidden="1" w:unhideWhenUsed="1"/>
+    <w:lsdException w:name="HTML Sample" w:semiHidden="1" w:unhideWhenUsed="1"/>
+    <w:lsdException w:name="HTML Typewriter" w:semiHidden="1" w:unhideWhenUsed="1"/>
+    <w:lsdException w:name="HTML Variable" w:semiHidden="1" w:unhideWhenUsed="1"/>
+    <w:lsdException w:name="Normal Table" w:semiHidden="1" w:unhideWhenUsed="1"/>
+    <w:lsdException w:name="annotation subject" w:semiHidden="1" w:unhideWhenUsed="1"/>
+    <w:lsdException w:name="No List" w:semiHidden="1" w:unhideWhenUsed="1"/>
+    <w:lsdException w:name="Outline List 1" w:semiHidden="1" w:unhideWhenUsed="1"/>
+    <w:lsdException w:name="Outline List 2" w:semiHidden="1" w:unhideWhenUsed="1"/>
+    <w:lsdException w:name="Outline List 3" w:semiHidden="1" w:unhideWhenUsed="1"/>
+    <w:lsdException w:name="Table Simple 1" w:semiHidden="1" w:unhideWhenUsed="1"/>
+    <w:lsdException w:name="Table Simple 2" w:semiHidden="1" w:unhideWhenUsed="1"/>
+    <w:lsdException w:name="Table Simple 3" w:semiHidden="1" w:unhideWhenUsed="1"/>
+    <w:lsdException w:name="Table Classic 1" w:semiHidden="1" w:unhideWhenUsed="1"/>
+    <w:lsdException w:name="Table Classic 2" w:semiHidden="1" w:unhideWhenUsed="1"/>
+    <w:lsdException w:name="Table Classic 3" w:semiHidden="1" w:unhideWhenUsed="1"/>
+    <w:lsdException w:name="Table Classic 4" w:semiHidden="1" w:unhideWhenUsed="1"/>
+    <w:lsdException w:name="Table Colorful 1" w:semiHidden="1" w:unhideWhenUsed="1"/>
+    <w:lsdException w:name="Table Colorful 2" w:semiHidden="1" w:unhideWhenUsed="1"/>
+    <w:lsdException w:name="Table Colorful 3" w:semiHidden="1" w:unhideWhenUsed="1"/>
+    <w:lsdException w:name="Table Columns 1" w:semiHidden="1" w:unhideWhenUsed="1"/>
+    <w:lsdException w:name="Table Columns 2" w:semiHidden="1" w:unhideWhenUsed="1"/>
+    <w:lsdException w:name="Table Columns 3" w:semiHidden="1" w:unhideWhenUsed="1"/>
+    <w:lsdException w:name="Table Columns 4" w:semiHidden="1" w:unhideWhenUsed="1"/>
+    <w:lsdException w:name="Table Columns 5" w:semiHidden="1" w:unhideWhenUsed="1"/>
+    <w:lsdException w:name="Table Grid 1" w:semiHidden="1" w:unhideWhenUsed="1"/>
+    <w:lsdException w:name="Table Grid 2" w:semiHidden="1" w:unhideWhenUsed="1"/>
+    <w:lsdException w:name="Table Grid 3" w:semiHidden="1" w:unhideWhenUsed="1"/>
+    <w:lsdException w:name="Table Grid 4" w:semiHidden="1" w:unhideWhenUsed="1"/>
+    <w:lsdException w:name="Table Grid 5" w:semiHidden="1" w:unhideWhenUsed="1"/>
+    <w:lsdException w:name="Table Grid 6" w:semiHidden="1" w:unhideWhenUsed="1"/>
+    <w:lsdException w:name="Table Grid 7" w:semiHidden="1" w:unhideWhenUsed="1"/>
+    <w:lsdException w:name="Table Grid 8" w:semiHidden="1" w:unhideWhenUsed="1"/>
+    <w:lsdException w:name="Table List 1" w:semiHidden="1" w:unhideWhenUsed="1"/>
+    <w:lsdException w:name="Table List 2" w:semiHidden="1" w:unhideWhenUsed="1"/>
+    <w:lsdException w:name="Table List 3" w:semiHidden="1" w:unhideWhenUsed="1"/>
+    <w:lsdException w:name="Table List 4" w:semiHidden="1" w:unhideWhenUsed="1"/>
+    <w:lsdException w:name="Table List 5" w:semiHidden="1" w:unhideWhenUsed="1"/>
+    <w:lsdException w:name="Table List 6" w:semiHidden="1" w:unhideWhenUsed="1"/>
+    <w:lsdException w:name="Table List 7" w:semiHidden="1" w:unhideWhenUsed="1"/>
+    <w:lsdException w:name="Table List 8" w:semiHidden="1" w:unhideWhenUsed="1"/>
+    <w:lsdException w:name="Table 3D effects 1" w:semiHidden="1" w:unhideWhenUsed="1"/>
+    <w:lsdException w:name="Table 3D effects 2" w:semiHidden="1" w:unhideWhenUsed="1"/>
+    <w:lsdException w:name="Table 3D effects 3" w:semiHidden="1" w:unhideWhenUsed="1"/>
+    <w:lsdException w:name="Table Contemporary" w:semiHidden="1" w:unhideWhenUsed="1"/>
+    <w:lsdException w:name="Table Elegant" w:semiHidden="1" w:unhideWhenUsed="1"/>
+    <w:lsdException w:name="Table Professional" w:semiHidden="1" w:unhideWhenUsed="1"/>
+    <w:lsdException w:name="Table Subtle 1" w:semiHidden="1" w:unhideWhenUsed="1"/>
+    <w:lsdException w:name="Table Subtle 2" w:semiHidden="1" w:unhideWhenUsed="1"/>
+    <w:lsdException w:name="Table Web 1" w:semiHidden="1" w:unhideWhenUsed="1"/>
+    <w:lsdException w:name="Table Web 2" w:semiHidden="1" w:unhideWhenUsed="1"/>
+    <w:lsdException w:name="Table Web 3" w:semiHidden="1" w:unhideWhenUsed="1"/>
+    <w:lsdException w:name="Balloon Text" w:semiHidden="1" w:unhideWhenUsed="1"/>
+    <w:lsdException w:name="Table Grid" w:uiPriority="39"/>
+    <w:lsdException w:name="Table Theme" w:semiHidden="1" w:unhideWhenUsed="1"/>
+    <w:lsdException w:name="Placeholder Text" w:semiHidden="1"/>
+    <w:lsdException w:name="No Spacing" w:uiPriority="1" w:qFormat="1"/>
+    <w:lsdException w:name="Light Shading" w:uiPriority="60"/>
+    <w:lsdException w:name="Light List" w:uiPriority="61"/>
+    <w:lsdException w:name="Light Grid" w:uiPriority="62"/>
+    <w:lsdException w:name="Medium Shading 1" w:uiPriority="63"/>
+    <w:lsdException w:name="Medium Shading 2" w:uiPriority="64"/>
+    <w:lsdException w:name="Medium List 1" w:uiPriority="65"/>
+    <w:lsdException w:name="Medium List 2" w:uiPriority="66"/>
+    <w:lsdException w:name="Medium Grid 1" w:uiPriority="67"/>
+    <w:lsdException w:name="Medium Grid 2" w:uiPriority="68"/>
+    <w:lsdException w:name="Medium Grid 3" w:uiPriority="69"/>
+    <w:lsdException w:name="Dark List" w:uiPriority="70"/>
+    <w:lsdException w:name="Colorful Shading" w:uiPriority="71"/>
+    <w:lsdException w:name="Colorful List" w:uiPriority="72"/>
+    <w:lsdException w:name="Colorful Grid" w:uiPriority="73"/>
+    <w:lsdException w:name="Light Shading Accent 1" w:uiPriority="60"/>
+    <w:lsdException w:name="Light List Accent 1" w:uiPriority="61"/>
+    <w:lsdException w:name="Light Grid Accent 1" w:uiPriority="62"/>
+    <w:lsdException w:name="Medium Shading 1 Accent 1" w:uiPriority="63"/>
+    <w:lsdException w:name="Medium Shading 2 Accent 1" w:uiPriority="64"/>
+    <w:lsdException w:name="Medium List 1 Accent 1" w:uiPriority="65"/>
+    <w:lsdException w:name="Revision" w:semiHidden="1"/>
+    <w:lsdException w:name="List Paragraph" w:uiPriority="34" w:qFormat="1"/>
+    <w:lsdException w:name="Quote" w:uiPriority="29" w:qFormat="1"/>
+    <w:lsdException w:name="Intense Quote" w:uiPriority="30" w:qFormat="1"/>
+    <w:lsdException w:name="Medium List 2 Accent 1" w:uiPriority="66"/>
+    <w:lsdException w:name="Medium Grid 1 Accent 1" w:uiPriority="67"/>
+    <w:lsdException w:name="Medium Grid 2 Accent 1" w:uiPriority="68"/>
+    <w:lsdException w:name="Medium Grid 3 Accent 1" w:uiPriority="69"/>
+    <w:lsdException w:name="Dark List Accent 1" w:uiPriority="70"/>
+    <w:lsdException w:name="Colorful Shading Accent 1" w:uiPriority="71"/>
+    <w:lsdException w:name="Colorful List Accent 1" w:uiPriority="72"/>
+    <w:lsdException w:name="Colorful Grid Accent 1" w:uiPriority="73"/>
+    <w:lsdException w:name="Light Shading Accent 2" w:uiPriority="60"/>
+    <w:lsdException w:name="Light List Accent 2" w:uiPriority="61"/>
+    <w:lsdException w:name="Light Grid Accent 2" w:uiPriority="62"/>
+    <w:lsdException w:name="Medium Shading 1 Accent 2" w:uiPriority="63"/>
+    <w:lsdException w:name="Medium Shading 2 Accent 2" w:uiPriority="64"/>
+    <w:lsdException w:name="Medium List 1 Accent 2" w:uiPriority="65"/>
+    <w:lsdException w:name="Medium List 2 Accent 2" w:uiPriority="66"/>
+    <w:lsdException w:name="Medium Grid 1 Accent 2" w:uiPriority="67"/>
+    <w:lsdException w:name="Medium Grid 2 Accent 2" w:uiPriority="68"/>
+    <w:lsdException w:name="Medium Grid 3 Accent 2" w:uiPriority="69"/>
+    <w:lsdException w:name="Dark List Accent 2" w:uiPriority="70"/>
+    <w:lsdException w:name="Colorful Shading Accent 2" w:uiPriority="71"/>
+    <w:lsdException w:name="Colorful List Accent 2" w:uiPriority="72"/>
+    <w:lsdException w:name="Colorful Grid Accent 2" w:uiPriority="73"/>
+    <w:lsdException w:name="Light Shading Accent 3" w:uiPriority="60"/>
+    <w:lsdException w:name="Light List Accent 3" w:uiPriority="61"/>
+    <w:lsdException w:name="Light Grid Accent 3" w:uiPriority="62"/>
+    <w:lsdException w:name="Medium Shading 1 Accent 3" w:uiPriority="63"/>
+    <w:lsdException w:name="Medium Shading 2 Accent 3" w:uiPriority="64"/>
+    <w:lsdException w:name="Medium List 1 Accent 3" w:uiPriority="65"/>
+    <w:lsdException w:name="Medium List 2 Accent 3" w:uiPriority="66"/>
+    <w:lsdException w:name="Medium Grid 1 Accent 3" w:uiPriority="67"/>
+    <w:lsdException w:name="Medium Grid 2 Accent 3" w:uiPriority="68"/>
+    <w:lsdException w:name="Medium Grid 3 Accent 3" w:uiPriority="69"/>
+    <w:lsdException w:name="Dark List Accent 3" w:uiPriority="70"/>
+    <w:lsdException w:name="Colorful Shading Accent 3" w:uiPriority="71"/>
+    <w:lsdException w:name="Colorful List Accent 3" w:uiPriority="72"/>
+    <w:lsdException w:name="Colorful Grid Accent 3" w:uiPriority="73"/>
+    <w:lsdException w:name="Light Shading Accent 4" w:uiPriority="60"/>
+    <w:lsdException w:name="Light List Accent 4" w:uiPriority="61"/>
+    <w:lsdException w:name="Light Grid Accent 4" w:uiPriority="62"/>
+    <w:lsdException w:name="Medium Shading 1 Accent 4" w:uiPriority="63"/>
+    <w:lsdException w:name="Medium Shading 2 Accent 4" w:uiPriority="64"/>
+    <w:lsdException w:name="Medium List 1 Accent 4" w:uiPriority="65"/>
+    <w:lsdException w:name="Medium List 2 Accent 4" w:uiPriority="66"/>
+    <w:lsdException w:name="Medium Grid 1 Accent 4" w:uiPriority="67"/>
+    <w:lsdException w:name="Medium Grid 2 Accent 4" w:uiPriority="68"/>
+    <w:lsdException w:name="Medium Grid 3 Accent 4" w:uiPriority="69"/>
+    <w:lsdException w:name="Dark List Accent 4" w:uiPriority="70"/>
+    <w:lsdException w:name="Colorful Shading Accent 4" w:uiPriority="71"/>
+    <w:lsdException w:name="Colorful List Accent 4" w:uiPriority="72"/>
+    <w:lsdException w:name="Colorful Grid Accent 4" w:uiPriority="73"/>
+    <w:lsdException w:name="Light Shading Accent 5" w:uiPriority="60"/>
+    <w:lsdException w:name="Light List Accent 5" w:uiPriority="61"/>
+    <w:lsdException w:name="Light Grid Accent 5" w:uiPriority="62"/>
+    <w:lsdException w:name="Medium Shading 1 Accent 5" w:uiPriority="63"/>
+    <w:lsdException w:name="Medium Shading 2 Accent 5" w:uiPriority="64"/>
+    <w:lsdException w:name="Medium List 1 Accent 5" w:uiPriority="65"/>
+    <w:lsdException w:name="Medium List 2 Accent 5" w:uiPriority="66"/>
+    <w:lsdException w:name="Medium Grid 1 Accent 5" w:uiPriority="67"/>
+    <w:lsdException w:name="Medium Grid 2 Accent 5" w:uiPriority="68"/>
+    <w:lsdException w:name="Medium Grid 3 Accent 5" w:uiPriority="69"/>
+    <w:lsdException w:name="Dark List Accent 5" w:uiPriority="70"/>
+    <w:lsdException w:name="Colorful Shading Accent 5" w:uiPriority="71"/>
+    <w:lsdException w:name="Colorful List Accent 5" w:uiPriority="72"/>
+    <w:lsdException w:name="Colorful Grid Accent 5" w:uiPriority="73"/>
+    <w:lsdException w:name="Light Shading Accent 6" w:uiPriority="60"/>
+    <w:lsdException w:name="Light List Accent 6" w:uiPriority="61"/>
+    <w:lsdException w:name="Light Grid Accent 6" w:uiPriority="62"/>
+    <w:lsdException w:name="Medium Shading 1 Accent 6" w:uiPriority="63"/>
+    <w:lsdException w:name="Medium Shading 2 Accent 6" w:uiPriority="64"/>
+    <w:lsdException w:name="Medium List 1 Accent 6" w:uiPriority="65"/>
+    <w:lsdException w:name="Medium List 2 Accent 6" w:uiPriority="66"/>
+    <w:lsdException w:name="Medium Grid 1 Accent 6" w:uiPriority="67"/>
+    <w:lsdException w:name="Medium Grid 2 Accent 6" w:uiPriority="68"/>
+    <w:lsdException w:name="Medium Grid 3 Accent 6" w:uiPriority="69"/>
+    <w:lsdException w:name="Dark List Accent 6" w:uiPriority="70"/>
+    <w:lsdException w:name="Colorful Shading Accent 6" w:uiPriority="71"/>
+    <w:lsdException w:name="Colorful List Accent 6" w:uiPriority="72"/>
+    <w:lsdException w:name="Colorful Grid Accent 6" w:uiPriority="73"/>
+    <w:lsdException w:name="Subtle Emphasis" w:uiPriority="19" w:qFormat="1"/>
+    <w:lsdException w:name="Intense Emphasis" w:uiPriority="21" w:qFormat="1"/>
+    <w:lsdException w:name="Subtle Reference" w:uiPriority="31" w:qFormat="1"/>
+    <w:lsdException w:name="Intense Reference" w:uiPriority="32" w:qFormat="1"/>
+    <w:lsdException w:name="Book Title" w:uiPriority="33" w:qFormat="1"/>
+    <w:lsdException w:name="Bibliography" w:semiHidden="1" w:uiPriority="37" w:unhideWhenUsed="1"/>
+    <w:lsdException w:name="TOC Heading" w:semiHidden="1" w:uiPriority="39" w:unhideWhenUsed="1" w:qFormat="1"/>
+    <w:lsdException w:name="Plain Table 1" w:uiPriority="41"/>
+    <w:lsdException w:name="Plain Table 2" w:uiPriority="42"/>
+    <w:lsdException w:name="Plain Table 3" w:uiPriority="43"/>
+    <w:lsdException w:name="Plain Table 4" w:uiPriority="44"/>
+    <w:lsdException w:name="Plain Table 5" w:uiPriority="45"/>
+    <w:lsdException w:name="Grid Table Light" w:uiPriority="40"/>
+    <w:lsdException w:name="Grid Table 1 Light" w:uiPriority="46"/>
+    <w:lsdException w:name="Grid Table 2" w:uiPriority="47"/>
+    <w:lsdException w:name="Grid Table 3" w:uiPriority="48"/>
+    <w:lsdException w:name="Grid Table 4" w:uiPriority="49"/>
+    <w:lsdException w:name="Grid Table 5 Dark" w:uiPriority="50"/>
+    <w:lsdException w:name="Grid Table 6 Colorful" w:uiPriority="51"/>
+    <w:lsdException w:name="Grid Table 7 Colorful" w:uiPriority="52"/>
+    <w:lsdException w:name="Grid Table 1 Light Accent 1" w:uiPriority="46"/>
+    <w:lsdException w:name="Grid Table 2 Accent 1" w:uiPriority="47"/>
+    <w:lsdException w:name="Grid Table 3 Accent 1" w:uiPriority="48"/>
+    <w:lsdException w:name="Grid Table 4 Accent 1" w:uiPriority="49"/>
+    <w:lsdException w:name="Grid Table 5 Dark Accent 1" w:uiPriority="50"/>
+    <w:lsdException w:name="Grid Table 6 Colorful Accent 1" w:uiPriority="51"/>
+    <w:lsdException w:name="Grid Table 7 Colorful Accent 1" w:uiPriority="52"/>
+    <w:lsdException w:name="Grid Table 1 Light Accent 2" w:uiPriority="46"/>
+    <w:lsdException w:name="Grid Table 2 Accent 2" w:uiPriority="47"/>
+    <w:lsdException w:name="Grid Table 3 Accent 2" w:uiPriority="48"/>
+    <w:lsdException w:name="Grid Table 4 Accent 2" w:uiPriority="49"/>
+    <w:lsdException w:name="Grid Table 5 Dark Accent 2" w:uiPriority="50"/>
+    <w:lsdException w:name="Grid Table 6 Colorful Accent 2" w:uiPriority="51"/>
+    <w:lsdException w:name="Grid Table 7 Colorful Accent 2" w:uiPriority="52"/>
+    <w:lsdException w:name="Grid Table 1 Light Accent 3" w:uiPriority="46"/>
+    <w:lsdException w:name="Grid Table 2 Accent 3" w:uiPriority="47"/>
+    <w:lsdException w:name="Grid Table 3 Accent 3" w:uiPriority="48"/>
+    <w:lsdException w:name="Grid Table 4 Accent 3" w:uiPriority="49"/>
+    <w:lsdException w:name="Grid Table 5 Dark Accent 3" w:uiPriority="50"/>
+    <w:lsdException w:name="Grid Table 6 Colorful Accent 3" w:uiPriority="51"/>
+    <w:lsdException w:name="Grid Table 7 Colorful Accent 3" w:uiPriority="52"/>
+    <w:lsdException w:name="Grid Table 1 Light Accent 4" w:uiPriority="46"/>
+    <w:lsdException w:name="Grid Table 2 Accent 4" w:uiPriority="47"/>
+    <w:lsdException w:name="Grid Table 3 Accent 4" w:uiPriority="48"/>
+    <w:lsdException w:name="Grid Table 4 Accent 4" w:uiPriority="49"/>
+    <w:lsdException w:name="Grid Table 5 Dark Accent 4" w:uiPriority="50"/>
+    <w:lsdException w:name="Grid Table 6 Colorful Accent 4" w:uiPriority="51"/>
+    <w:lsdException w:name="Grid Table 7 Colorful Accent 4" w:uiPriority="52"/>
+    <w:lsdException w:name="Grid Table 1 Light Accent 5" w:uiPriority="46"/>
+    <w:lsdException w:name="Grid Table 2 Accent 5" w:uiPriority="47"/>
+    <w:lsdException w:name="Grid Table 3 Accent 5" w:uiPriority="48"/>
+    <w:lsdException w:name="Grid Table 4 Accent 5" w:uiPriority="49"/>
+    <w:lsdException w:name="Grid Table 5 Dark Accent 5" w:uiPriority="50"/>
+    <w:lsdException w:name="Grid Table 6 Colorful Accent 5" w:uiPriority="51"/>
+    <w:lsdException w:name="Grid Table 7 Colorful Accent 5" w:uiPriority="52"/>
+    <w:lsdException w:name="Grid Table 1 Light Accent 6" w:uiPriority="46"/>
+    <w:lsdException w:name="Grid Table 2 Accent 6" w:uiPriority="47"/>
+    <w:lsdException w:name="Grid Table 3 Accent 6" w:uiPriority="48"/>
+    <w:lsdException w:name="Grid Table 4 Accent 6" w:uiPriority="49"/>
+    <w:lsdException w:name="Grid Table 5 Dark Accent 6" w:uiPriority="50"/>
+    <w:lsdException w:name="Grid Table 6 Colorful Accent 6" w:uiPriority="51"/>
+    <w:lsdException w:name="Grid Table 7 Colorful Accent 6" w:uiPriority="52"/>
+    <w:lsdException w:name="List Table 1 Light" w:uiPriority="46"/>
+    <w:lsdException w:name="List Table 2" w:uiPriority="47"/>
+    <w:lsdException w:name="List Table 3" w:uiPriority="48"/>
+    <w:lsdException w:name="List Table 4" w:uiPriority="49"/>
+    <w:lsdException w:name="List Table 5 Dark" w:uiPriority="50"/>
+    <w:lsdException w:name="List Table 6 Colorful" w:uiPriority="51"/>
+    <w:lsdException w:name="List Table 7 Colorful" w:uiPriority="52"/>
+    <w:lsdException w:name="List Table 1 Light Accent 1" w:uiPriority="46"/>
+    <w:lsdException w:name="List Table 2 Accent 1" w:uiPriority="47"/>
+    <w:lsdException w:name="List Table 3 Accent 1" w:uiPriority="48"/>
+    <w:lsdException w:name="List Table 4 Accent 1" w:uiPriority="49"/>
+    <w:lsdException w:name="List Table 5 Dark Accent 1" w:uiPriority="50"/>
+    <w:lsdException w:name="List Table 6 Colorful Accent 1" w:uiPriority="51"/>
+    <w:lsdException w:name="List Table 7 Colorful Accent 1" w:uiPriority="52"/>
+    <w:lsdException w:name="List Table 1 Light Accent 2" w:uiPriority="46"/>
+    <w:lsdException w:name="List Table 2 Accent 2" w:uiPriority="47"/>
+    <w:lsdException w:name="List Table 3 Accent 2" w:uiPriority="48"/>
+    <w:lsdException w:name="List Table 4 Accent 2" w:uiPriority="49"/>
+    <w:lsdException w:name="List Table 5 Dark Accent 2" w:uiPriority="50"/>
+    <w:lsdException w:name="List Table 6 Colorful Accent 2" w:uiPriority="51"/>
+    <w:lsdException w:name="List Table 7 Colorful Accent 2" w:uiPriority="52"/>
+    <w:lsdException w:name="List Table 1 Light Accent 3" w:uiPriority="46"/>
+    <w:lsdException w:name="List Table 2 Accent 3" w:uiPriority="47"/>
+    <w:lsdException w:name="List Table 3 Accent 3" w:uiPriority="48"/>
+    <w:lsdException w:name="List Table 4 Accent 3" w:uiPriority="49"/>
+    <w:lsdException w:name="List Table 5 Dark Accent 3" w:uiPriority="50"/>
+    <w:lsdException w:name="List Table 6 Colorful Accent 3" w:uiPriority="51"/>
+    <w:lsdException w:name="List Table 7 Colorful Accent 3" w:uiPriority="52"/>
+    <w:lsdException w:name="List Table 1 Light Accent 4" w:uiPriority="46"/>
+    <w:lsdException w:name="List Table 2 Accent 4" w:uiPriority="47"/>
+    <w:lsdException w:name="List Table 3 Accent 4" w:uiPriority="48"/>
+    <w:lsdException w:name="List Table 4 Accent 4" w:uiPriority="49"/>
+    <w:lsdException w:name="List Table 5 Dark Accent 4" w:uiPriority="50"/>
+    <w:lsdException w:name="List Table 6 Colorful Accent 4" w:uiPriority="51"/>
+    <w:lsdException w:name="List Table 7 Colorful Accent 4" w:uiPriority="52"/>
+    <w:lsdException w:name="List Table 1 Light Accent 5" w:uiPriority="46"/>
+    <w:lsdException w:name="List Table 2 Accent 5" w:uiPriority="47"/>
+    <w:lsdException w:name="List Table 3 Accent 5" w:uiPriority="48"/>
+    <w:lsdException w:name="List Table 4 Accent 5" w:uiPriority="49"/>
+    <w:lsdException w:name="List Table 5 Dark Accent 5" w:uiPriority="50"/>
+    <w:lsdException w:name="List Table 6 Colorful Accent 5" w:uiPriority="51"/>
+    <w:lsdException w:name="List Table 7 Colorful Accent 5" w:uiPriority="52"/>
+    <w:lsdException w:name="List Table 1 Light Accent 6" w:uiPriority="46"/>
+    <w:lsdException w:name="List Table 2 Accent 6" w:uiPriority="47"/>
+    <w:lsdException w:name="List Table 3 Accent 6" w:uiPriority="48"/>
+    <w:lsdException w:name="List Table 4 Accent 6" w:uiPriority="49"/>
+    <w:lsdException w:name="List Table 5 Dark Accent 6" w:uiPriority="50"/>
+    <w:lsdException w:name="List Table 6 Colorful Accent 6" w:uiPriority="51"/>
+    <w:lsdException w:name="List Table 7 Colorful Accent 6" w:uiPriority="52"/>
   </w:latentStyles>
   <w:style w:type="paragraph" w:default="1" w:styleId="a">
     <w:name w:val="Normal"/>
@@ -4899,7 +4145,7 @@
     </a:clrScheme>
     <a:fontScheme name="Стандартная">
       <a:majorFont>
-        <a:latin typeface="Calibri Light"/>
+        <a:latin typeface="Calibri Light" panose="020F0302020204030204"/>
         <a:ea typeface=""/>
         <a:cs typeface=""/>
         <a:font script="Jpan" typeface="ＭＳ ゴシック"/>
@@ -4934,7 +4180,7 @@
         <a:font script="Geor" typeface="Sylfaen"/>
       </a:majorFont>
       <a:minorFont>
-        <a:latin typeface="Calibri"/>
+        <a:latin typeface="Calibri" panose="020F0502020204030204"/>
         <a:ea typeface=""/>
         <a:cs typeface=""/>
         <a:font script="Jpan" typeface="ＭＳ 明朝"/>
@@ -5111,7 +4357,7 @@
   <a:extraClrSchemeLst/>
   <a:extLst>
     <a:ext uri="{05A4C25C-085E-4340-85A3-A5531E510DB2}">
-      <thm15:themeFamily xmlns:thm15="http://schemas.microsoft.com/office/thememl/2012/main" xmlns="" name="Office Theme" id="{62F939B6-93AF-4DB8-9C6B-D6C7DFDC589F}" vid="{4A3C46E8-61CC-4603-A589-7422A47A8E4A}"/>
+      <thm15:themeFamily xmlns:thm15="http://schemas.microsoft.com/office/thememl/2012/main" name="Office Theme" id="{62F939B6-93AF-4DB8-9C6B-D6C7DFDC589F}" vid="{4A3C46E8-61CC-4603-A589-7422A47A8E4A}"/>
     </a:ext>
   </a:extLst>
 </a:theme>
@@ -5122,7 +4368,7 @@
 </file>
 
 <file path=customXml/itemProps1.xml><?xml version="1.0" encoding="utf-8"?>
-<ds:datastoreItem xmlns:ds="http://schemas.openxmlformats.org/officeDocument/2006/customXml" ds:itemID="{7E8F02D5-7C08-4AD3-A978-200E8B084356}">
+<ds:datastoreItem xmlns:ds="http://schemas.openxmlformats.org/officeDocument/2006/customXml" ds:itemID="{F3622307-0C86-40A0-A540-B1E6C8A6F7E1}">
   <ds:schemaRefs>
     <ds:schemaRef ds:uri="http://schemas.openxmlformats.org/officeDocument/2006/bibliography"/>
   </ds:schemaRefs>

</xml_diff>